<commit_message>
Finished require documention main frame
</commit_message>
<xml_diff>
--- a/Documents/Reports/SoftwareProject/KTV文档需求分析.docx
+++ b/Documents/Reports/SoftwareProject/KTV文档需求分析.docx
@@ -1297,7 +1297,16 @@
             <w:bCs/>
             <w:sz w:val="24"/>
           </w:rPr>
-          <w:t>Requirements Modeling需求建模</w:t>
+          <w:t>Requirements Modelin</w:t>
+        </w:r>
+        <w:r>
+          <w:rPr>
+            <w:rFonts w:ascii="宋体" w:eastAsia="宋体" w:hAnsi="宋体" w:cstheme="majorEastAsia" w:hint="eastAsia"/>
+            <w:bCs/>
+            <w:color w:val="FF0000"/>
+            <w:sz w:val="24"/>
+          </w:rPr>
+          <w:t>g需求建模</w:t>
         </w:r>
         <w:r>
           <w:rPr>
@@ -2100,7 +2109,16 @@
             <w:bCs/>
             <w:sz w:val="24"/>
           </w:rPr>
-          <w:t>4.2.2 Dynamic quantitative requirements动态的量化需求</w:t>
+          <w:t>4.2.2 Dynamic quantitative requirement</w:t>
+        </w:r>
+        <w:r>
+          <w:rPr>
+            <w:rFonts w:ascii="宋体" w:eastAsia="宋体" w:hAnsi="宋体" w:cstheme="majorEastAsia" w:hint="eastAsia"/>
+            <w:bCs/>
+            <w:color w:val="FF0000"/>
+            <w:sz w:val="24"/>
+          </w:rPr>
+          <w:t>s动态的量化需求</w:t>
         </w:r>
         <w:r>
           <w:rPr>
@@ -2228,9 +2246,18 @@
           <w:rPr>
             <w:rFonts w:ascii="宋体" w:eastAsia="宋体" w:hAnsi="宋体" w:cstheme="majorEastAsia" w:hint="eastAsia"/>
             <w:bCs/>
-            <w:sz w:val="24"/>
-          </w:rPr>
-          <w:t>4.3.1.User interface用户接口</w:t>
+            <w:color w:val="FF0000"/>
+            <w:sz w:val="24"/>
+          </w:rPr>
+          <w:t>4.3.1</w:t>
+        </w:r>
+        <w:r>
+          <w:rPr>
+            <w:rFonts w:ascii="宋体" w:eastAsia="宋体" w:hAnsi="宋体" w:cstheme="majorEastAsia" w:hint="eastAsia"/>
+            <w:bCs/>
+            <w:sz w:val="24"/>
+          </w:rPr>
+          <w:t>.User interface用户接口</w:t>
         </w:r>
         <w:r>
           <w:rPr>
@@ -2293,9 +2320,18 @@
           <w:rPr>
             <w:rFonts w:ascii="宋体" w:eastAsia="宋体" w:hAnsi="宋体" w:cstheme="majorEastAsia" w:hint="eastAsia"/>
             <w:bCs/>
-            <w:sz w:val="24"/>
-          </w:rPr>
-          <w:t>4.3.2.Software interface软件接口</w:t>
+            <w:color w:val="FF0000"/>
+            <w:sz w:val="24"/>
+          </w:rPr>
+          <w:t>4.3.2.</w:t>
+        </w:r>
+        <w:r>
+          <w:rPr>
+            <w:rFonts w:ascii="宋体" w:eastAsia="宋体" w:hAnsi="宋体" w:cstheme="majorEastAsia" w:hint="eastAsia"/>
+            <w:bCs/>
+            <w:sz w:val="24"/>
+          </w:rPr>
+          <w:t>Software interface软件接口</w:t>
         </w:r>
         <w:r>
           <w:rPr>
@@ -2561,9 +2597,18 @@
           <w:rPr>
             <w:rFonts w:ascii="宋体" w:eastAsia="宋体" w:hAnsi="宋体" w:cstheme="majorEastAsia" w:hint="eastAsia"/>
             <w:bCs/>
-            <w:sz w:val="24"/>
-          </w:rPr>
-          <w:t>5.3.Hardware constraints硬件约束 </w:t>
+            <w:color w:val="FF0000"/>
+            <w:sz w:val="24"/>
+          </w:rPr>
+          <w:t>5.3.Hardwa</w:t>
+        </w:r>
+        <w:r>
+          <w:rPr>
+            <w:rFonts w:ascii="宋体" w:eastAsia="宋体" w:hAnsi="宋体" w:cstheme="majorEastAsia" w:hint="eastAsia"/>
+            <w:bCs/>
+            <w:sz w:val="24"/>
+          </w:rPr>
+          <w:t>re constraints硬件约束 </w:t>
         </w:r>
         <w:r>
           <w:rPr>
@@ -2636,12 +2681,22 @@
             <w:bCs/>
             <w:sz w:val="24"/>
           </w:rPr>
-          <w:t>. Software quality attributes</w:t>
+          <w:t>. Software quality attribu</w:t>
+        </w:r>
+        <w:r>
+          <w:rPr>
+            <w:rFonts w:ascii="宋体" w:eastAsia="宋体" w:hAnsi="宋体" w:cstheme="majorEastAsia"/>
+            <w:bCs/>
+            <w:color w:val="FF0000"/>
+            <w:sz w:val="24"/>
+          </w:rPr>
+          <w:t>tes</w:t>
         </w:r>
         <w:r>
           <w:rPr>
             <w:rFonts w:ascii="宋体" w:eastAsia="宋体" w:hAnsi="宋体" w:cstheme="majorEastAsia" w:hint="eastAsia"/>
             <w:bCs/>
+            <w:color w:val="FF0000"/>
             <w:sz w:val="24"/>
           </w:rPr>
           <w:t>软件质量属性</w:t>
@@ -3126,7 +3181,16 @@
             <w:bCs/>
             <w:sz w:val="24"/>
           </w:rPr>
-          <w:t>Other requirements其他需求</w:t>
+          <w:t>Other requirements</w:t>
+        </w:r>
+        <w:r>
+          <w:rPr>
+            <w:rFonts w:ascii="宋体" w:eastAsia="宋体" w:hAnsi="宋体" w:cstheme="majorEastAsia" w:hint="eastAsia"/>
+            <w:bCs/>
+            <w:color w:val="FF0000"/>
+            <w:sz w:val="24"/>
+          </w:rPr>
+          <w:t>其他需求</w:t>
         </w:r>
         <w:r>
           <w:rPr>
@@ -3736,7 +3800,23 @@
           <w:rFonts w:ascii="宋体" w:eastAsia="宋体" w:hAnsi="宋体" w:cstheme="majorEastAsia"/>
           <w:sz w:val="24"/>
         </w:rPr>
-        <w:t>（3）服务器端负责桌面客户端与手机客户端之间的通信，获取到的歌曲元数据存储到数据库中，MV文件存储到硬盘中。</w:t>
+        <w:t>（3）服务器</w:t>
+      </w:r>
+      <w:proofErr w:type="gramStart"/>
+      <w:r>
+        <w:rPr>
+          <w:rFonts w:ascii="宋体" w:eastAsia="宋体" w:hAnsi="宋体" w:cstheme="majorEastAsia"/>
+          <w:sz w:val="24"/>
+        </w:rPr>
+        <w:t>端负责</w:t>
+      </w:r>
+      <w:proofErr w:type="gramEnd"/>
+      <w:r>
+        <w:rPr>
+          <w:rFonts w:ascii="宋体" w:eastAsia="宋体" w:hAnsi="宋体" w:cstheme="majorEastAsia"/>
+          <w:sz w:val="24"/>
+        </w:rPr>
+        <w:t>桌面客户端与手机客户端之间的通信，获取到的歌曲元数据存储到数据库中，MV文件存储到硬盘中。</w:t>
       </w:r>
     </w:p>
     <w:p>
@@ -3943,7 +4023,25 @@
           <w:sz w:val="24"/>
           <w:szCs w:val="28"/>
         </w:rPr>
-        <w:t>桌面客户端和手机客户端对正在播放的歌曲进行点赞评论。</w:t>
+        <w:t>桌面客户端和手机客户端对正在播放的歌曲</w:t>
+      </w:r>
+      <w:proofErr w:type="gramStart"/>
+      <w:r>
+        <w:rPr>
+          <w:rFonts w:ascii="宋体" w:eastAsia="宋体" w:hAnsi="宋体" w:cstheme="majorEastAsia"/>
+          <w:sz w:val="24"/>
+          <w:szCs w:val="28"/>
+        </w:rPr>
+        <w:t>进行点赞评论</w:t>
+      </w:r>
+      <w:proofErr w:type="gramEnd"/>
+      <w:r>
+        <w:rPr>
+          <w:rFonts w:ascii="宋体" w:eastAsia="宋体" w:hAnsi="宋体" w:cstheme="majorEastAsia"/>
+          <w:sz w:val="24"/>
+          <w:szCs w:val="28"/>
+        </w:rPr>
+        <w:t>。</w:t>
       </w:r>
     </w:p>
     <w:p>
@@ -4126,7 +4224,25 @@
           <w:sz w:val="24"/>
           <w:szCs w:val="32"/>
         </w:rPr>
-        <w:t>本项目的桌面客户端依赖python编译运行环境。</w:t>
+        <w:t>本项目的桌面客户端依赖</w:t>
+      </w:r>
+      <w:r>
+        <w:rPr>
+          <w:rFonts w:ascii="宋体" w:eastAsia="宋体" w:hAnsi="宋体" w:cstheme="majorEastAsia"/>
+          <w:bCs/>
+          <w:sz w:val="24"/>
+          <w:szCs w:val="32"/>
+        </w:rPr>
+        <w:t>P</w:t>
+      </w:r>
+      <w:r>
+        <w:rPr>
+          <w:rFonts w:ascii="宋体" w:eastAsia="宋体" w:hAnsi="宋体" w:cstheme="majorEastAsia"/>
+          <w:bCs/>
+          <w:sz w:val="24"/>
+          <w:szCs w:val="32"/>
+        </w:rPr>
+        <w:t>ython编译运行环境。</w:t>
       </w:r>
     </w:p>
     <w:p>
@@ -4197,9 +4313,6 @@
         </w:numPr>
         <w:spacing w:line="400" w:lineRule="exact"/>
         <w:ind w:firstLineChars="0"/>
-        <w:rPr>
-          <w:rFonts w:hint="eastAsia"/>
-        </w:rPr>
       </w:pPr>
       <w:r>
         <w:t>实体</w:t>
@@ -4331,7 +4444,7 @@
       <w:pPr>
         <w:spacing w:beforeLines="50" w:before="156" w:afterLines="50" w:after="156" w:line="400" w:lineRule="exact"/>
         <w:rPr>
-          <w:rFonts w:ascii="宋体" w:eastAsia="宋体" w:hAnsi="宋体" w:cs="宋体" w:hint="eastAsia"/>
+          <w:rFonts w:ascii="宋体" w:eastAsia="宋体" w:hAnsi="宋体" w:cs="宋体"/>
           <w:bCs/>
           <w:kern w:val="0"/>
           <w:sz w:val="24"/>
@@ -4433,7 +4546,7 @@
       <w:pPr>
         <w:spacing w:beforeLines="50" w:before="156" w:afterLines="50" w:after="156" w:line="400" w:lineRule="exact"/>
         <w:rPr>
-          <w:rFonts w:ascii="宋体" w:eastAsia="宋体" w:hAnsi="宋体" w:cs="宋体" w:hint="eastAsia"/>
+          <w:rFonts w:ascii="宋体" w:eastAsia="宋体" w:hAnsi="宋体" w:cs="宋体"/>
           <w:bCs/>
           <w:kern w:val="0"/>
           <w:sz w:val="24"/>
@@ -4489,7 +4602,6 @@
       <w:pPr>
         <w:jc w:val="center"/>
         <w:rPr>
-          <w:rFonts w:hint="eastAsia"/>
           <w:sz w:val="28"/>
           <w:szCs w:val="28"/>
         </w:rPr>
@@ -4539,7 +4651,7 @@
       <w:pPr>
         <w:spacing w:beforeLines="50" w:before="156" w:afterLines="50" w:after="156" w:line="400" w:lineRule="exact"/>
         <w:rPr>
-          <w:rFonts w:ascii="宋体" w:eastAsia="宋体" w:hAnsi="宋体" w:cs="宋体" w:hint="eastAsia"/>
+          <w:rFonts w:ascii="宋体" w:eastAsia="宋体" w:hAnsi="宋体" w:cs="宋体"/>
           <w:bCs/>
           <w:kern w:val="0"/>
           <w:sz w:val="24"/>
@@ -4685,9 +4797,6 @@
     <w:p>
       <w:pPr>
         <w:jc w:val="center"/>
-        <w:rPr>
-          <w:rFonts w:hint="eastAsia"/>
-        </w:rPr>
       </w:pPr>
       <w:r>
         <w:rPr>
@@ -4759,7 +4868,7 @@
         <w:ind w:firstLineChars="200" w:firstLine="480"/>
         <w:jc w:val="left"/>
         <w:rPr>
-          <w:rFonts w:ascii="宋体" w:eastAsia="宋体" w:hAnsi="宋体" w:cs="宋体" w:hint="eastAsia"/>
+          <w:rFonts w:ascii="宋体" w:eastAsia="宋体" w:hAnsi="宋体" w:cs="宋体"/>
           <w:sz w:val="24"/>
         </w:rPr>
       </w:pPr>
@@ -4840,7 +4949,7 @@
         <w:spacing w:beforeLines="50" w:before="156" w:afterLines="50" w:after="156" w:line="400" w:lineRule="exact"/>
         <w:jc w:val="center"/>
         <w:rPr>
-          <w:rFonts w:ascii="宋体" w:eastAsia="宋体" w:hAnsi="宋体" w:hint="eastAsia"/>
+          <w:rFonts w:ascii="宋体" w:eastAsia="宋体" w:hAnsi="宋体"/>
           <w:sz w:val="24"/>
           <w:szCs w:val="28"/>
         </w:rPr>
@@ -4918,7 +5027,7 @@
         <w:spacing w:beforeLines="50" w:before="156" w:afterLines="50" w:after="156" w:line="400" w:lineRule="exact"/>
         <w:jc w:val="center"/>
         <w:rPr>
-          <w:rFonts w:ascii="宋体" w:eastAsia="宋体" w:hAnsi="宋体" w:hint="eastAsia"/>
+          <w:rFonts w:ascii="宋体" w:eastAsia="宋体" w:hAnsi="宋体"/>
           <w:sz w:val="24"/>
           <w:szCs w:val="28"/>
         </w:rPr>
@@ -5087,7 +5196,7 @@
         <w:spacing w:beforeLines="50" w:before="156" w:afterLines="50" w:after="156" w:line="400" w:lineRule="exact"/>
         <w:jc w:val="center"/>
         <w:rPr>
-          <w:rFonts w:ascii="宋体" w:eastAsia="宋体" w:hAnsi="宋体" w:hint="eastAsia"/>
+          <w:rFonts w:ascii="宋体" w:eastAsia="宋体" w:hAnsi="宋体"/>
           <w:sz w:val="24"/>
           <w:szCs w:val="28"/>
         </w:rPr>
@@ -5322,18 +5431,42 @@
         <w:spacing w:line="400" w:lineRule="exact"/>
         <w:ind w:firstLineChars="200" w:firstLine="480"/>
         <w:rPr>
-          <w:rFonts w:ascii="宋体" w:eastAsia="宋体" w:hAnsi="宋体" w:cstheme="majorEastAsia"/>
-          <w:sz w:val="24"/>
-          <w:szCs w:val="32"/>
-        </w:rPr>
-      </w:pPr>
-      <w:r>
-        <w:rPr>
-          <w:rFonts w:ascii="宋体" w:eastAsia="宋体" w:hAnsi="宋体" w:cstheme="majorEastAsia"/>
-          <w:sz w:val="24"/>
-          <w:szCs w:val="32"/>
-        </w:rPr>
-        <w:t>为了实现使用手机客户端向桌面客户端发送歌曲和MV的功能。</w:t>
+          <w:rFonts w:ascii="宋体" w:eastAsia="宋体" w:hAnsi="宋体" w:cstheme="majorEastAsia" w:hint="eastAsia"/>
+          <w:sz w:val="24"/>
+          <w:szCs w:val="32"/>
+        </w:rPr>
+      </w:pPr>
+      <w:r>
+        <w:rPr>
+          <w:rFonts w:ascii="宋体" w:eastAsia="宋体" w:hAnsi="宋体" w:cstheme="majorEastAsia"/>
+          <w:sz w:val="24"/>
+          <w:szCs w:val="32"/>
+        </w:rPr>
+        <w:t>当用户想用手机客户端点歌时</w:t>
+      </w:r>
+      <w:r>
+        <w:rPr>
+          <w:rFonts w:ascii="宋体" w:eastAsia="宋体" w:hAnsi="宋体" w:cstheme="majorEastAsia" w:hint="eastAsia"/>
+          <w:sz w:val="24"/>
+          <w:szCs w:val="32"/>
+        </w:rPr>
+        <w:t>，</w:t>
+      </w:r>
+      <w:r>
+        <w:rPr>
+          <w:rFonts w:ascii="宋体" w:eastAsia="宋体" w:hAnsi="宋体" w:cstheme="majorEastAsia"/>
+          <w:sz w:val="24"/>
+          <w:szCs w:val="32"/>
+        </w:rPr>
+        <w:t>可以使用手机客户端连接桌面客户端进行点歌操作</w:t>
+      </w:r>
+      <w:r>
+        <w:rPr>
+          <w:rFonts w:ascii="宋体" w:eastAsia="宋体" w:hAnsi="宋体" w:cstheme="majorEastAsia" w:hint="eastAsia"/>
+          <w:sz w:val="24"/>
+          <w:szCs w:val="32"/>
+        </w:rPr>
+        <w:t>。</w:t>
       </w:r>
     </w:p>
     <w:p>
@@ -5378,7 +5511,33 @@
           <w:sz w:val="24"/>
           <w:szCs w:val="32"/>
         </w:rPr>
-        <w:t>手机扫描桌面客户端显示的二维码或者桌面客户端的唯一ID。</w:t>
+        <w:t>手机扫描桌面客户端显示的二</w:t>
+      </w:r>
+      <w:proofErr w:type="gramStart"/>
+      <w:r>
+        <w:rPr>
+          <w:rFonts w:ascii="宋体" w:eastAsia="宋体" w:hAnsi="宋体" w:cstheme="majorEastAsia"/>
+          <w:sz w:val="24"/>
+          <w:szCs w:val="32"/>
+        </w:rPr>
+        <w:t>维码或者</w:t>
+      </w:r>
+      <w:proofErr w:type="gramEnd"/>
+      <w:r>
+        <w:rPr>
+          <w:rFonts w:ascii="宋体" w:eastAsia="宋体" w:hAnsi="宋体" w:cstheme="majorEastAsia"/>
+          <w:sz w:val="24"/>
+          <w:szCs w:val="32"/>
+        </w:rPr>
+        <w:t>输入</w:t>
+      </w:r>
+      <w:r>
+        <w:rPr>
+          <w:rFonts w:ascii="宋体" w:eastAsia="宋体" w:hAnsi="宋体" w:cstheme="majorEastAsia"/>
+          <w:sz w:val="24"/>
+          <w:szCs w:val="32"/>
+        </w:rPr>
+        <w:t>桌面客户端的唯一ID。</w:t>
       </w:r>
     </w:p>
     <w:p>
@@ -5423,33 +5582,7 @@
           <w:sz w:val="24"/>
           <w:szCs w:val="32"/>
         </w:rPr>
-        <w:t>手机客户端将识别出的桌面客户端的唯一ID发送给服务器。if（服务器存储的ID == 手机发送的ID），手机就可以与桌面客户端“链接”。</w:t>
-      </w:r>
-    </w:p>
-    <w:p>
-      <w:pPr>
-        <w:spacing w:line="400" w:lineRule="exact"/>
-        <w:rPr>
-          <w:rFonts w:ascii="宋体" w:eastAsia="宋体" w:hAnsi="宋体" w:cstheme="majorEastAsia"/>
-          <w:sz w:val="24"/>
-          <w:szCs w:val="32"/>
-        </w:rPr>
-      </w:pPr>
-      <w:r>
-        <w:rPr>
-          <w:rFonts w:ascii="宋体" w:eastAsia="宋体" w:hAnsi="宋体" w:cstheme="majorEastAsia"/>
-          <w:sz w:val="24"/>
-          <w:szCs w:val="32"/>
-        </w:rPr>
-        <w:t>4.</w:t>
-      </w:r>
-      <w:r>
-        <w:rPr>
-          <w:rFonts w:ascii="宋体" w:eastAsia="宋体" w:hAnsi="宋体" w:cstheme="majorEastAsia" w:hint="eastAsia"/>
-          <w:sz w:val="24"/>
-          <w:szCs w:val="32"/>
-        </w:rPr>
-        <w:t>Output 输出</w:t>
+        <w:t>手机客户端将识别出的桌面客户端的唯一ID发送给服务器。</w:t>
       </w:r>
     </w:p>
     <w:p>
@@ -5468,7 +5601,102 @@
           <w:sz w:val="24"/>
           <w:szCs w:val="32"/>
         </w:rPr>
-        <w:t>手机显示桌面客户端正在播放的歌曲列表。</w:t>
+        <w:t>if（服务器存储的ID == 手机发送的ID</w:t>
+      </w:r>
+      <w:r>
+        <w:rPr>
+          <w:rFonts w:ascii="宋体" w:eastAsia="宋体" w:hAnsi="宋体" w:cstheme="majorEastAsia"/>
+          <w:sz w:val="24"/>
+          <w:szCs w:val="32"/>
+        </w:rPr>
+        <w:t>且</w:t>
+      </w:r>
+      <w:r>
+        <w:rPr>
+          <w:rFonts w:ascii="宋体" w:eastAsia="宋体" w:hAnsi="宋体" w:cstheme="majorEastAsia" w:hint="eastAsia"/>
+          <w:sz w:val="24"/>
+          <w:szCs w:val="32"/>
+        </w:rPr>
+        <w:t>桌面客户端同意手机客户端接入</w:t>
+      </w:r>
+      <w:r>
+        <w:rPr>
+          <w:rFonts w:ascii="宋体" w:eastAsia="宋体" w:hAnsi="宋体" w:cstheme="majorEastAsia"/>
+          <w:sz w:val="24"/>
+          <w:szCs w:val="32"/>
+        </w:rPr>
+        <w:t>）手机</w:t>
+      </w:r>
+      <w:r>
+        <w:rPr>
+          <w:rFonts w:ascii="宋体" w:eastAsia="宋体" w:hAnsi="宋体" w:cstheme="majorEastAsia"/>
+          <w:sz w:val="24"/>
+          <w:szCs w:val="32"/>
+        </w:rPr>
+        <w:t>与桌面客户端“链接”。</w:t>
+      </w:r>
+    </w:p>
+    <w:p>
+      <w:pPr>
+        <w:spacing w:line="400" w:lineRule="exact"/>
+        <w:rPr>
+          <w:rFonts w:ascii="宋体" w:eastAsia="宋体" w:hAnsi="宋体" w:cstheme="majorEastAsia"/>
+          <w:sz w:val="24"/>
+          <w:szCs w:val="32"/>
+        </w:rPr>
+      </w:pPr>
+      <w:r>
+        <w:rPr>
+          <w:rFonts w:ascii="宋体" w:eastAsia="宋体" w:hAnsi="宋体" w:cstheme="majorEastAsia"/>
+          <w:sz w:val="24"/>
+          <w:szCs w:val="32"/>
+        </w:rPr>
+        <w:t>4.</w:t>
+      </w:r>
+      <w:r>
+        <w:rPr>
+          <w:rFonts w:ascii="宋体" w:eastAsia="宋体" w:hAnsi="宋体" w:cstheme="majorEastAsia" w:hint="eastAsia"/>
+          <w:sz w:val="24"/>
+          <w:szCs w:val="32"/>
+        </w:rPr>
+        <w:t>Output 输出</w:t>
+      </w:r>
+    </w:p>
+    <w:p>
+      <w:pPr>
+        <w:spacing w:line="400" w:lineRule="exact"/>
+        <w:ind w:firstLineChars="200" w:firstLine="480"/>
+        <w:rPr>
+          <w:rFonts w:ascii="宋体" w:eastAsia="宋体" w:hAnsi="宋体" w:cstheme="majorEastAsia"/>
+          <w:sz w:val="24"/>
+          <w:szCs w:val="32"/>
+        </w:rPr>
+      </w:pPr>
+      <w:r>
+        <w:rPr>
+          <w:rFonts w:ascii="宋体" w:eastAsia="宋体" w:hAnsi="宋体" w:cstheme="majorEastAsia"/>
+          <w:sz w:val="24"/>
+          <w:szCs w:val="32"/>
+        </w:rPr>
+        <w:t>手机显示桌面客户</w:t>
+      </w:r>
+      <w:proofErr w:type="gramStart"/>
+      <w:r>
+        <w:rPr>
+          <w:rFonts w:ascii="宋体" w:eastAsia="宋体" w:hAnsi="宋体" w:cstheme="majorEastAsia"/>
+          <w:sz w:val="24"/>
+          <w:szCs w:val="32"/>
+        </w:rPr>
+        <w:t>端正在</w:t>
+      </w:r>
+      <w:proofErr w:type="gramEnd"/>
+      <w:r>
+        <w:rPr>
+          <w:rFonts w:ascii="宋体" w:eastAsia="宋体" w:hAnsi="宋体" w:cstheme="majorEastAsia"/>
+          <w:sz w:val="24"/>
+          <w:szCs w:val="32"/>
+        </w:rPr>
+        <w:t>播放的歌曲列表。</w:t>
       </w:r>
     </w:p>
     <w:p>
@@ -5522,18 +5750,42 @@
         <w:spacing w:line="400" w:lineRule="exact"/>
         <w:ind w:firstLineChars="200" w:firstLine="480"/>
         <w:rPr>
-          <w:rFonts w:ascii="宋体" w:eastAsia="宋体" w:hAnsi="宋体" w:cstheme="majorEastAsia"/>
-          <w:sz w:val="24"/>
-          <w:szCs w:val="32"/>
-        </w:rPr>
-      </w:pPr>
-      <w:r>
-        <w:rPr>
-          <w:rFonts w:ascii="宋体" w:eastAsia="宋体" w:hAnsi="宋体" w:cstheme="majorEastAsia"/>
-          <w:sz w:val="24"/>
-          <w:szCs w:val="32"/>
-        </w:rPr>
-        <w:t>当用户想点歌的时候可以使用歌曲（歌手）名称的拼音缩写找到要播放的歌曲（MV）。</w:t>
+          <w:rFonts w:ascii="宋体" w:eastAsia="宋体" w:hAnsi="宋体" w:cstheme="majorEastAsia" w:hint="eastAsia"/>
+          <w:sz w:val="24"/>
+          <w:szCs w:val="32"/>
+        </w:rPr>
+      </w:pPr>
+      <w:r>
+        <w:rPr>
+          <w:rFonts w:ascii="宋体" w:eastAsia="宋体" w:hAnsi="宋体" w:cstheme="majorEastAsia"/>
+          <w:sz w:val="24"/>
+          <w:szCs w:val="32"/>
+        </w:rPr>
+        <w:t>当用户想点歌的时候可以使用歌曲</w:t>
+      </w:r>
+      <w:r>
+        <w:rPr>
+          <w:rFonts w:ascii="宋体" w:eastAsia="宋体" w:hAnsi="宋体" w:cstheme="majorEastAsia" w:hint="eastAsia"/>
+          <w:sz w:val="24"/>
+          <w:szCs w:val="32"/>
+        </w:rPr>
+        <w:t>，</w:t>
+      </w:r>
+      <w:r>
+        <w:rPr>
+          <w:rFonts w:ascii="宋体" w:eastAsia="宋体" w:hAnsi="宋体" w:cstheme="majorEastAsia"/>
+          <w:sz w:val="24"/>
+          <w:szCs w:val="32"/>
+        </w:rPr>
+        <w:t>歌手名称的拼音缩写找到需要演唱的歌曲</w:t>
+      </w:r>
+      <w:r>
+        <w:rPr>
+          <w:rFonts w:ascii="宋体" w:eastAsia="宋体" w:hAnsi="宋体" w:cstheme="majorEastAsia" w:hint="eastAsia"/>
+          <w:sz w:val="24"/>
+          <w:szCs w:val="32"/>
+        </w:rPr>
+        <w:t>。</w:t>
       </w:r>
     </w:p>
     <w:p>
@@ -5578,7 +5830,57 @@
           <w:sz w:val="24"/>
           <w:szCs w:val="32"/>
         </w:rPr>
-        <w:t>例如：搜索歌曲《七月上》输入qys 。或是输入歌手：Jam</w:t>
+        <w:t>输入歌曲</w:t>
+      </w:r>
+      <w:r>
+        <w:rPr>
+          <w:rFonts w:ascii="宋体" w:eastAsia="宋体" w:hAnsi="宋体" w:cstheme="majorEastAsia" w:hint="eastAsia"/>
+          <w:sz w:val="24"/>
+          <w:szCs w:val="32"/>
+        </w:rPr>
+        <w:t>，</w:t>
+      </w:r>
+      <w:r>
+        <w:rPr>
+          <w:rFonts w:ascii="宋体" w:eastAsia="宋体" w:hAnsi="宋体" w:cstheme="majorEastAsia"/>
+          <w:sz w:val="24"/>
+          <w:szCs w:val="32"/>
+        </w:rPr>
+        <w:t>歌手拼音缩写</w:t>
+      </w:r>
+      <w:r>
+        <w:rPr>
+          <w:rFonts w:ascii="宋体" w:eastAsia="宋体" w:hAnsi="宋体" w:cstheme="majorEastAsia" w:hint="eastAsia"/>
+          <w:sz w:val="24"/>
+          <w:szCs w:val="32"/>
+        </w:rPr>
+        <w:t>。</w:t>
+      </w:r>
+      <w:r>
+        <w:rPr>
+          <w:rFonts w:ascii="宋体" w:eastAsia="宋体" w:hAnsi="宋体" w:cstheme="majorEastAsia"/>
+          <w:sz w:val="24"/>
+          <w:szCs w:val="32"/>
+        </w:rPr>
+        <w:t>例如：搜索歌曲《七月上》输入</w:t>
+      </w:r>
+      <w:proofErr w:type="spellStart"/>
+      <w:r>
+        <w:rPr>
+          <w:rFonts w:ascii="宋体" w:eastAsia="宋体" w:hAnsi="宋体" w:cstheme="majorEastAsia"/>
+          <w:sz w:val="24"/>
+          <w:szCs w:val="32"/>
+        </w:rPr>
+        <w:t>qys</w:t>
+      </w:r>
+      <w:proofErr w:type="spellEnd"/>
+      <w:r>
+        <w:rPr>
+          <w:rFonts w:ascii="宋体" w:eastAsia="宋体" w:hAnsi="宋体" w:cstheme="majorEastAsia"/>
+          <w:sz w:val="24"/>
+          <w:szCs w:val="32"/>
+        </w:rPr>
+        <w:t xml:space="preserve"> 。或是输入歌手：Jam</w:t>
       </w:r>
     </w:p>
     <w:p>
@@ -5612,18 +5914,58 @@
         <w:spacing w:line="400" w:lineRule="exact"/>
         <w:ind w:firstLineChars="200" w:firstLine="480"/>
         <w:rPr>
-          <w:rFonts w:ascii="宋体" w:eastAsia="宋体" w:hAnsi="宋体" w:cstheme="majorEastAsia"/>
-          <w:sz w:val="24"/>
-          <w:szCs w:val="32"/>
-        </w:rPr>
-      </w:pPr>
-      <w:r>
-        <w:rPr>
-          <w:rFonts w:ascii="宋体" w:eastAsia="宋体" w:hAnsi="宋体" w:cstheme="majorEastAsia"/>
-          <w:sz w:val="24"/>
-          <w:szCs w:val="32"/>
-        </w:rPr>
-        <w:t>客户端遍历数据库并将获取到的字符串“qys”与歌曲名进行匹配。当遇到完全匹配的歌曲名缩写时，客户端取出其全部信息输出到屏幕。</w:t>
+          <w:rFonts w:ascii="宋体" w:eastAsia="宋体" w:hAnsi="宋体" w:cstheme="majorEastAsia" w:hint="eastAsia"/>
+          <w:sz w:val="24"/>
+          <w:szCs w:val="32"/>
+        </w:rPr>
+      </w:pPr>
+      <w:r>
+        <w:rPr>
+          <w:rFonts w:ascii="宋体" w:eastAsia="宋体" w:hAnsi="宋体" w:cstheme="majorEastAsia"/>
+          <w:sz w:val="24"/>
+          <w:szCs w:val="32"/>
+        </w:rPr>
+        <w:t>客户端获取拼音缩写后</w:t>
+      </w:r>
+      <w:r>
+        <w:rPr>
+          <w:rFonts w:ascii="宋体" w:eastAsia="宋体" w:hAnsi="宋体" w:cstheme="majorEastAsia" w:hint="eastAsia"/>
+          <w:sz w:val="24"/>
+          <w:szCs w:val="32"/>
+        </w:rPr>
+        <w:t>，</w:t>
+      </w:r>
+      <w:r>
+        <w:rPr>
+          <w:rFonts w:ascii="宋体" w:eastAsia="宋体" w:hAnsi="宋体" w:cstheme="majorEastAsia"/>
+          <w:sz w:val="24"/>
+          <w:szCs w:val="32"/>
+        </w:rPr>
+        <w:t>向服务器端发送搜索请求</w:t>
+      </w:r>
+      <w:r>
+        <w:rPr>
+          <w:rFonts w:ascii="宋体" w:eastAsia="宋体" w:hAnsi="宋体" w:cstheme="majorEastAsia" w:hint="eastAsia"/>
+          <w:sz w:val="24"/>
+          <w:szCs w:val="32"/>
+        </w:rPr>
+        <w:t>。</w:t>
+      </w:r>
+      <w:r>
+        <w:rPr>
+          <w:rFonts w:ascii="宋体" w:eastAsia="宋体" w:hAnsi="宋体" w:cstheme="majorEastAsia"/>
+          <w:sz w:val="24"/>
+          <w:szCs w:val="32"/>
+        </w:rPr>
+        <w:t>然后将返回的搜索结果显示到屏幕</w:t>
+      </w:r>
+      <w:r>
+        <w:rPr>
+          <w:rFonts w:ascii="宋体" w:eastAsia="宋体" w:hAnsi="宋体" w:cstheme="majorEastAsia" w:hint="eastAsia"/>
+          <w:sz w:val="24"/>
+          <w:szCs w:val="32"/>
+        </w:rPr>
+        <w:t>。</w:t>
       </w:r>
     </w:p>
     <w:p>
@@ -5668,7 +6010,39 @@
           <w:sz w:val="24"/>
           <w:szCs w:val="32"/>
         </w:rPr>
-        <w:t>显示匹配到：歌曲 《七月上》 歌手-- Jam 风格--民谣</w:t>
+        <w:t>显示搜索结果</w:t>
+      </w:r>
+      <w:r>
+        <w:rPr>
+          <w:rFonts w:ascii="宋体" w:eastAsia="宋体" w:hAnsi="宋体" w:cstheme="majorEastAsia" w:hint="eastAsia"/>
+          <w:sz w:val="24"/>
+          <w:szCs w:val="32"/>
+        </w:rPr>
+        <w:t>。</w:t>
+      </w:r>
+      <w:r>
+        <w:rPr>
+          <w:rFonts w:ascii="宋体" w:eastAsia="宋体" w:hAnsi="宋体" w:cstheme="majorEastAsia"/>
+          <w:sz w:val="24"/>
+          <w:szCs w:val="32"/>
+        </w:rPr>
+        <w:t>例如</w:t>
+      </w:r>
+      <w:r>
+        <w:rPr>
+          <w:rFonts w:ascii="宋体" w:eastAsia="宋体" w:hAnsi="宋体" w:cstheme="majorEastAsia" w:hint="eastAsia"/>
+          <w:sz w:val="24"/>
+          <w:szCs w:val="32"/>
+        </w:rPr>
+        <w:t>：</w:t>
+      </w:r>
+      <w:r>
+        <w:rPr>
+          <w:rFonts w:ascii="宋体" w:eastAsia="宋体" w:hAnsi="宋体" w:cstheme="majorEastAsia"/>
+          <w:sz w:val="24"/>
+          <w:szCs w:val="32"/>
+        </w:rPr>
+        <w:t>歌曲 《七月上》 歌手-- Jam 风格--民谣</w:t>
       </w:r>
     </w:p>
     <w:p>
@@ -5734,7 +6108,41 @@
           <w:sz w:val="24"/>
           <w:szCs w:val="32"/>
         </w:rPr>
-        <w:t>当用户想查看最近热门歌曲的时候可以通过点击页面中的热榜查看。</w:t>
+        <w:t>当用户想查看最近热门歌曲的时候可以通过点击</w:t>
+      </w:r>
+      <w:r>
+        <w:rPr>
+          <w:rFonts w:ascii="宋体" w:eastAsia="宋体" w:hAnsi="宋体" w:cstheme="majorEastAsia"/>
+          <w:sz w:val="24"/>
+          <w:szCs w:val="32"/>
+        </w:rPr>
+        <w:t>桌面客户端</w:t>
+      </w:r>
+      <w:r>
+        <w:rPr>
+          <w:rFonts w:ascii="宋体" w:eastAsia="宋体" w:hAnsi="宋体" w:cstheme="majorEastAsia"/>
+          <w:sz w:val="24"/>
+          <w:szCs w:val="32"/>
+        </w:rPr>
+        <w:t>页面中</w:t>
+      </w:r>
+      <w:proofErr w:type="gramStart"/>
+      <w:r>
+        <w:rPr>
+          <w:rFonts w:ascii="宋体" w:eastAsia="宋体" w:hAnsi="宋体" w:cstheme="majorEastAsia"/>
+          <w:sz w:val="24"/>
+          <w:szCs w:val="32"/>
+        </w:rPr>
+        <w:t>的热榜查看</w:t>
+      </w:r>
+      <w:proofErr w:type="gramEnd"/>
+      <w:r>
+        <w:rPr>
+          <w:rFonts w:ascii="宋体" w:eastAsia="宋体" w:hAnsi="宋体" w:cstheme="majorEastAsia"/>
+          <w:sz w:val="24"/>
+          <w:szCs w:val="32"/>
+        </w:rPr>
+        <w:t>。</w:t>
       </w:r>
     </w:p>
     <w:p>
@@ -5752,6 +6160,7 @@
           <w:sz w:val="24"/>
           <w:szCs w:val="32"/>
         </w:rPr>
+        <w:lastRenderedPageBreak/>
         <w:t>2.</w:t>
       </w:r>
       <w:r>
@@ -5768,18 +6177,26 @@
         <w:spacing w:line="400" w:lineRule="exact"/>
         <w:ind w:firstLine="420"/>
         <w:rPr>
-          <w:rFonts w:ascii="宋体" w:eastAsia="宋体" w:hAnsi="宋体" w:cstheme="majorEastAsia"/>
-          <w:sz w:val="24"/>
-          <w:szCs w:val="32"/>
-        </w:rPr>
-      </w:pPr>
-      <w:r>
-        <w:rPr>
-          <w:rFonts w:ascii="宋体" w:eastAsia="宋体" w:hAnsi="宋体" w:cstheme="majorEastAsia"/>
-          <w:sz w:val="24"/>
-          <w:szCs w:val="32"/>
-        </w:rPr>
-        <w:t>点击屏幕选择热榜类型：中文，英文</w:t>
+          <w:rFonts w:ascii="宋体" w:eastAsia="宋体" w:hAnsi="宋体" w:cstheme="majorEastAsia" w:hint="eastAsia"/>
+          <w:sz w:val="24"/>
+          <w:szCs w:val="32"/>
+        </w:rPr>
+      </w:pPr>
+      <w:r>
+        <w:rPr>
+          <w:rFonts w:ascii="宋体" w:eastAsia="宋体" w:hAnsi="宋体" w:cstheme="majorEastAsia"/>
+          <w:sz w:val="24"/>
+          <w:szCs w:val="32"/>
+        </w:rPr>
+        <w:t>点击榜单按钮</w:t>
+      </w:r>
+      <w:r>
+        <w:rPr>
+          <w:rFonts w:ascii="宋体" w:eastAsia="宋体" w:hAnsi="宋体" w:cstheme="majorEastAsia" w:hint="eastAsia"/>
+          <w:sz w:val="24"/>
+          <w:szCs w:val="32"/>
+        </w:rPr>
+        <w:t>。</w:t>
       </w:r>
     </w:p>
     <w:p>
@@ -5824,16 +6241,73 @@
           <w:sz w:val="24"/>
           <w:szCs w:val="32"/>
         </w:rPr>
-        <w:t>客户端捕捉到信号后遍历数据库中歌曲的点击率并进行排序，截取前20首</w:t>
-      </w:r>
-      <w:r>
-        <w:rPr>
-          <w:rFonts w:ascii="宋体" w:eastAsia="宋体" w:hAnsi="宋体" w:cstheme="majorEastAsia"/>
-          <w:sz w:val="24"/>
-          <w:szCs w:val="32"/>
-        </w:rPr>
-        <w:lastRenderedPageBreak/>
-        <w:t>歌曲显示到屏幕。</w:t>
+        <w:t>客户端获取用户输入</w:t>
+      </w:r>
+      <w:r>
+        <w:rPr>
+          <w:rFonts w:ascii="宋体" w:eastAsia="宋体" w:hAnsi="宋体" w:cstheme="majorEastAsia" w:hint="eastAsia"/>
+          <w:sz w:val="24"/>
+          <w:szCs w:val="32"/>
+        </w:rPr>
+        <w:t>，</w:t>
+      </w:r>
+      <w:r>
+        <w:rPr>
+          <w:rFonts w:ascii="宋体" w:eastAsia="宋体" w:hAnsi="宋体" w:cstheme="majorEastAsia"/>
+          <w:sz w:val="24"/>
+          <w:szCs w:val="32"/>
+        </w:rPr>
+        <w:t>向服务器端发送榜单请求</w:t>
+      </w:r>
+      <w:proofErr w:type="gramStart"/>
+      <w:r>
+        <w:rPr>
+          <w:rFonts w:ascii="宋体" w:eastAsia="宋体" w:hAnsi="宋体" w:cstheme="majorEastAsia"/>
+          <w:sz w:val="24"/>
+          <w:szCs w:val="32"/>
+        </w:rPr>
+        <w:t>请求</w:t>
+      </w:r>
+      <w:proofErr w:type="gramEnd"/>
+      <w:r>
+        <w:rPr>
+          <w:rFonts w:ascii="宋体" w:eastAsia="宋体" w:hAnsi="宋体" w:cstheme="majorEastAsia" w:hint="eastAsia"/>
+          <w:sz w:val="24"/>
+          <w:szCs w:val="32"/>
+        </w:rPr>
+        <w:t>，</w:t>
+      </w:r>
+      <w:r>
+        <w:rPr>
+          <w:rFonts w:ascii="宋体" w:eastAsia="宋体" w:hAnsi="宋体" w:cstheme="majorEastAsia"/>
+          <w:sz w:val="24"/>
+          <w:szCs w:val="32"/>
+        </w:rPr>
+        <w:t>获取榜单列表</w:t>
+      </w:r>
+      <w:r>
+        <w:rPr>
+          <w:rFonts w:ascii="宋体" w:eastAsia="宋体" w:hAnsi="宋体" w:cstheme="majorEastAsia" w:hint="eastAsia"/>
+          <w:sz w:val="24"/>
+          <w:szCs w:val="32"/>
+        </w:rPr>
+        <w:t>后</w:t>
+      </w:r>
+      <w:r>
+        <w:rPr>
+          <w:rFonts w:ascii="宋体" w:eastAsia="宋体" w:hAnsi="宋体" w:cstheme="majorEastAsia"/>
+          <w:sz w:val="24"/>
+          <w:szCs w:val="32"/>
+        </w:rPr>
+        <w:t>显示</w:t>
+      </w:r>
+      <w:r>
+        <w:rPr>
+          <w:rFonts w:ascii="宋体" w:eastAsia="宋体" w:hAnsi="宋体" w:cstheme="majorEastAsia"/>
+          <w:sz w:val="24"/>
+          <w:szCs w:val="32"/>
+        </w:rPr>
+        <w:t>到屏幕。</w:t>
       </w:r>
     </w:p>
     <w:p>
@@ -5905,7 +6379,25 @@
           <w:sz w:val="24"/>
           <w:szCs w:val="32"/>
         </w:rPr>
-        <w:t>《董小姐》歌手--宋冬野 风格--民谣</w:t>
+        <w:t>《董小姐》歌手--</w:t>
+      </w:r>
+      <w:proofErr w:type="gramStart"/>
+      <w:r>
+        <w:rPr>
+          <w:rFonts w:ascii="宋体" w:eastAsia="宋体" w:hAnsi="宋体" w:cstheme="majorEastAsia"/>
+          <w:sz w:val="24"/>
+          <w:szCs w:val="32"/>
+        </w:rPr>
+        <w:t>宋冬野</w:t>
+      </w:r>
+      <w:proofErr w:type="gramEnd"/>
+      <w:r>
+        <w:rPr>
+          <w:rFonts w:ascii="宋体" w:eastAsia="宋体" w:hAnsi="宋体" w:cstheme="majorEastAsia"/>
+          <w:sz w:val="24"/>
+          <w:szCs w:val="32"/>
+        </w:rPr>
+        <w:t xml:space="preserve"> 风格--民谣</w:t>
       </w:r>
     </w:p>
     <w:p>
@@ -5985,20 +6477,83 @@
     <w:p>
       <w:pPr>
         <w:spacing w:line="400" w:lineRule="exact"/>
-        <w:ind w:firstLineChars="200" w:firstLine="480"/>
-        <w:rPr>
-          <w:rFonts w:ascii="宋体" w:eastAsia="宋体" w:hAnsi="宋体" w:cstheme="majorEastAsia"/>
-          <w:sz w:val="24"/>
-          <w:szCs w:val="32"/>
-        </w:rPr>
-      </w:pPr>
-      <w:r>
-        <w:rPr>
-          <w:rFonts w:ascii="宋体" w:eastAsia="宋体" w:hAnsi="宋体" w:cstheme="majorEastAsia"/>
-          <w:sz w:val="24"/>
-          <w:szCs w:val="32"/>
-        </w:rPr>
-        <w:t>当用户想将自己唱的的歌曲提前播放时可以输入数字来调整歌曲在歌曲列表中的位置。</w:t>
+        <w:rPr>
+          <w:rFonts w:ascii="宋体" w:eastAsia="宋体" w:hAnsi="宋体" w:cstheme="majorEastAsia" w:hint="eastAsia"/>
+          <w:sz w:val="24"/>
+          <w:szCs w:val="32"/>
+        </w:rPr>
+      </w:pPr>
+      <w:r>
+        <w:rPr>
+          <w:rFonts w:ascii="宋体" w:eastAsia="宋体" w:hAnsi="宋体" w:cstheme="majorEastAsia"/>
+          <w:sz w:val="24"/>
+          <w:szCs w:val="32"/>
+        </w:rPr>
+        <w:tab/>
+      </w:r>
+      <w:r>
+        <w:rPr>
+          <w:rFonts w:ascii="宋体" w:eastAsia="宋体" w:hAnsi="宋体" w:cstheme="majorEastAsia"/>
+          <w:sz w:val="24"/>
+          <w:szCs w:val="32"/>
+        </w:rPr>
+        <w:t>当用户想要更改演唱顺序时</w:t>
+      </w:r>
+      <w:r>
+        <w:rPr>
+          <w:rFonts w:ascii="宋体" w:eastAsia="宋体" w:hAnsi="宋体" w:cstheme="majorEastAsia" w:hint="eastAsia"/>
+          <w:sz w:val="24"/>
+          <w:szCs w:val="32"/>
+        </w:rPr>
+        <w:t>，</w:t>
+      </w:r>
+      <w:r>
+        <w:rPr>
+          <w:rFonts w:ascii="宋体" w:eastAsia="宋体" w:hAnsi="宋体" w:cstheme="majorEastAsia"/>
+          <w:sz w:val="24"/>
+          <w:szCs w:val="32"/>
+        </w:rPr>
+        <w:t>可以随时改变正在</w:t>
+      </w:r>
+      <w:r>
+        <w:rPr>
+          <w:rFonts w:ascii="宋体" w:eastAsia="宋体" w:hAnsi="宋体" w:cstheme="majorEastAsia"/>
+          <w:sz w:val="24"/>
+          <w:szCs w:val="32"/>
+        </w:rPr>
+        <w:t>播放</w:t>
+      </w:r>
+      <w:r>
+        <w:rPr>
+          <w:rFonts w:ascii="宋体" w:eastAsia="宋体" w:hAnsi="宋体" w:cstheme="majorEastAsia"/>
+          <w:sz w:val="24"/>
+          <w:szCs w:val="32"/>
+        </w:rPr>
+        <w:t>列表</w:t>
+      </w:r>
+      <w:r>
+        <w:rPr>
+          <w:rFonts w:ascii="宋体" w:eastAsia="宋体" w:hAnsi="宋体" w:cstheme="majorEastAsia"/>
+          <w:sz w:val="24"/>
+          <w:szCs w:val="32"/>
+        </w:rPr>
+        <w:t>的歌曲</w:t>
+      </w:r>
+      <w:r>
+        <w:rPr>
+          <w:rFonts w:ascii="宋体" w:eastAsia="宋体" w:hAnsi="宋体" w:cstheme="majorEastAsia"/>
+          <w:sz w:val="24"/>
+          <w:szCs w:val="32"/>
+        </w:rPr>
+        <w:t>顺序</w:t>
+      </w:r>
+      <w:r>
+        <w:rPr>
+          <w:rFonts w:ascii="宋体" w:eastAsia="宋体" w:hAnsi="宋体" w:cstheme="majorEastAsia" w:hint="eastAsia"/>
+          <w:sz w:val="24"/>
+          <w:szCs w:val="32"/>
+        </w:rPr>
+        <w:t>。</w:t>
       </w:r>
     </w:p>
     <w:p>
@@ -6032,18 +6587,58 @@
         <w:spacing w:line="400" w:lineRule="exact"/>
         <w:ind w:firstLineChars="200" w:firstLine="480"/>
         <w:rPr>
-          <w:rFonts w:ascii="宋体" w:eastAsia="宋体" w:hAnsi="宋体" w:cstheme="majorEastAsia"/>
-          <w:sz w:val="24"/>
-          <w:szCs w:val="32"/>
-        </w:rPr>
-      </w:pPr>
-      <w:r>
-        <w:rPr>
-          <w:rFonts w:ascii="宋体" w:eastAsia="宋体" w:hAnsi="宋体" w:cstheme="majorEastAsia"/>
-          <w:sz w:val="24"/>
-          <w:szCs w:val="32"/>
-        </w:rPr>
-        <w:t>输入将所选歌曲调整到的位置。例如：3；4；5。</w:t>
+          <w:rFonts w:ascii="宋体" w:eastAsia="宋体" w:hAnsi="宋体" w:cstheme="majorEastAsia" w:hint="eastAsia"/>
+          <w:sz w:val="24"/>
+          <w:szCs w:val="32"/>
+        </w:rPr>
+      </w:pPr>
+      <w:r>
+        <w:rPr>
+          <w:rFonts w:ascii="宋体" w:eastAsia="宋体" w:hAnsi="宋体" w:cstheme="majorEastAsia"/>
+          <w:sz w:val="24"/>
+          <w:szCs w:val="32"/>
+        </w:rPr>
+        <w:t>点击拖动歌曲</w:t>
+      </w:r>
+      <w:r>
+        <w:rPr>
+          <w:rFonts w:ascii="宋体" w:eastAsia="宋体" w:hAnsi="宋体" w:cstheme="majorEastAsia"/>
+          <w:sz w:val="24"/>
+          <w:szCs w:val="32"/>
+        </w:rPr>
+        <w:t>以</w:t>
+      </w:r>
+      <w:r>
+        <w:rPr>
+          <w:rFonts w:ascii="宋体" w:eastAsia="宋体" w:hAnsi="宋体" w:cstheme="majorEastAsia"/>
+          <w:sz w:val="24"/>
+          <w:szCs w:val="32"/>
+        </w:rPr>
+        <w:t>调整</w:t>
+      </w:r>
+      <w:r>
+        <w:rPr>
+          <w:rFonts w:ascii="宋体" w:eastAsia="宋体" w:hAnsi="宋体" w:cstheme="majorEastAsia"/>
+          <w:sz w:val="24"/>
+          <w:szCs w:val="32"/>
+        </w:rPr>
+        <w:t>播放</w:t>
+      </w:r>
+      <w:r>
+        <w:rPr>
+          <w:rFonts w:ascii="宋体" w:eastAsia="宋体" w:hAnsi="宋体" w:cstheme="majorEastAsia"/>
+          <w:sz w:val="24"/>
+          <w:szCs w:val="32"/>
+        </w:rPr>
+        <w:t>顺序</w:t>
+      </w:r>
+      <w:r>
+        <w:rPr>
+          <w:rFonts w:ascii="宋体" w:eastAsia="宋体" w:hAnsi="宋体" w:cstheme="majorEastAsia" w:hint="eastAsia"/>
+          <w:sz w:val="24"/>
+          <w:szCs w:val="32"/>
+        </w:rPr>
+        <w:t>。</w:t>
       </w:r>
     </w:p>
     <w:p>
@@ -6077,18 +6672,118 @@
         <w:spacing w:line="400" w:lineRule="exact"/>
         <w:ind w:firstLineChars="200" w:firstLine="480"/>
         <w:rPr>
-          <w:rFonts w:ascii="宋体" w:eastAsia="宋体" w:hAnsi="宋体" w:cstheme="majorEastAsia"/>
-          <w:sz w:val="24"/>
-          <w:szCs w:val="32"/>
-        </w:rPr>
-      </w:pPr>
-      <w:r>
-        <w:rPr>
-          <w:rFonts w:ascii="宋体" w:eastAsia="宋体" w:hAnsi="宋体" w:cstheme="majorEastAsia"/>
-          <w:sz w:val="24"/>
-          <w:szCs w:val="32"/>
-        </w:rPr>
-        <w:t>客户端读取到数字后将数据库中所选歌曲取出并将其删除。</w:t>
+          <w:rFonts w:ascii="宋体" w:eastAsia="宋体" w:hAnsi="宋体" w:cstheme="majorEastAsia" w:hint="eastAsia"/>
+          <w:sz w:val="24"/>
+          <w:szCs w:val="32"/>
+        </w:rPr>
+      </w:pPr>
+      <w:r>
+        <w:rPr>
+          <w:rFonts w:ascii="宋体" w:eastAsia="宋体" w:hAnsi="宋体" w:cstheme="majorEastAsia"/>
+          <w:sz w:val="24"/>
+          <w:szCs w:val="32"/>
+        </w:rPr>
+        <w:t>客户端</w:t>
+      </w:r>
+      <w:r>
+        <w:rPr>
+          <w:rFonts w:ascii="宋体" w:eastAsia="宋体" w:hAnsi="宋体" w:cstheme="majorEastAsia" w:hint="eastAsia"/>
+          <w:sz w:val="24"/>
+          <w:szCs w:val="32"/>
+        </w:rPr>
+        <w:t>获取</w:t>
+      </w:r>
+      <w:r>
+        <w:rPr>
+          <w:rFonts w:ascii="宋体" w:eastAsia="宋体" w:hAnsi="宋体" w:cstheme="majorEastAsia"/>
+          <w:sz w:val="24"/>
+          <w:szCs w:val="32"/>
+        </w:rPr>
+        <w:t>用户改动信息后</w:t>
+      </w:r>
+      <w:r>
+        <w:rPr>
+          <w:rFonts w:ascii="宋体" w:eastAsia="宋体" w:hAnsi="宋体" w:cstheme="majorEastAsia" w:hint="eastAsia"/>
+          <w:sz w:val="24"/>
+          <w:szCs w:val="32"/>
+        </w:rPr>
+        <w:t>，</w:t>
+      </w:r>
+      <w:r>
+        <w:rPr>
+          <w:rFonts w:ascii="宋体" w:eastAsia="宋体" w:hAnsi="宋体" w:cstheme="majorEastAsia"/>
+          <w:sz w:val="24"/>
+          <w:szCs w:val="32"/>
+        </w:rPr>
+        <w:t>将改动信息发送给后台服务器</w:t>
+      </w:r>
+      <w:r>
+        <w:rPr>
+          <w:rFonts w:ascii="宋体" w:eastAsia="宋体" w:hAnsi="宋体" w:cstheme="majorEastAsia" w:hint="eastAsia"/>
+          <w:sz w:val="24"/>
+          <w:szCs w:val="32"/>
+        </w:rPr>
+        <w:t>，</w:t>
+      </w:r>
+      <w:r>
+        <w:rPr>
+          <w:rFonts w:ascii="宋体" w:eastAsia="宋体" w:hAnsi="宋体" w:cstheme="majorEastAsia"/>
+          <w:sz w:val="24"/>
+          <w:szCs w:val="32"/>
+        </w:rPr>
+        <w:t>并刷新列表显示页面</w:t>
+      </w:r>
+      <w:r>
+        <w:rPr>
+          <w:rFonts w:ascii="宋体" w:eastAsia="宋体" w:hAnsi="宋体" w:cstheme="majorEastAsia" w:hint="eastAsia"/>
+          <w:sz w:val="24"/>
+          <w:szCs w:val="32"/>
+        </w:rPr>
+        <w:t>。</w:t>
+      </w:r>
+    </w:p>
+    <w:p>
+      <w:pPr>
+        <w:spacing w:line="400" w:lineRule="exact"/>
+        <w:rPr>
+          <w:rFonts w:ascii="宋体" w:eastAsia="宋体" w:hAnsi="宋体" w:cstheme="majorEastAsia"/>
+          <w:sz w:val="24"/>
+          <w:szCs w:val="32"/>
+        </w:rPr>
+      </w:pPr>
+      <w:r>
+        <w:rPr>
+          <w:rFonts w:ascii="宋体" w:eastAsia="宋体" w:hAnsi="宋体" w:cstheme="majorEastAsia"/>
+          <w:sz w:val="24"/>
+          <w:szCs w:val="32"/>
+        </w:rPr>
+        <w:t>4.</w:t>
+      </w:r>
+      <w:r>
+        <w:rPr>
+          <w:rFonts w:ascii="宋体" w:eastAsia="宋体" w:hAnsi="宋体" w:cstheme="majorEastAsia" w:hint="eastAsia"/>
+          <w:sz w:val="24"/>
+          <w:szCs w:val="32"/>
+        </w:rPr>
+        <w:t>Output 输出</w:t>
+      </w:r>
+    </w:p>
+    <w:p>
+      <w:pPr>
+        <w:spacing w:line="400" w:lineRule="exact"/>
+        <w:rPr>
+          <w:rFonts w:ascii="宋体" w:eastAsia="宋体" w:hAnsi="宋体" w:cstheme="majorEastAsia"/>
+          <w:sz w:val="24"/>
+          <w:szCs w:val="32"/>
+        </w:rPr>
+      </w:pPr>
+      <w:r>
+        <w:rPr>
+          <w:rFonts w:ascii="宋体" w:eastAsia="宋体" w:hAnsi="宋体" w:cstheme="majorEastAsia"/>
+          <w:sz w:val="24"/>
+          <w:szCs w:val="32"/>
+        </w:rPr>
+        <w:t xml:space="preserve"> </w:t>
       </w:r>
       <w:r>
         <w:rPr>
@@ -6097,6 +6792,87 @@
           <w:szCs w:val="32"/>
         </w:rPr>
         <w:tab/>
+      </w:r>
+      <w:r>
+        <w:rPr>
+          <w:rFonts w:ascii="宋体" w:eastAsia="宋体" w:hAnsi="宋体" w:cstheme="majorEastAsia"/>
+          <w:sz w:val="24"/>
+          <w:szCs w:val="32"/>
+        </w:rPr>
+        <w:t>修改过的</w:t>
+      </w:r>
+      <w:r>
+        <w:rPr>
+          <w:rFonts w:ascii="宋体" w:eastAsia="宋体" w:hAnsi="宋体" w:cstheme="majorEastAsia"/>
+          <w:sz w:val="24"/>
+          <w:szCs w:val="32"/>
+        </w:rPr>
+        <w:t>歌曲列表。</w:t>
+      </w:r>
+    </w:p>
+    <w:p>
+      <w:pPr>
+        <w:pStyle w:val="3"/>
+        <w:spacing w:before="120" w:after="120"/>
+        <w:rPr>
+          <w:rFonts w:ascii="宋体" w:eastAsia="宋体" w:hAnsi="宋体" w:cstheme="majorEastAsia"/>
+          <w:bCs/>
+          <w:sz w:val="24"/>
+        </w:rPr>
+      </w:pPr>
+      <w:bookmarkStart w:id="15" w:name="_Toc1843025810"/>
+      <w:r>
+        <w:rPr>
+          <w:rFonts w:ascii="宋体" w:eastAsia="宋体" w:hAnsi="宋体" w:cstheme="majorEastAsia" w:hint="eastAsia"/>
+          <w:bCs/>
+          <w:sz w:val="24"/>
+        </w:rPr>
+        <w:t>4.1.5.推荐</w:t>
+      </w:r>
+      <w:proofErr w:type="gramStart"/>
+      <w:r>
+        <w:rPr>
+          <w:rFonts w:ascii="宋体" w:eastAsia="宋体" w:hAnsi="宋体" w:cstheme="majorEastAsia" w:hint="eastAsia"/>
+          <w:bCs/>
+          <w:sz w:val="24"/>
+        </w:rPr>
+        <w:t>跟用户</w:t>
+      </w:r>
+      <w:proofErr w:type="gramEnd"/>
+      <w:r>
+        <w:rPr>
+          <w:rFonts w:ascii="宋体" w:eastAsia="宋体" w:hAnsi="宋体" w:cstheme="majorEastAsia" w:hint="eastAsia"/>
+          <w:bCs/>
+          <w:sz w:val="24"/>
+        </w:rPr>
+        <w:t>所唱歌曲类似的歌曲</w:t>
+      </w:r>
+      <w:bookmarkEnd w:id="15"/>
+    </w:p>
+    <w:p>
+      <w:pPr>
+        <w:spacing w:line="400" w:lineRule="exact"/>
+        <w:rPr>
+          <w:rFonts w:ascii="宋体" w:eastAsia="宋体" w:hAnsi="宋体" w:cstheme="majorEastAsia"/>
+          <w:sz w:val="24"/>
+          <w:szCs w:val="32"/>
+        </w:rPr>
+      </w:pPr>
+      <w:r>
+        <w:rPr>
+          <w:rFonts w:ascii="宋体" w:eastAsia="宋体" w:hAnsi="宋体" w:cstheme="majorEastAsia"/>
+          <w:sz w:val="24"/>
+          <w:szCs w:val="32"/>
+        </w:rPr>
+        <w:t>1.</w:t>
+      </w:r>
+      <w:r>
+        <w:rPr>
+          <w:rFonts w:ascii="宋体" w:eastAsia="宋体" w:hAnsi="宋体" w:cstheme="majorEastAsia" w:hint="eastAsia"/>
+          <w:sz w:val="24"/>
+          <w:szCs w:val="32"/>
+        </w:rPr>
+        <w:t>Introduction 介绍</w:t>
       </w:r>
     </w:p>
     <w:p>
@@ -6104,18 +6880,66 @@
         <w:spacing w:line="400" w:lineRule="exact"/>
         <w:ind w:firstLineChars="200" w:firstLine="480"/>
         <w:rPr>
-          <w:rFonts w:ascii="宋体" w:eastAsia="宋体" w:hAnsi="宋体" w:cstheme="majorEastAsia"/>
-          <w:sz w:val="24"/>
-          <w:szCs w:val="32"/>
-        </w:rPr>
-      </w:pPr>
-      <w:r>
-        <w:rPr>
-          <w:rFonts w:ascii="宋体" w:eastAsia="宋体" w:hAnsi="宋体" w:cstheme="majorEastAsia"/>
-          <w:sz w:val="24"/>
-          <w:szCs w:val="32"/>
-        </w:rPr>
-        <w:t>将所选歌曲重新按照输入数字插入到数据库中并更新歌曲列表。</w:t>
+          <w:rFonts w:ascii="宋体" w:eastAsia="宋体" w:hAnsi="宋体" w:cstheme="majorEastAsia" w:hint="eastAsia"/>
+          <w:sz w:val="24"/>
+          <w:szCs w:val="32"/>
+        </w:rPr>
+      </w:pPr>
+      <w:r>
+        <w:rPr>
+          <w:rFonts w:ascii="宋体" w:eastAsia="宋体" w:hAnsi="宋体" w:cstheme="majorEastAsia"/>
+          <w:sz w:val="24"/>
+          <w:szCs w:val="32"/>
+        </w:rPr>
+        <w:t>当用户不知道唱什么歌曲</w:t>
+      </w:r>
+      <w:r>
+        <w:rPr>
+          <w:rFonts w:ascii="宋体" w:eastAsia="宋体" w:hAnsi="宋体" w:cstheme="majorEastAsia"/>
+          <w:sz w:val="24"/>
+          <w:szCs w:val="32"/>
+        </w:rPr>
+        <w:t>的时候，可以点击推荐歌曲</w:t>
+      </w:r>
+      <w:r>
+        <w:rPr>
+          <w:rFonts w:ascii="宋体" w:eastAsia="宋体" w:hAnsi="宋体" w:cstheme="majorEastAsia"/>
+          <w:sz w:val="24"/>
+          <w:szCs w:val="32"/>
+        </w:rPr>
+        <w:t>，</w:t>
+      </w:r>
+      <w:r>
+        <w:rPr>
+          <w:rFonts w:ascii="宋体" w:eastAsia="宋体" w:hAnsi="宋体" w:cstheme="majorEastAsia"/>
+          <w:sz w:val="24"/>
+          <w:szCs w:val="32"/>
+        </w:rPr>
+        <w:t>客户端</w:t>
+      </w:r>
+      <w:r>
+        <w:rPr>
+          <w:rFonts w:ascii="宋体" w:eastAsia="宋体" w:hAnsi="宋体" w:cstheme="majorEastAsia"/>
+          <w:sz w:val="24"/>
+          <w:szCs w:val="32"/>
+        </w:rPr>
+        <w:t>输出</w:t>
+      </w:r>
+      <w:r>
+        <w:rPr>
+          <w:rFonts w:ascii="宋体" w:eastAsia="宋体" w:hAnsi="宋体" w:cstheme="majorEastAsia"/>
+          <w:sz w:val="24"/>
+          <w:szCs w:val="32"/>
+        </w:rPr>
+        <w:t>推荐演唱的歌曲列表</w:t>
+      </w:r>
+      <w:r>
+        <w:rPr>
+          <w:rFonts w:ascii="宋体" w:eastAsia="宋体" w:hAnsi="宋体" w:cstheme="majorEastAsia" w:hint="eastAsia"/>
+          <w:sz w:val="24"/>
+          <w:szCs w:val="32"/>
+        </w:rPr>
+        <w:t>。</w:t>
       </w:r>
     </w:p>
     <w:p>
@@ -6133,6 +6957,152 @@
           <w:sz w:val="24"/>
           <w:szCs w:val="32"/>
         </w:rPr>
+        <w:t>2.</w:t>
+      </w:r>
+      <w:r>
+        <w:rPr>
+          <w:rFonts w:ascii="宋体" w:eastAsia="宋体" w:hAnsi="宋体" w:cstheme="majorEastAsia" w:hint="eastAsia"/>
+          <w:sz w:val="24"/>
+          <w:szCs w:val="32"/>
+        </w:rPr>
+        <w:t>Inputs 输入</w:t>
+      </w:r>
+    </w:p>
+    <w:p>
+      <w:pPr>
+        <w:spacing w:line="400" w:lineRule="exact"/>
+        <w:ind w:firstLineChars="200" w:firstLine="480"/>
+        <w:rPr>
+          <w:rFonts w:ascii="宋体" w:eastAsia="宋体" w:hAnsi="宋体" w:cstheme="majorEastAsia"/>
+          <w:sz w:val="24"/>
+          <w:szCs w:val="32"/>
+        </w:rPr>
+      </w:pPr>
+      <w:r>
+        <w:rPr>
+          <w:rFonts w:ascii="宋体" w:eastAsia="宋体" w:hAnsi="宋体" w:cstheme="majorEastAsia"/>
+          <w:sz w:val="24"/>
+          <w:szCs w:val="32"/>
+        </w:rPr>
+        <w:t>点击客户端的推荐按钮</w:t>
+      </w:r>
+      <w:r>
+        <w:rPr>
+          <w:rFonts w:ascii="宋体" w:eastAsia="宋体" w:hAnsi="宋体" w:cstheme="majorEastAsia"/>
+          <w:sz w:val="24"/>
+          <w:szCs w:val="32"/>
+        </w:rPr>
+        <w:t>。</w:t>
+      </w:r>
+    </w:p>
+    <w:p>
+      <w:pPr>
+        <w:spacing w:line="400" w:lineRule="exact"/>
+        <w:rPr>
+          <w:rFonts w:ascii="宋体" w:eastAsia="宋体" w:hAnsi="宋体" w:cstheme="majorEastAsia"/>
+          <w:sz w:val="24"/>
+          <w:szCs w:val="32"/>
+        </w:rPr>
+      </w:pPr>
+      <w:r>
+        <w:rPr>
+          <w:rFonts w:ascii="宋体" w:eastAsia="宋体" w:hAnsi="宋体" w:cstheme="majorEastAsia"/>
+          <w:sz w:val="24"/>
+          <w:szCs w:val="32"/>
+        </w:rPr>
+        <w:t>3.</w:t>
+      </w:r>
+      <w:r>
+        <w:rPr>
+          <w:rFonts w:ascii="宋体" w:eastAsia="宋体" w:hAnsi="宋体" w:cstheme="majorEastAsia" w:hint="eastAsia"/>
+          <w:sz w:val="24"/>
+          <w:szCs w:val="32"/>
+        </w:rPr>
+        <w:t>Process 处理</w:t>
+      </w:r>
+    </w:p>
+    <w:p>
+      <w:pPr>
+        <w:spacing w:line="400" w:lineRule="exact"/>
+        <w:ind w:firstLineChars="200" w:firstLine="480"/>
+        <w:rPr>
+          <w:rFonts w:ascii="宋体" w:eastAsia="宋体" w:hAnsi="宋体" w:cstheme="majorEastAsia"/>
+          <w:sz w:val="24"/>
+          <w:szCs w:val="32"/>
+        </w:rPr>
+      </w:pPr>
+      <w:r>
+        <w:rPr>
+          <w:rFonts w:ascii="宋体" w:eastAsia="宋体" w:hAnsi="宋体" w:cstheme="majorEastAsia"/>
+          <w:sz w:val="24"/>
+          <w:szCs w:val="32"/>
+        </w:rPr>
+        <w:t>客户端在接收到信息后</w:t>
+      </w:r>
+      <w:r>
+        <w:rPr>
+          <w:rFonts w:ascii="宋体" w:eastAsia="宋体" w:hAnsi="宋体" w:cstheme="majorEastAsia" w:hint="eastAsia"/>
+          <w:sz w:val="24"/>
+          <w:szCs w:val="32"/>
+        </w:rPr>
+        <w:t>，</w:t>
+      </w:r>
+      <w:r>
+        <w:rPr>
+          <w:rFonts w:ascii="宋体" w:eastAsia="宋体" w:hAnsi="宋体" w:cstheme="majorEastAsia"/>
+          <w:sz w:val="24"/>
+          <w:szCs w:val="32"/>
+        </w:rPr>
+        <w:t>向服务器获取推荐歌单</w:t>
+      </w:r>
+      <w:r>
+        <w:rPr>
+          <w:rFonts w:ascii="宋体" w:eastAsia="宋体" w:hAnsi="宋体" w:cstheme="majorEastAsia" w:hint="eastAsia"/>
+          <w:sz w:val="24"/>
+          <w:szCs w:val="32"/>
+        </w:rPr>
+        <w:t>，</w:t>
+      </w:r>
+      <w:r>
+        <w:rPr>
+          <w:rFonts w:ascii="宋体" w:eastAsia="宋体" w:hAnsi="宋体" w:cstheme="majorEastAsia"/>
+          <w:sz w:val="24"/>
+          <w:szCs w:val="32"/>
+        </w:rPr>
+        <w:t>然后将获取到的列表</w:t>
+      </w:r>
+      <w:r>
+        <w:rPr>
+          <w:rFonts w:ascii="宋体" w:eastAsia="宋体" w:hAnsi="宋体" w:cstheme="majorEastAsia"/>
+          <w:sz w:val="24"/>
+          <w:szCs w:val="32"/>
+        </w:rPr>
+        <w:t>输出</w:t>
+      </w:r>
+      <w:r>
+        <w:rPr>
+          <w:rFonts w:ascii="宋体" w:eastAsia="宋体" w:hAnsi="宋体" w:cstheme="majorEastAsia"/>
+          <w:sz w:val="24"/>
+          <w:szCs w:val="32"/>
+        </w:rPr>
+        <w:t>到屏幕。</w:t>
+      </w:r>
+    </w:p>
+    <w:p>
+      <w:pPr>
+        <w:spacing w:line="400" w:lineRule="exact"/>
+        <w:rPr>
+          <w:rFonts w:ascii="宋体" w:eastAsia="宋体" w:hAnsi="宋体" w:cstheme="majorEastAsia"/>
+          <w:sz w:val="24"/>
+          <w:szCs w:val="32"/>
+        </w:rPr>
+      </w:pPr>
+      <w:r>
+        <w:rPr>
+          <w:rFonts w:ascii="宋体" w:eastAsia="宋体" w:hAnsi="宋体" w:cstheme="majorEastAsia"/>
+          <w:sz w:val="24"/>
+          <w:szCs w:val="32"/>
+        </w:rPr>
         <w:t>4.</w:t>
       </w:r>
       <w:r>
@@ -6147,28 +7117,20 @@
     <w:p>
       <w:pPr>
         <w:spacing w:line="400" w:lineRule="exact"/>
-        <w:rPr>
-          <w:rFonts w:ascii="宋体" w:eastAsia="宋体" w:hAnsi="宋体" w:cstheme="majorEastAsia"/>
-          <w:sz w:val="24"/>
-          <w:szCs w:val="32"/>
-        </w:rPr>
-      </w:pPr>
-      <w:r>
-        <w:rPr>
-          <w:rFonts w:ascii="宋体" w:eastAsia="宋体" w:hAnsi="宋体" w:cstheme="majorEastAsia"/>
-          <w:sz w:val="24"/>
-          <w:szCs w:val="32"/>
-        </w:rPr>
-        <w:t xml:space="preserve"> </w:t>
-      </w:r>
-      <w:r>
-        <w:rPr>
-          <w:rFonts w:ascii="宋体" w:eastAsia="宋体" w:hAnsi="宋体" w:cstheme="majorEastAsia"/>
-          <w:sz w:val="24"/>
-          <w:szCs w:val="32"/>
-        </w:rPr>
-        <w:tab/>
-        <w:t>更改过得歌曲列表。</w:t>
+        <w:ind w:firstLineChars="200" w:firstLine="480"/>
+        <w:rPr>
+          <w:rFonts w:ascii="宋体" w:eastAsia="宋体" w:hAnsi="宋体" w:cstheme="majorEastAsia"/>
+          <w:sz w:val="24"/>
+          <w:szCs w:val="32"/>
+        </w:rPr>
+      </w:pPr>
+      <w:r>
+        <w:rPr>
+          <w:rFonts w:ascii="宋体" w:eastAsia="宋体" w:hAnsi="宋体" w:cstheme="majorEastAsia"/>
+          <w:sz w:val="24"/>
+          <w:szCs w:val="32"/>
+        </w:rPr>
+        <w:t>推荐的歌曲列表。</w:t>
       </w:r>
     </w:p>
     <w:p>
@@ -6181,16 +7143,35 @@
           <w:sz w:val="24"/>
         </w:rPr>
       </w:pPr>
-      <w:bookmarkStart w:id="15" w:name="_Toc1843025810"/>
-      <w:r>
-        <w:rPr>
-          <w:rFonts w:ascii="宋体" w:eastAsia="宋体" w:hAnsi="宋体" w:cstheme="majorEastAsia" w:hint="eastAsia"/>
-          <w:bCs/>
-          <w:sz w:val="24"/>
-        </w:rPr>
-        <w:t>4.1.5.推荐跟用户所唱歌曲类似的歌曲</w:t>
-      </w:r>
-      <w:bookmarkEnd w:id="15"/>
+      <w:bookmarkStart w:id="16" w:name="_Toc1331082032"/>
+      <w:r>
+        <w:rPr>
+          <w:rFonts w:ascii="宋体" w:eastAsia="宋体" w:hAnsi="宋体" w:cstheme="majorEastAsia" w:hint="eastAsia"/>
+          <w:bCs/>
+          <w:sz w:val="24"/>
+        </w:rPr>
+        <w:lastRenderedPageBreak/>
+        <w:t>4.1.5.使用客户端进行</w:t>
+      </w:r>
+      <w:proofErr w:type="gramStart"/>
+      <w:r>
+        <w:rPr>
+          <w:rFonts w:ascii="宋体" w:eastAsia="宋体" w:hAnsi="宋体" w:cstheme="majorEastAsia" w:hint="eastAsia"/>
+          <w:bCs/>
+          <w:sz w:val="24"/>
+        </w:rPr>
+        <w:t>点赞或者</w:t>
+      </w:r>
+      <w:proofErr w:type="gramEnd"/>
+      <w:r>
+        <w:rPr>
+          <w:rFonts w:ascii="宋体" w:eastAsia="宋体" w:hAnsi="宋体" w:cstheme="majorEastAsia" w:hint="eastAsia"/>
+          <w:bCs/>
+          <w:sz w:val="24"/>
+        </w:rPr>
+        <w:t>评论</w:t>
+      </w:r>
+      <w:bookmarkEnd w:id="16"/>
     </w:p>
     <w:p>
       <w:pPr>
@@ -6217,6 +7198,719 @@
         </w:rPr>
         <w:t>Introduction 介绍</w:t>
       </w:r>
+    </w:p>
+    <w:p>
+      <w:pPr>
+        <w:spacing w:line="400" w:lineRule="exact"/>
+        <w:ind w:firstLine="420"/>
+        <w:rPr>
+          <w:rFonts w:ascii="宋体" w:eastAsia="宋体" w:hAnsi="宋体" w:cstheme="majorEastAsia" w:hint="eastAsia"/>
+          <w:sz w:val="24"/>
+          <w:szCs w:val="32"/>
+        </w:rPr>
+      </w:pPr>
+      <w:r>
+        <w:rPr>
+          <w:rFonts w:ascii="宋体" w:eastAsia="宋体" w:hAnsi="宋体" w:cstheme="majorEastAsia"/>
+          <w:sz w:val="24"/>
+          <w:szCs w:val="32"/>
+        </w:rPr>
+        <w:t>当一个用户在听其他用户唱歌时可以使用</w:t>
+      </w:r>
+      <w:r>
+        <w:rPr>
+          <w:rFonts w:ascii="宋体" w:eastAsia="宋体" w:hAnsi="宋体" w:cstheme="majorEastAsia"/>
+          <w:sz w:val="24"/>
+          <w:szCs w:val="32"/>
+        </w:rPr>
+        <w:t>手机客户端对其进行点赞</w:t>
+      </w:r>
+      <w:r>
+        <w:rPr>
+          <w:rFonts w:ascii="宋体" w:eastAsia="宋体" w:hAnsi="宋体" w:cstheme="majorEastAsia" w:hint="eastAsia"/>
+          <w:sz w:val="24"/>
+          <w:szCs w:val="32"/>
+        </w:rPr>
+        <w:t>，</w:t>
+      </w:r>
+      <w:r>
+        <w:rPr>
+          <w:rFonts w:ascii="宋体" w:eastAsia="宋体" w:hAnsi="宋体" w:cstheme="majorEastAsia"/>
+          <w:sz w:val="24"/>
+          <w:szCs w:val="32"/>
+        </w:rPr>
+        <w:t>评论</w:t>
+      </w:r>
+      <w:r>
+        <w:rPr>
+          <w:rFonts w:ascii="宋体" w:eastAsia="宋体" w:hAnsi="宋体" w:cstheme="majorEastAsia" w:hint="eastAsia"/>
+          <w:sz w:val="24"/>
+          <w:szCs w:val="32"/>
+        </w:rPr>
+        <w:t>。</w:t>
+      </w:r>
+    </w:p>
+    <w:p>
+      <w:pPr>
+        <w:spacing w:line="400" w:lineRule="exact"/>
+        <w:rPr>
+          <w:rFonts w:ascii="宋体" w:eastAsia="宋体" w:hAnsi="宋体" w:cstheme="majorEastAsia"/>
+          <w:sz w:val="24"/>
+          <w:szCs w:val="32"/>
+        </w:rPr>
+      </w:pPr>
+      <w:r>
+        <w:rPr>
+          <w:rFonts w:ascii="宋体" w:eastAsia="宋体" w:hAnsi="宋体" w:cstheme="majorEastAsia"/>
+          <w:sz w:val="24"/>
+          <w:szCs w:val="32"/>
+        </w:rPr>
+        <w:t>2.</w:t>
+      </w:r>
+      <w:r>
+        <w:rPr>
+          <w:rFonts w:ascii="宋体" w:eastAsia="宋体" w:hAnsi="宋体" w:cstheme="majorEastAsia" w:hint="eastAsia"/>
+          <w:sz w:val="24"/>
+          <w:szCs w:val="32"/>
+        </w:rPr>
+        <w:t>Inputs 输入</w:t>
+      </w:r>
+    </w:p>
+    <w:p>
+      <w:pPr>
+        <w:spacing w:line="400" w:lineRule="exact"/>
+        <w:ind w:firstLine="420"/>
+        <w:rPr>
+          <w:rFonts w:ascii="宋体" w:eastAsia="宋体" w:hAnsi="宋体" w:cstheme="majorEastAsia" w:hint="eastAsia"/>
+          <w:sz w:val="24"/>
+          <w:szCs w:val="32"/>
+        </w:rPr>
+      </w:pPr>
+      <w:proofErr w:type="gramStart"/>
+      <w:r>
+        <w:rPr>
+          <w:rFonts w:ascii="宋体" w:eastAsia="宋体" w:hAnsi="宋体" w:cstheme="majorEastAsia"/>
+          <w:sz w:val="24"/>
+          <w:szCs w:val="32"/>
+        </w:rPr>
+        <w:t>点击点赞按钮</w:t>
+      </w:r>
+      <w:proofErr w:type="gramEnd"/>
+      <w:r>
+        <w:rPr>
+          <w:rFonts w:ascii="宋体" w:eastAsia="宋体" w:hAnsi="宋体" w:cstheme="majorEastAsia" w:hint="eastAsia"/>
+          <w:sz w:val="24"/>
+          <w:szCs w:val="32"/>
+        </w:rPr>
+        <w:t>；在</w:t>
+      </w:r>
+      <w:r>
+        <w:rPr>
+          <w:rFonts w:ascii="宋体" w:eastAsia="宋体" w:hAnsi="宋体" w:cstheme="majorEastAsia"/>
+          <w:sz w:val="24"/>
+          <w:szCs w:val="32"/>
+        </w:rPr>
+        <w:t>评论框输入评论</w:t>
+      </w:r>
+      <w:r>
+        <w:rPr>
+          <w:rFonts w:ascii="宋体" w:eastAsia="宋体" w:hAnsi="宋体" w:cstheme="majorEastAsia" w:hint="eastAsia"/>
+          <w:sz w:val="24"/>
+          <w:szCs w:val="32"/>
+        </w:rPr>
+        <w:t>。</w:t>
+      </w:r>
+    </w:p>
+    <w:p>
+      <w:pPr>
+        <w:spacing w:line="400" w:lineRule="exact"/>
+        <w:rPr>
+          <w:rFonts w:ascii="宋体" w:eastAsia="宋体" w:hAnsi="宋体" w:cstheme="majorEastAsia"/>
+          <w:sz w:val="24"/>
+          <w:szCs w:val="32"/>
+        </w:rPr>
+      </w:pPr>
+      <w:r>
+        <w:rPr>
+          <w:rFonts w:ascii="宋体" w:eastAsia="宋体" w:hAnsi="宋体" w:cstheme="majorEastAsia"/>
+          <w:sz w:val="24"/>
+          <w:szCs w:val="32"/>
+        </w:rPr>
+        <w:t>3.</w:t>
+      </w:r>
+      <w:r>
+        <w:rPr>
+          <w:rFonts w:ascii="宋体" w:eastAsia="宋体" w:hAnsi="宋体" w:cstheme="majorEastAsia" w:hint="eastAsia"/>
+          <w:sz w:val="24"/>
+          <w:szCs w:val="32"/>
+        </w:rPr>
+        <w:t>Process 处理</w:t>
+      </w:r>
+    </w:p>
+    <w:p>
+      <w:pPr>
+        <w:spacing w:line="400" w:lineRule="exact"/>
+        <w:ind w:firstLine="420"/>
+        <w:rPr>
+          <w:rFonts w:ascii="宋体" w:eastAsia="宋体" w:hAnsi="宋体" w:cstheme="majorEastAsia" w:hint="eastAsia"/>
+          <w:sz w:val="24"/>
+          <w:szCs w:val="32"/>
+        </w:rPr>
+      </w:pPr>
+      <w:r>
+        <w:rPr>
+          <w:rFonts w:ascii="宋体" w:eastAsia="宋体" w:hAnsi="宋体" w:cstheme="majorEastAsia"/>
+          <w:sz w:val="24"/>
+          <w:szCs w:val="32"/>
+        </w:rPr>
+        <w:t>手机</w:t>
+      </w:r>
+      <w:r>
+        <w:rPr>
+          <w:rFonts w:ascii="宋体" w:eastAsia="宋体" w:hAnsi="宋体" w:cstheme="majorEastAsia"/>
+          <w:sz w:val="24"/>
+          <w:szCs w:val="32"/>
+        </w:rPr>
+        <w:t>客户端获取点击事件</w:t>
+      </w:r>
+      <w:r>
+        <w:rPr>
+          <w:rFonts w:ascii="宋体" w:eastAsia="宋体" w:hAnsi="宋体" w:cstheme="majorEastAsia" w:hint="eastAsia"/>
+          <w:sz w:val="24"/>
+          <w:szCs w:val="32"/>
+        </w:rPr>
+        <w:t>；获取评论信息，然后将数据发送给服务器端。</w:t>
+      </w:r>
+      <w:r>
+        <w:rPr>
+          <w:rFonts w:ascii="宋体" w:eastAsia="宋体" w:hAnsi="宋体" w:cstheme="majorEastAsia"/>
+          <w:sz w:val="24"/>
+          <w:szCs w:val="32"/>
+        </w:rPr>
+        <w:t>同时刷新评论显示区</w:t>
+      </w:r>
+      <w:r>
+        <w:rPr>
+          <w:rFonts w:ascii="宋体" w:eastAsia="宋体" w:hAnsi="宋体" w:cstheme="majorEastAsia" w:hint="eastAsia"/>
+          <w:sz w:val="24"/>
+          <w:szCs w:val="32"/>
+        </w:rPr>
+        <w:t>。</w:t>
+      </w:r>
+      <w:r>
+        <w:rPr>
+          <w:rFonts w:ascii="宋体" w:eastAsia="宋体" w:hAnsi="宋体" w:cstheme="majorEastAsia" w:hint="eastAsia"/>
+          <w:sz w:val="24"/>
+          <w:szCs w:val="32"/>
+        </w:rPr>
+        <w:t>PC客户端定时从服务器端获取评论信息，并输出到PC客户端评论显示区。</w:t>
+      </w:r>
+    </w:p>
+    <w:p>
+      <w:pPr>
+        <w:spacing w:line="400" w:lineRule="exact"/>
+        <w:rPr>
+          <w:rFonts w:ascii="宋体" w:eastAsia="宋体" w:hAnsi="宋体" w:cstheme="majorEastAsia"/>
+          <w:sz w:val="24"/>
+          <w:szCs w:val="32"/>
+        </w:rPr>
+      </w:pPr>
+      <w:r>
+        <w:rPr>
+          <w:rFonts w:ascii="宋体" w:eastAsia="宋体" w:hAnsi="宋体" w:cstheme="majorEastAsia"/>
+          <w:sz w:val="24"/>
+          <w:szCs w:val="32"/>
+        </w:rPr>
+        <w:t>4.</w:t>
+      </w:r>
+      <w:r>
+        <w:rPr>
+          <w:rFonts w:ascii="宋体" w:eastAsia="宋体" w:hAnsi="宋体" w:cstheme="majorEastAsia"/>
+          <w:sz w:val="24"/>
+          <w:szCs w:val="32"/>
+        </w:rPr>
+        <w:t>Output 输出</w:t>
+      </w:r>
+    </w:p>
+    <w:p>
+      <w:pPr>
+        <w:spacing w:line="400" w:lineRule="exact"/>
+        <w:ind w:firstLine="420"/>
+        <w:rPr>
+          <w:rFonts w:ascii="宋体" w:eastAsia="宋体" w:hAnsi="宋体" w:cstheme="majorEastAsia" w:hint="eastAsia"/>
+          <w:sz w:val="24"/>
+          <w:szCs w:val="32"/>
+        </w:rPr>
+      </w:pPr>
+      <w:r>
+        <w:rPr>
+          <w:rFonts w:ascii="宋体" w:eastAsia="宋体" w:hAnsi="宋体" w:cstheme="majorEastAsia"/>
+          <w:sz w:val="24"/>
+          <w:szCs w:val="32"/>
+        </w:rPr>
+        <w:t>手机客户端</w:t>
+      </w:r>
+      <w:r>
+        <w:rPr>
+          <w:rFonts w:ascii="宋体" w:eastAsia="宋体" w:hAnsi="宋体" w:cstheme="majorEastAsia"/>
+          <w:sz w:val="24"/>
+          <w:szCs w:val="32"/>
+        </w:rPr>
+        <w:t>显示点赞成功</w:t>
+      </w:r>
+      <w:r>
+        <w:rPr>
+          <w:rFonts w:ascii="宋体" w:eastAsia="宋体" w:hAnsi="宋体" w:cstheme="majorEastAsia" w:hint="eastAsia"/>
+          <w:sz w:val="24"/>
+          <w:szCs w:val="32"/>
+        </w:rPr>
+        <w:t>；</w:t>
+      </w:r>
+      <w:r>
+        <w:rPr>
+          <w:rFonts w:ascii="宋体" w:eastAsia="宋体" w:hAnsi="宋体" w:cstheme="majorEastAsia" w:hint="eastAsia"/>
+          <w:sz w:val="24"/>
+          <w:szCs w:val="32"/>
+        </w:rPr>
+        <w:t>PC客户端显示</w:t>
+      </w:r>
+      <w:r>
+        <w:rPr>
+          <w:rFonts w:ascii="宋体" w:eastAsia="宋体" w:hAnsi="宋体" w:cstheme="majorEastAsia"/>
+          <w:sz w:val="24"/>
+          <w:szCs w:val="32"/>
+        </w:rPr>
+        <w:t>更新后的评论内容</w:t>
+      </w:r>
+      <w:r>
+        <w:rPr>
+          <w:rFonts w:ascii="宋体" w:eastAsia="宋体" w:hAnsi="宋体" w:cstheme="majorEastAsia" w:hint="eastAsia"/>
+          <w:sz w:val="24"/>
+          <w:szCs w:val="32"/>
+        </w:rPr>
+        <w:t>。</w:t>
+      </w:r>
+    </w:p>
+    <w:p>
+      <w:pPr>
+        <w:pStyle w:val="2"/>
+        <w:spacing w:before="120" w:after="120"/>
+        <w:rPr>
+          <w:rFonts w:ascii="宋体" w:eastAsia="宋体" w:hAnsi="宋体" w:cstheme="majorEastAsia"/>
+          <w:bCs/>
+          <w:sz w:val="28"/>
+        </w:rPr>
+      </w:pPr>
+      <w:bookmarkStart w:id="17" w:name="_Toc1716666775"/>
+      <w:r>
+        <w:rPr>
+          <w:rFonts w:ascii="宋体" w:eastAsia="宋体" w:hAnsi="宋体" w:cstheme="majorEastAsia" w:hint="eastAsia"/>
+          <w:bCs/>
+          <w:sz w:val="28"/>
+        </w:rPr>
+        <w:t>4.2</w:t>
+      </w:r>
+      <w:r>
+        <w:rPr>
+          <w:rFonts w:ascii="宋体" w:eastAsia="宋体" w:hAnsi="宋体" w:cstheme="majorEastAsia"/>
+          <w:bCs/>
+          <w:sz w:val="28"/>
+        </w:rPr>
+        <w:t xml:space="preserve"> Performance requirements</w:t>
+      </w:r>
+      <w:r>
+        <w:rPr>
+          <w:rFonts w:ascii="宋体" w:eastAsia="宋体" w:hAnsi="宋体" w:cstheme="majorEastAsia" w:hint="eastAsia"/>
+          <w:bCs/>
+          <w:sz w:val="28"/>
+        </w:rPr>
+        <w:t>性能需求</w:t>
+      </w:r>
+      <w:bookmarkEnd w:id="17"/>
+    </w:p>
+    <w:p>
+      <w:pPr>
+        <w:pStyle w:val="3"/>
+        <w:spacing w:before="120" w:after="120"/>
+        <w:rPr>
+          <w:rFonts w:ascii="宋体" w:eastAsia="宋体" w:hAnsi="宋体" w:cstheme="majorEastAsia"/>
+          <w:bCs/>
+          <w:sz w:val="24"/>
+        </w:rPr>
+      </w:pPr>
+      <w:bookmarkStart w:id="18" w:name="_Toc470910215"/>
+      <w:r>
+        <w:rPr>
+          <w:rFonts w:ascii="宋体" w:eastAsia="宋体" w:hAnsi="宋体" w:cstheme="majorEastAsia" w:hint="eastAsia"/>
+          <w:bCs/>
+          <w:sz w:val="24"/>
+        </w:rPr>
+        <w:t xml:space="preserve">4.2.1.Static </w:t>
+      </w:r>
+      <w:r>
+        <w:rPr>
+          <w:rFonts w:ascii="宋体" w:eastAsia="宋体" w:hAnsi="宋体" w:cstheme="majorEastAsia"/>
+          <w:bCs/>
+          <w:sz w:val="24"/>
+          <w:szCs w:val="32"/>
+        </w:rPr>
+        <w:t>quantitative</w:t>
+      </w:r>
+      <w:r>
+        <w:rPr>
+          <w:rFonts w:ascii="宋体" w:eastAsia="宋体" w:hAnsi="宋体" w:cstheme="majorEastAsia" w:hint="eastAsia"/>
+          <w:bCs/>
+          <w:sz w:val="24"/>
+        </w:rPr>
+        <w:t xml:space="preserve"> requirements静态</w:t>
+      </w:r>
+      <w:r>
+        <w:rPr>
+          <w:rFonts w:ascii="宋体" w:eastAsia="宋体" w:hAnsi="宋体" w:cstheme="majorEastAsia"/>
+          <w:bCs/>
+          <w:sz w:val="24"/>
+        </w:rPr>
+        <w:t>的量化</w:t>
+      </w:r>
+      <w:r>
+        <w:rPr>
+          <w:rFonts w:ascii="宋体" w:eastAsia="宋体" w:hAnsi="宋体" w:cstheme="majorEastAsia" w:hint="eastAsia"/>
+          <w:bCs/>
+          <w:sz w:val="24"/>
+        </w:rPr>
+        <w:t>需求</w:t>
+      </w:r>
+      <w:bookmarkEnd w:id="18"/>
+    </w:p>
+    <w:p>
+      <w:pPr>
+        <w:spacing w:line="400" w:lineRule="exact"/>
+        <w:ind w:firstLine="420"/>
+        <w:rPr>
+          <w:rFonts w:ascii="宋体" w:eastAsia="宋体" w:hAnsi="宋体" w:cstheme="majorEastAsia"/>
+          <w:sz w:val="24"/>
+          <w:szCs w:val="32"/>
+        </w:rPr>
+      </w:pPr>
+      <w:r>
+        <w:rPr>
+          <w:rFonts w:ascii="宋体" w:eastAsia="宋体" w:hAnsi="宋体" w:cstheme="majorEastAsia" w:hint="eastAsia"/>
+          <w:sz w:val="24"/>
+          <w:szCs w:val="32"/>
+        </w:rPr>
+        <w:t>a.支持的终端数为</w:t>
+      </w:r>
+      <w:r>
+        <w:rPr>
+          <w:rFonts w:ascii="宋体" w:eastAsia="宋体" w:hAnsi="宋体" w:cstheme="majorEastAsia"/>
+          <w:sz w:val="24"/>
+          <w:szCs w:val="32"/>
+        </w:rPr>
+        <w:t>n</w:t>
+      </w:r>
+      <w:r>
+        <w:rPr>
+          <w:rFonts w:ascii="宋体" w:eastAsia="宋体" w:hAnsi="宋体" w:cstheme="majorEastAsia" w:hint="eastAsia"/>
+          <w:sz w:val="24"/>
+          <w:szCs w:val="32"/>
+        </w:rPr>
+        <w:t xml:space="preserve">台  </w:t>
+      </w:r>
+      <w:r>
+        <w:rPr>
+          <w:rFonts w:ascii="宋体" w:eastAsia="宋体" w:hAnsi="宋体" w:cstheme="majorEastAsia" w:hint="eastAsia"/>
+          <w:sz w:val="24"/>
+          <w:szCs w:val="32"/>
+        </w:rPr>
+        <w:t> </w:t>
+      </w:r>
+      <w:r>
+        <w:rPr>
+          <w:rFonts w:ascii="宋体" w:eastAsia="宋体" w:hAnsi="宋体" w:cstheme="majorEastAsia"/>
+          <w:sz w:val="24"/>
+          <w:szCs w:val="32"/>
+        </w:rPr>
+        <w:t>(n&gt;=3</w:t>
+      </w:r>
+      <w:r>
+        <w:rPr>
+          <w:rFonts w:ascii="宋体" w:eastAsia="宋体" w:hAnsi="宋体" w:cstheme="majorEastAsia"/>
+          <w:sz w:val="24"/>
+          <w:szCs w:val="32"/>
+        </w:rPr>
+        <w:t>)</w:t>
+      </w:r>
+    </w:p>
+    <w:p>
+      <w:pPr>
+        <w:spacing w:line="400" w:lineRule="exact"/>
+        <w:ind w:firstLine="420"/>
+        <w:rPr>
+          <w:rFonts w:ascii="宋体" w:eastAsia="宋体" w:hAnsi="宋体" w:cstheme="majorEastAsia"/>
+          <w:sz w:val="24"/>
+          <w:szCs w:val="32"/>
+        </w:rPr>
+      </w:pPr>
+      <w:r>
+        <w:rPr>
+          <w:rFonts w:ascii="宋体" w:eastAsia="宋体" w:hAnsi="宋体" w:cstheme="majorEastAsia" w:hint="eastAsia"/>
+          <w:sz w:val="24"/>
+          <w:szCs w:val="32"/>
+        </w:rPr>
+        <w:t>b.</w:t>
+      </w:r>
+      <w:r>
+        <w:rPr>
+          <w:rFonts w:ascii="宋体" w:eastAsia="宋体" w:hAnsi="宋体" w:cstheme="majorEastAsia" w:hint="eastAsia"/>
+          <w:sz w:val="24"/>
+          <w:szCs w:val="32"/>
+        </w:rPr>
+        <w:t>处理</w:t>
+      </w:r>
+      <w:r>
+        <w:rPr>
+          <w:rFonts w:ascii="宋体" w:eastAsia="宋体" w:hAnsi="宋体" w:cstheme="majorEastAsia"/>
+          <w:sz w:val="24"/>
+          <w:szCs w:val="32"/>
+        </w:rPr>
+        <w:t>n</w:t>
+      </w:r>
+      <w:proofErr w:type="gramStart"/>
+      <w:r>
+        <w:rPr>
+          <w:rFonts w:ascii="宋体" w:eastAsia="宋体" w:hAnsi="宋体" w:cstheme="majorEastAsia" w:hint="eastAsia"/>
+          <w:sz w:val="24"/>
+          <w:szCs w:val="32"/>
+        </w:rPr>
+        <w:t>个</w:t>
+      </w:r>
+      <w:proofErr w:type="gramEnd"/>
+      <w:r>
+        <w:rPr>
+          <w:rFonts w:ascii="宋体" w:eastAsia="宋体" w:hAnsi="宋体" w:cstheme="majorEastAsia" w:hint="eastAsia"/>
+          <w:sz w:val="24"/>
+          <w:szCs w:val="32"/>
+        </w:rPr>
+        <w:t>文件及</w:t>
+      </w:r>
+      <w:r>
+        <w:rPr>
+          <w:rFonts w:ascii="宋体" w:eastAsia="宋体" w:hAnsi="宋体" w:cstheme="majorEastAsia"/>
+          <w:sz w:val="24"/>
+          <w:szCs w:val="32"/>
+        </w:rPr>
+        <w:t>n</w:t>
+      </w:r>
+      <w:r>
+        <w:rPr>
+          <w:rFonts w:ascii="宋体" w:eastAsia="宋体" w:hAnsi="宋体" w:cstheme="majorEastAsia" w:hint="eastAsia"/>
+          <w:sz w:val="24"/>
+          <w:szCs w:val="32"/>
+        </w:rPr>
+        <w:t>条记录</w:t>
+      </w:r>
+      <w:r>
+        <w:rPr>
+          <w:rFonts w:ascii="宋体" w:eastAsia="宋体" w:hAnsi="宋体" w:cstheme="majorEastAsia"/>
+          <w:sz w:val="24"/>
+          <w:szCs w:val="32"/>
+        </w:rPr>
+        <w:t>(n&gt;=100</w:t>
+      </w:r>
+      <w:r>
+        <w:rPr>
+          <w:rFonts w:ascii="宋体" w:eastAsia="宋体" w:hAnsi="宋体" w:cstheme="majorEastAsia"/>
+          <w:sz w:val="24"/>
+          <w:szCs w:val="32"/>
+        </w:rPr>
+        <w:t>)</w:t>
+      </w:r>
+    </w:p>
+    <w:p>
+      <w:pPr>
+        <w:spacing w:line="400" w:lineRule="exact"/>
+        <w:ind w:firstLine="420"/>
+        <w:rPr>
+          <w:rFonts w:ascii="宋体" w:eastAsia="宋体" w:hAnsi="宋体" w:cstheme="majorEastAsia" w:hint="eastAsia"/>
+          <w:sz w:val="24"/>
+          <w:szCs w:val="32"/>
+        </w:rPr>
+      </w:pPr>
+      <w:r>
+        <w:rPr>
+          <w:rFonts w:ascii="宋体" w:eastAsia="宋体" w:hAnsi="宋体" w:cstheme="majorEastAsia"/>
+          <w:sz w:val="24"/>
+          <w:szCs w:val="32"/>
+        </w:rPr>
+        <w:t>c</w:t>
+      </w:r>
+      <w:r>
+        <w:rPr>
+          <w:rFonts w:ascii="宋体" w:eastAsia="宋体" w:hAnsi="宋体" w:cstheme="majorEastAsia" w:hint="eastAsia"/>
+          <w:sz w:val="24"/>
+          <w:szCs w:val="32"/>
+        </w:rPr>
+        <w:t>.手机，桌面客户端最大并发量10。</w:t>
+      </w:r>
+    </w:p>
+    <w:p>
+      <w:pPr>
+        <w:pStyle w:val="3"/>
+        <w:spacing w:before="120" w:after="120"/>
+        <w:rPr>
+          <w:rFonts w:ascii="宋体" w:eastAsia="宋体" w:hAnsi="宋体" w:cstheme="majorEastAsia"/>
+          <w:bCs/>
+          <w:sz w:val="24"/>
+        </w:rPr>
+      </w:pPr>
+      <w:bookmarkStart w:id="19" w:name="_Toc733126208"/>
+      <w:r>
+        <w:rPr>
+          <w:rFonts w:ascii="宋体" w:eastAsia="宋体" w:hAnsi="宋体" w:cstheme="majorEastAsia" w:hint="eastAsia"/>
+          <w:bCs/>
+          <w:sz w:val="24"/>
+        </w:rPr>
+        <w:t>4.2.2 Dynamic quantitative requirements动态的量化需求</w:t>
+      </w:r>
+      <w:bookmarkEnd w:id="19"/>
+    </w:p>
+    <w:p>
+      <w:pPr>
+        <w:spacing w:line="400" w:lineRule="exact"/>
+        <w:ind w:firstLine="420"/>
+        <w:rPr>
+          <w:rFonts w:ascii="宋体" w:eastAsia="宋体" w:hAnsi="宋体" w:cstheme="majorEastAsia"/>
+          <w:sz w:val="24"/>
+          <w:szCs w:val="32"/>
+        </w:rPr>
+      </w:pPr>
+      <w:r>
+        <w:rPr>
+          <w:rFonts w:ascii="宋体" w:eastAsia="宋体" w:hAnsi="宋体" w:cstheme="majorEastAsia"/>
+          <w:sz w:val="24"/>
+          <w:szCs w:val="32"/>
+        </w:rPr>
+        <w:tab/>
+        <w:t>a.网络环境</w:t>
+      </w:r>
+      <w:r>
+        <w:rPr>
+          <w:rFonts w:ascii="宋体" w:eastAsia="宋体" w:hAnsi="宋体" w:cstheme="majorEastAsia"/>
+          <w:sz w:val="24"/>
+          <w:szCs w:val="32"/>
+        </w:rPr>
+        <w:t>较好</w:t>
+      </w:r>
+      <w:r>
+        <w:rPr>
+          <w:rFonts w:ascii="宋体" w:eastAsia="宋体" w:hAnsi="宋体" w:cstheme="majorEastAsia" w:hint="eastAsia"/>
+          <w:sz w:val="24"/>
+          <w:szCs w:val="32"/>
+        </w:rPr>
+        <w:t>时，并发量达到8-</w:t>
+      </w:r>
+      <w:r>
+        <w:rPr>
+          <w:rFonts w:ascii="宋体" w:eastAsia="宋体" w:hAnsi="宋体" w:cstheme="majorEastAsia"/>
+          <w:sz w:val="24"/>
+          <w:szCs w:val="32"/>
+        </w:rPr>
+        <w:t>9</w:t>
+      </w:r>
+      <w:r>
+        <w:rPr>
+          <w:rFonts w:ascii="宋体" w:eastAsia="宋体" w:hAnsi="宋体" w:cstheme="majorEastAsia" w:hint="eastAsia"/>
+          <w:sz w:val="24"/>
+          <w:szCs w:val="32"/>
+        </w:rPr>
+        <w:t>。</w:t>
+      </w:r>
+    </w:p>
+    <w:p>
+      <w:pPr>
+        <w:spacing w:line="400" w:lineRule="exact"/>
+        <w:ind w:firstLine="420"/>
+        <w:rPr>
+          <w:rFonts w:ascii="宋体" w:eastAsia="宋体" w:hAnsi="宋体" w:cstheme="majorEastAsia" w:hint="eastAsia"/>
+          <w:sz w:val="24"/>
+          <w:szCs w:val="32"/>
+        </w:rPr>
+      </w:pPr>
+      <w:r>
+        <w:rPr>
+          <w:rFonts w:ascii="宋体" w:eastAsia="宋体" w:hAnsi="宋体" w:cstheme="majorEastAsia"/>
+          <w:sz w:val="24"/>
+          <w:szCs w:val="32"/>
+        </w:rPr>
+        <w:tab/>
+        <w:t>b.网络环境较差时</w:t>
+      </w:r>
+      <w:r>
+        <w:rPr>
+          <w:rFonts w:ascii="宋体" w:eastAsia="宋体" w:hAnsi="宋体" w:cstheme="majorEastAsia" w:hint="eastAsia"/>
+          <w:sz w:val="24"/>
+          <w:szCs w:val="32"/>
+        </w:rPr>
+        <w:t>，</w:t>
+      </w:r>
+      <w:r>
+        <w:rPr>
+          <w:rFonts w:ascii="宋体" w:eastAsia="宋体" w:hAnsi="宋体" w:cstheme="majorEastAsia"/>
+          <w:sz w:val="24"/>
+          <w:szCs w:val="32"/>
+        </w:rPr>
+        <w:t>并发量至少达到</w:t>
+      </w:r>
+      <w:r>
+        <w:rPr>
+          <w:rFonts w:ascii="宋体" w:eastAsia="宋体" w:hAnsi="宋体" w:cstheme="majorEastAsia" w:hint="eastAsia"/>
+          <w:sz w:val="24"/>
+          <w:szCs w:val="32"/>
+        </w:rPr>
+        <w:t>3。</w:t>
+      </w:r>
+    </w:p>
+    <w:p>
+      <w:pPr>
+        <w:pStyle w:val="2"/>
+        <w:spacing w:before="120" w:after="120"/>
+        <w:rPr>
+          <w:rFonts w:ascii="宋体" w:eastAsia="宋体" w:hAnsi="宋体" w:cstheme="majorEastAsia"/>
+          <w:bCs/>
+          <w:sz w:val="28"/>
+        </w:rPr>
+      </w:pPr>
+      <w:bookmarkStart w:id="20" w:name="_Toc977032677"/>
+      <w:r>
+        <w:rPr>
+          <w:rFonts w:ascii="宋体" w:eastAsia="宋体" w:hAnsi="宋体" w:cstheme="majorEastAsia" w:hint="eastAsia"/>
+          <w:bCs/>
+          <w:sz w:val="28"/>
+        </w:rPr>
+        <w:t>4.3 External Interface Requirements外部接口需求</w:t>
+      </w:r>
+      <w:bookmarkEnd w:id="20"/>
+    </w:p>
+    <w:p>
+      <w:pPr>
+        <w:pStyle w:val="3"/>
+        <w:spacing w:before="120" w:after="120"/>
+        <w:rPr>
+          <w:rFonts w:ascii="宋体" w:eastAsia="宋体" w:hAnsi="宋体" w:cstheme="majorEastAsia"/>
+          <w:bCs/>
+          <w:sz w:val="24"/>
+        </w:rPr>
+      </w:pPr>
+      <w:bookmarkStart w:id="21" w:name="_Toc1665491793"/>
+      <w:r>
+        <w:rPr>
+          <w:rFonts w:ascii="宋体" w:eastAsia="宋体" w:hAnsi="宋体" w:cstheme="majorEastAsia" w:hint="eastAsia"/>
+          <w:bCs/>
+          <w:sz w:val="24"/>
+        </w:rPr>
+        <w:t>4.3.1.User interface用户接口</w:t>
+      </w:r>
+      <w:bookmarkEnd w:id="21"/>
     </w:p>
     <w:p>
       <w:pPr>
@@ -6225,159 +7919,16 @@
         <w:rPr>
           <w:rFonts w:ascii="宋体" w:eastAsia="宋体" w:hAnsi="宋体" w:cstheme="majorEastAsia"/>
           <w:sz w:val="24"/>
-          <w:szCs w:val="32"/>
-        </w:rPr>
-      </w:pPr>
-      <w:r>
-        <w:rPr>
-          <w:rFonts w:ascii="宋体" w:eastAsia="宋体" w:hAnsi="宋体" w:cstheme="majorEastAsia"/>
-          <w:sz w:val="24"/>
-          <w:szCs w:val="32"/>
-        </w:rPr>
-        <w:t>当用户不知道该搜索什么歌曲的时候，可以点击推荐歌曲，就可以看到和之前</w:t>
-      </w:r>
-      <w:r>
-        <w:rPr>
-          <w:rFonts w:ascii="宋体" w:eastAsia="宋体" w:hAnsi="宋体" w:cstheme="majorEastAsia"/>
-          <w:sz w:val="24"/>
-          <w:szCs w:val="32"/>
-        </w:rPr>
-        <w:t>所唱歌曲类似的歌曲。</w:t>
-      </w:r>
-    </w:p>
-    <w:p>
-      <w:pPr>
-        <w:spacing w:line="400" w:lineRule="exact"/>
-        <w:rPr>
-          <w:rFonts w:ascii="宋体" w:eastAsia="宋体" w:hAnsi="宋体" w:cstheme="majorEastAsia"/>
-          <w:sz w:val="24"/>
-          <w:szCs w:val="32"/>
-        </w:rPr>
-      </w:pPr>
-      <w:r>
-        <w:rPr>
-          <w:rFonts w:ascii="宋体" w:eastAsia="宋体" w:hAnsi="宋体" w:cstheme="majorEastAsia"/>
-          <w:sz w:val="24"/>
-          <w:szCs w:val="32"/>
-        </w:rPr>
-        <w:t>2.</w:t>
-      </w:r>
-      <w:r>
-        <w:rPr>
-          <w:rFonts w:ascii="宋体" w:eastAsia="宋体" w:hAnsi="宋体" w:cstheme="majorEastAsia" w:hint="eastAsia"/>
-          <w:sz w:val="24"/>
-          <w:szCs w:val="32"/>
-        </w:rPr>
-        <w:t>Inputs 输入</w:t>
-      </w:r>
-    </w:p>
-    <w:p>
-      <w:pPr>
-        <w:spacing w:line="400" w:lineRule="exact"/>
-        <w:ind w:firstLineChars="200" w:firstLine="480"/>
-        <w:rPr>
-          <w:rFonts w:ascii="宋体" w:eastAsia="宋体" w:hAnsi="宋体" w:cstheme="majorEastAsia"/>
-          <w:sz w:val="24"/>
-          <w:szCs w:val="32"/>
-        </w:rPr>
-      </w:pPr>
-      <w:r>
-        <w:rPr>
-          <w:rFonts w:ascii="宋体" w:eastAsia="宋体" w:hAnsi="宋体" w:cstheme="majorEastAsia"/>
-          <w:sz w:val="24"/>
-          <w:szCs w:val="32"/>
-        </w:rPr>
-        <w:t>点击客户端的推荐标签。</w:t>
-      </w:r>
-    </w:p>
-    <w:p>
-      <w:pPr>
-        <w:spacing w:line="400" w:lineRule="exact"/>
-        <w:rPr>
-          <w:rFonts w:ascii="宋体" w:eastAsia="宋体" w:hAnsi="宋体" w:cstheme="majorEastAsia"/>
-          <w:sz w:val="24"/>
-          <w:szCs w:val="32"/>
-        </w:rPr>
-      </w:pPr>
-      <w:r>
-        <w:rPr>
-          <w:rFonts w:ascii="宋体" w:eastAsia="宋体" w:hAnsi="宋体" w:cstheme="majorEastAsia"/>
-          <w:sz w:val="24"/>
-          <w:szCs w:val="32"/>
-        </w:rPr>
-        <w:t>3.</w:t>
-      </w:r>
-      <w:r>
-        <w:rPr>
-          <w:rFonts w:ascii="宋体" w:eastAsia="宋体" w:hAnsi="宋体" w:cstheme="majorEastAsia" w:hint="eastAsia"/>
-          <w:sz w:val="24"/>
-          <w:szCs w:val="32"/>
-        </w:rPr>
-        <w:t>Process 处理</w:t>
-      </w:r>
-    </w:p>
-    <w:p>
-      <w:pPr>
-        <w:spacing w:line="400" w:lineRule="exact"/>
-        <w:ind w:firstLineChars="200" w:firstLine="480"/>
-        <w:rPr>
-          <w:rFonts w:ascii="宋体" w:eastAsia="宋体" w:hAnsi="宋体" w:cstheme="majorEastAsia"/>
-          <w:sz w:val="24"/>
-          <w:szCs w:val="32"/>
-        </w:rPr>
-      </w:pPr>
-      <w:r>
-        <w:rPr>
-          <w:rFonts w:ascii="宋体" w:eastAsia="宋体" w:hAnsi="宋体" w:cstheme="majorEastAsia"/>
-          <w:sz w:val="24"/>
-          <w:szCs w:val="32"/>
-        </w:rPr>
-        <w:t>客户端在接收到信息后，会采用“基于物品的系统过滤算法”进行数据过滤，最终生成一个包含歌曲的列表输出到屏幕。</w:t>
-      </w:r>
-    </w:p>
-    <w:p>
-      <w:pPr>
-        <w:spacing w:line="400" w:lineRule="exact"/>
-        <w:rPr>
-          <w:rFonts w:ascii="宋体" w:eastAsia="宋体" w:hAnsi="宋体" w:cstheme="majorEastAsia"/>
-          <w:sz w:val="24"/>
-          <w:szCs w:val="32"/>
-        </w:rPr>
-      </w:pPr>
-      <w:r>
-        <w:rPr>
-          <w:rFonts w:ascii="宋体" w:eastAsia="宋体" w:hAnsi="宋体" w:cstheme="majorEastAsia"/>
-          <w:sz w:val="24"/>
-          <w:szCs w:val="32"/>
-        </w:rPr>
-        <w:t>4.</w:t>
-      </w:r>
-      <w:r>
-        <w:rPr>
-          <w:rFonts w:ascii="宋体" w:eastAsia="宋体" w:hAnsi="宋体" w:cstheme="majorEastAsia" w:hint="eastAsia"/>
-          <w:sz w:val="24"/>
-          <w:szCs w:val="32"/>
-        </w:rPr>
-        <w:t>Output 输出</w:t>
-      </w:r>
-    </w:p>
-    <w:p>
-      <w:pPr>
-        <w:spacing w:line="400" w:lineRule="exact"/>
-        <w:ind w:firstLineChars="200" w:firstLine="480"/>
-        <w:rPr>
-          <w:rFonts w:ascii="宋体" w:eastAsia="宋体" w:hAnsi="宋体" w:cstheme="majorEastAsia"/>
-          <w:sz w:val="24"/>
-          <w:szCs w:val="32"/>
-        </w:rPr>
-      </w:pPr>
-      <w:r>
-        <w:rPr>
-          <w:rFonts w:ascii="宋体" w:eastAsia="宋体" w:hAnsi="宋体" w:cstheme="majorEastAsia"/>
-          <w:sz w:val="24"/>
-          <w:szCs w:val="32"/>
-        </w:rPr>
-        <w:t>推荐的歌曲列表。</w:t>
+          <w:szCs w:val="28"/>
+        </w:rPr>
+      </w:pPr>
+      <w:r>
+        <w:rPr>
+          <w:rFonts w:ascii="宋体" w:eastAsia="宋体" w:hAnsi="宋体" w:cstheme="majorEastAsia"/>
+          <w:sz w:val="24"/>
+          <w:szCs w:val="28"/>
+        </w:rPr>
+        <w:t>本产品的用户通过桌面终端或者手机终端进行操作，进入客户端主界面后点击相应的标签进入相应的界面。</w:t>
       </w:r>
     </w:p>
     <w:p>
@@ -6390,61 +7941,214 @@
           <w:sz w:val="24"/>
         </w:rPr>
       </w:pPr>
-      <w:bookmarkStart w:id="16" w:name="_Toc1331082032"/>
-      <w:r>
-        <w:rPr>
-          <w:rFonts w:ascii="宋体" w:eastAsia="宋体" w:hAnsi="宋体" w:cstheme="majorEastAsia" w:hint="eastAsia"/>
-          <w:bCs/>
-          <w:sz w:val="24"/>
-        </w:rPr>
-        <w:t>4.1.5.使用客户端进行点赞或者评论</w:t>
-      </w:r>
-      <w:bookmarkEnd w:id="16"/>
+      <w:bookmarkStart w:id="22" w:name="_Toc1981786979"/>
+      <w:r>
+        <w:rPr>
+          <w:rFonts w:ascii="宋体" w:eastAsia="宋体" w:hAnsi="宋体" w:cstheme="majorEastAsia" w:hint="eastAsia"/>
+          <w:bCs/>
+          <w:sz w:val="24"/>
+        </w:rPr>
+        <w:t>4.3.2.Software interface软件接口</w:t>
+      </w:r>
+      <w:bookmarkEnd w:id="22"/>
+    </w:p>
+    <w:p>
+      <w:pPr>
+        <w:rPr>
+          <w:rFonts w:hint="eastAsia"/>
+        </w:rPr>
+      </w:pPr>
+    </w:p>
+    <w:p>
+      <w:pPr>
+        <w:pStyle w:val="1"/>
+        <w:spacing w:before="120" w:after="120"/>
+        <w:rPr>
+          <w:rFonts w:ascii="宋体" w:eastAsia="宋体" w:hAnsi="宋体"/>
+        </w:rPr>
+      </w:pPr>
+      <w:bookmarkStart w:id="23" w:name="_Toc1665584157"/>
+      <w:r>
+        <w:rPr>
+          <w:rFonts w:ascii="宋体" w:eastAsia="宋体" w:hAnsi="宋体" w:cstheme="majorEastAsia"/>
+          <w:bCs/>
+          <w:sz w:val="32"/>
+          <w:szCs w:val="32"/>
+        </w:rPr>
+        <w:lastRenderedPageBreak/>
+        <w:t>5.Overall design constraints</w:t>
+      </w:r>
+      <w:r>
+        <w:rPr>
+          <w:rFonts w:ascii="宋体" w:eastAsia="宋体" w:hAnsi="宋体" w:cstheme="majorEastAsia" w:hint="eastAsia"/>
+          <w:bCs/>
+          <w:sz w:val="32"/>
+          <w:szCs w:val="32"/>
+        </w:rPr>
+        <w:t>总体设计约束</w:t>
+      </w:r>
+      <w:bookmarkEnd w:id="23"/>
+    </w:p>
+    <w:p>
+      <w:pPr>
+        <w:pStyle w:val="3"/>
+        <w:spacing w:before="120" w:after="120"/>
+        <w:rPr>
+          <w:rFonts w:ascii="宋体" w:eastAsia="宋体" w:hAnsi="宋体" w:cstheme="majorEastAsia"/>
+          <w:bCs/>
+          <w:sz w:val="28"/>
+        </w:rPr>
+      </w:pPr>
+      <w:bookmarkStart w:id="24" w:name="_Toc236090282"/>
+      <w:r>
+        <w:rPr>
+          <w:rFonts w:ascii="宋体" w:eastAsia="宋体" w:hAnsi="宋体" w:cstheme="majorEastAsia" w:hint="eastAsia"/>
+          <w:bCs/>
+          <w:sz w:val="28"/>
+        </w:rPr>
+        <w:t>5.1.Standard constraints标准约束 </w:t>
+      </w:r>
+      <w:bookmarkEnd w:id="24"/>
     </w:p>
     <w:p>
       <w:pPr>
         <w:spacing w:line="400" w:lineRule="exact"/>
         <w:rPr>
           <w:rFonts w:ascii="宋体" w:eastAsia="宋体" w:hAnsi="宋体" w:cstheme="majorEastAsia"/>
-          <w:sz w:val="24"/>
-          <w:szCs w:val="32"/>
-        </w:rPr>
-      </w:pPr>
-      <w:r>
-        <w:rPr>
-          <w:rFonts w:ascii="宋体" w:eastAsia="宋体" w:hAnsi="宋体" w:cstheme="majorEastAsia"/>
-          <w:sz w:val="24"/>
-          <w:szCs w:val="32"/>
-        </w:rPr>
-        <w:t>1.</w:t>
-      </w:r>
-      <w:r>
-        <w:rPr>
-          <w:rFonts w:ascii="宋体" w:eastAsia="宋体" w:hAnsi="宋体" w:cstheme="majorEastAsia" w:hint="eastAsia"/>
-          <w:sz w:val="24"/>
-          <w:szCs w:val="32"/>
-        </w:rPr>
-        <w:t>Introduction 介绍</w:t>
+          <w:sz w:val="32"/>
+          <w:szCs w:val="32"/>
+        </w:rPr>
+      </w:pPr>
+      <w:r>
+        <w:rPr>
+          <w:rFonts w:asciiTheme="majorEastAsia" w:eastAsiaTheme="majorEastAsia" w:hAnsiTheme="majorEastAsia" w:cstheme="majorEastAsia" w:hint="eastAsia"/>
+          <w:sz w:val="32"/>
+          <w:szCs w:val="32"/>
+        </w:rPr>
+        <w:t>  </w:t>
+      </w:r>
+      <w:r>
+        <w:rPr>
+          <w:rFonts w:ascii="宋体" w:eastAsia="宋体" w:hAnsi="宋体" w:cstheme="majorEastAsia" w:hint="eastAsia"/>
+          <w:sz w:val="24"/>
+          <w:szCs w:val="32"/>
+        </w:rPr>
+        <w:t>该软件的开发完全按照华为标准开发，包括硬件、软件和文档规格。</w:t>
+      </w:r>
+    </w:p>
+    <w:p>
+      <w:pPr>
+        <w:spacing w:before="120" w:after="120"/>
+        <w:rPr>
+          <w:rFonts w:ascii="宋体" w:eastAsia="宋体" w:hAnsi="宋体" w:cstheme="majorEastAsia"/>
+          <w:b/>
+          <w:sz w:val="28"/>
+          <w:szCs w:val="28"/>
+        </w:rPr>
+      </w:pPr>
+      <w:bookmarkStart w:id="25" w:name="_Toc158688550"/>
+      <w:r>
+        <w:rPr>
+          <w:rStyle w:val="3Char"/>
+          <w:rFonts w:ascii="宋体" w:eastAsia="宋体" w:hAnsi="宋体" w:cstheme="majorEastAsia" w:hint="eastAsia"/>
+          <w:bCs/>
+          <w:sz w:val="28"/>
+          <w:szCs w:val="28"/>
+        </w:rPr>
+        <w:t>5.2.Technical constraints技术约束</w:t>
+      </w:r>
+      <w:bookmarkEnd w:id="25"/>
+      <w:r>
+        <w:rPr>
+          <w:rFonts w:ascii="宋体" w:eastAsia="宋体" w:hAnsi="宋体" w:cstheme="majorEastAsia" w:hint="eastAsia"/>
+          <w:b/>
+          <w:sz w:val="28"/>
+          <w:szCs w:val="28"/>
+        </w:rPr>
+        <w:t> </w:t>
       </w:r>
     </w:p>
     <w:p>
       <w:pPr>
         <w:spacing w:line="400" w:lineRule="exact"/>
-        <w:ind w:firstLine="420"/>
-        <w:rPr>
-          <w:rFonts w:ascii="宋体" w:eastAsia="宋体" w:hAnsi="宋体" w:cstheme="majorEastAsia"/>
-          <w:sz w:val="24"/>
-          <w:szCs w:val="32"/>
-        </w:rPr>
-      </w:pPr>
-      <w:r>
-        <w:rPr>
-          <w:rFonts w:ascii="宋体" w:eastAsia="宋体" w:hAnsi="宋体" w:cstheme="majorEastAsia"/>
-          <w:sz w:val="24"/>
-          <w:szCs w:val="32"/>
-        </w:rPr>
-        <w:t>当一个用户在听其他用户唱歌时可以使用客户端对其进行点赞或者进行评论以记录下自己的心情。</w:t>
-      </w:r>
+        <w:rPr>
+          <w:rFonts w:ascii="宋体" w:eastAsia="宋体" w:hAnsi="宋体" w:cstheme="majorEastAsia"/>
+          <w:sz w:val="24"/>
+          <w:szCs w:val="28"/>
+        </w:rPr>
+      </w:pPr>
+      <w:r>
+        <w:rPr>
+          <w:rFonts w:ascii="宋体" w:eastAsia="宋体" w:hAnsi="宋体" w:cstheme="majorEastAsia" w:hint="eastAsia"/>
+          <w:b/>
+          <w:sz w:val="28"/>
+          <w:szCs w:val="28"/>
+        </w:rPr>
+        <w:t>  </w:t>
+      </w:r>
+      <w:r>
+        <w:rPr>
+          <w:rFonts w:ascii="宋体" w:eastAsia="宋体" w:hAnsi="宋体" w:cstheme="majorEastAsia" w:hint="eastAsia"/>
+          <w:sz w:val="24"/>
+          <w:szCs w:val="28"/>
+        </w:rPr>
+        <w:t>本项目的设计是在</w:t>
+      </w:r>
+      <w:r>
+        <w:rPr>
+          <w:rFonts w:ascii="宋体" w:eastAsia="宋体" w:hAnsi="宋体" w:cstheme="majorEastAsia"/>
+          <w:sz w:val="24"/>
+          <w:szCs w:val="28"/>
+        </w:rPr>
+        <w:t>汉语程序化语言的条件下进行的技术采用软硬件一</w:t>
+      </w:r>
+      <w:r>
+        <w:rPr>
+          <w:rFonts w:ascii="宋体" w:eastAsia="宋体" w:hAnsi="宋体" w:cstheme="majorEastAsia" w:hint="eastAsia"/>
+          <w:sz w:val="24"/>
+          <w:szCs w:val="28"/>
+        </w:rPr>
+        <w:t>体化的设计方法。</w:t>
+      </w:r>
+      <w:r>
+        <w:rPr>
+          <w:rFonts w:ascii="宋体" w:eastAsia="宋体" w:hAnsi="宋体" w:cstheme="majorEastAsia" w:hint="eastAsia"/>
+          <w:sz w:val="24"/>
+          <w:szCs w:val="28"/>
+        </w:rPr>
+        <w:t>无特别技术限制。</w:t>
+      </w:r>
+      <w:r>
+        <w:rPr>
+          <w:rFonts w:ascii="宋体" w:eastAsia="宋体" w:hAnsi="宋体" w:cstheme="majorEastAsia" w:hint="eastAsia"/>
+          <w:sz w:val="24"/>
+          <w:szCs w:val="28"/>
+        </w:rPr>
+        <w:t>    </w:t>
+      </w:r>
+    </w:p>
+    <w:p>
+      <w:pPr>
+        <w:pStyle w:val="3"/>
+        <w:spacing w:before="120" w:after="120"/>
+        <w:rPr>
+          <w:rFonts w:ascii="宋体" w:eastAsia="宋体" w:hAnsi="宋体" w:cstheme="majorEastAsia"/>
+          <w:bCs/>
+          <w:sz w:val="28"/>
+          <w:szCs w:val="28"/>
+        </w:rPr>
+      </w:pPr>
+      <w:bookmarkStart w:id="26" w:name="_Toc472480900"/>
+      <w:r>
+        <w:rPr>
+          <w:rFonts w:ascii="宋体" w:eastAsia="宋体" w:hAnsi="宋体" w:cstheme="majorEastAsia" w:hint="eastAsia"/>
+          <w:bCs/>
+          <w:sz w:val="28"/>
+          <w:szCs w:val="28"/>
+        </w:rPr>
+        <w:t>5.3.Hardware constraints硬件约束 </w:t>
+      </w:r>
+      <w:bookmarkEnd w:id="26"/>
     </w:p>
     <w:p>
       <w:pPr>
@@ -6452,173 +8156,194 @@
         <w:rPr>
           <w:rFonts w:ascii="宋体" w:eastAsia="宋体" w:hAnsi="宋体" w:cstheme="majorEastAsia"/>
           <w:sz w:val="24"/>
-          <w:szCs w:val="32"/>
-        </w:rPr>
-      </w:pPr>
-      <w:r>
-        <w:rPr>
-          <w:rFonts w:ascii="宋体" w:eastAsia="宋体" w:hAnsi="宋体" w:cstheme="majorEastAsia"/>
-          <w:sz w:val="24"/>
-          <w:szCs w:val="32"/>
-        </w:rPr>
-        <w:lastRenderedPageBreak/>
-        <w:t>2.</w:t>
-      </w:r>
-      <w:r>
-        <w:rPr>
-          <w:rFonts w:ascii="宋体" w:eastAsia="宋体" w:hAnsi="宋体" w:cstheme="majorEastAsia" w:hint="eastAsia"/>
-          <w:sz w:val="24"/>
-          <w:szCs w:val="32"/>
-        </w:rPr>
-        <w:t>Inputs 输入</w:t>
+          <w:szCs w:val="28"/>
+        </w:rPr>
+      </w:pPr>
+      <w:r>
+        <w:rPr>
+          <w:rFonts w:ascii="宋体" w:eastAsia="宋体" w:hAnsi="宋体" w:cstheme="majorEastAsia"/>
+          <w:sz w:val="24"/>
+          <w:szCs w:val="28"/>
+        </w:rPr>
+        <w:tab/>
+      </w:r>
+      <w:r>
+        <w:rPr>
+          <w:rFonts w:ascii="宋体" w:eastAsia="宋体" w:hAnsi="宋体" w:cstheme="majorEastAsia"/>
+          <w:sz w:val="24"/>
+          <w:szCs w:val="28"/>
+        </w:rPr>
+        <w:t>a</w:t>
+      </w:r>
+      <w:r>
+        <w:rPr>
+          <w:rFonts w:ascii="宋体" w:eastAsia="宋体" w:hAnsi="宋体" w:cstheme="majorEastAsia" w:hint="eastAsia"/>
+          <w:sz w:val="24"/>
+          <w:szCs w:val="28"/>
+        </w:rPr>
+        <w:t>.</w:t>
+      </w:r>
+      <w:r>
+        <w:rPr>
+          <w:rFonts w:ascii="宋体" w:eastAsia="宋体" w:hAnsi="宋体" w:cstheme="majorEastAsia"/>
+          <w:sz w:val="24"/>
+          <w:szCs w:val="28"/>
+        </w:rPr>
+        <w:t>桌面客户端</w:t>
+      </w:r>
+      <w:r>
+        <w:rPr>
+          <w:rFonts w:ascii="宋体" w:eastAsia="宋体" w:hAnsi="宋体" w:cstheme="majorEastAsia" w:hint="eastAsia"/>
+          <w:sz w:val="24"/>
+          <w:szCs w:val="28"/>
+        </w:rPr>
+        <w:t>：</w:t>
+      </w:r>
+      <w:r>
+        <w:rPr>
+          <w:rFonts w:ascii="宋体" w:eastAsia="宋体" w:hAnsi="宋体" w:cstheme="majorEastAsia"/>
+          <w:sz w:val="24"/>
+          <w:szCs w:val="28"/>
+        </w:rPr>
+        <w:t>CPU 主频</w:t>
+      </w:r>
+      <w:r>
+        <w:rPr>
+          <w:rFonts w:ascii="宋体" w:eastAsia="宋体" w:hAnsi="宋体" w:cstheme="majorEastAsia" w:hint="eastAsia"/>
+          <w:sz w:val="24"/>
+          <w:szCs w:val="28"/>
+        </w:rPr>
+        <w:t xml:space="preserve"> 2.5GHz， 内存 4GB。标准输入键盘，鼠标。</w:t>
       </w:r>
     </w:p>
     <w:p>
       <w:pPr>
         <w:spacing w:line="400" w:lineRule="exact"/>
-        <w:ind w:firstLine="420"/>
-        <w:rPr>
-          <w:rFonts w:ascii="宋体" w:eastAsia="宋体" w:hAnsi="宋体" w:cstheme="majorEastAsia"/>
-          <w:sz w:val="24"/>
-          <w:szCs w:val="32"/>
-        </w:rPr>
-      </w:pPr>
-      <w:r>
-        <w:rPr>
-          <w:rFonts w:ascii="宋体" w:eastAsia="宋体" w:hAnsi="宋体" w:cstheme="majorEastAsia"/>
-          <w:sz w:val="24"/>
-          <w:szCs w:val="32"/>
-        </w:rPr>
-        <w:t>点赞输入：点击按钮。评论输入文字。</w:t>
+        <w:rPr>
+          <w:rFonts w:ascii="宋体" w:eastAsia="宋体" w:hAnsi="宋体" w:cstheme="majorEastAsia"/>
+          <w:sz w:val="24"/>
+          <w:szCs w:val="28"/>
+        </w:rPr>
+      </w:pPr>
+      <w:r>
+        <w:rPr>
+          <w:rFonts w:ascii="宋体" w:eastAsia="宋体" w:hAnsi="宋体" w:cstheme="majorEastAsia"/>
+          <w:sz w:val="24"/>
+          <w:szCs w:val="28"/>
+        </w:rPr>
+        <w:tab/>
+        <w:t>b.手机客户端</w:t>
+      </w:r>
+      <w:r>
+        <w:rPr>
+          <w:rFonts w:ascii="宋体" w:eastAsia="宋体" w:hAnsi="宋体" w:cstheme="majorEastAsia" w:hint="eastAsia"/>
+          <w:sz w:val="24"/>
+          <w:szCs w:val="28"/>
+        </w:rPr>
+        <w:t>：普通</w:t>
+      </w:r>
+      <w:proofErr w:type="gramStart"/>
+      <w:r>
+        <w:rPr>
+          <w:rFonts w:ascii="宋体" w:eastAsia="宋体" w:hAnsi="宋体" w:cstheme="majorEastAsia" w:hint="eastAsia"/>
+          <w:sz w:val="24"/>
+          <w:szCs w:val="28"/>
+        </w:rPr>
+        <w:t>智能安卓手机</w:t>
+      </w:r>
+      <w:proofErr w:type="gramEnd"/>
+      <w:r>
+        <w:rPr>
+          <w:rFonts w:ascii="宋体" w:eastAsia="宋体" w:hAnsi="宋体" w:cstheme="majorEastAsia" w:hint="eastAsia"/>
+          <w:sz w:val="24"/>
+          <w:szCs w:val="28"/>
+        </w:rPr>
+        <w:t>。</w:t>
       </w:r>
     </w:p>
     <w:p>
       <w:pPr>
         <w:spacing w:line="400" w:lineRule="exact"/>
         <w:rPr>
-          <w:rFonts w:ascii="宋体" w:eastAsia="宋体" w:hAnsi="宋体" w:cstheme="majorEastAsia"/>
-          <w:sz w:val="24"/>
-          <w:szCs w:val="32"/>
-        </w:rPr>
-      </w:pPr>
-      <w:r>
-        <w:rPr>
-          <w:rFonts w:ascii="宋体" w:eastAsia="宋体" w:hAnsi="宋体" w:cstheme="majorEastAsia"/>
-          <w:sz w:val="24"/>
-          <w:szCs w:val="32"/>
-        </w:rPr>
-        <w:t>3.</w:t>
-      </w:r>
-      <w:r>
-        <w:rPr>
-          <w:rFonts w:ascii="宋体" w:eastAsia="宋体" w:hAnsi="宋体" w:cstheme="majorEastAsia" w:hint="eastAsia"/>
-          <w:sz w:val="24"/>
-          <w:szCs w:val="32"/>
-        </w:rPr>
-        <w:t>Process 处理</w:t>
-      </w:r>
-    </w:p>
-    <w:p>
-      <w:pPr>
-        <w:spacing w:line="400" w:lineRule="exact"/>
-        <w:ind w:firstLine="420"/>
-        <w:rPr>
-          <w:rFonts w:ascii="宋体" w:eastAsia="宋体" w:hAnsi="宋体" w:cstheme="majorEastAsia"/>
-          <w:sz w:val="24"/>
-          <w:szCs w:val="32"/>
-        </w:rPr>
-      </w:pPr>
-      <w:r>
-        <w:rPr>
-          <w:rFonts w:ascii="宋体" w:eastAsia="宋体" w:hAnsi="宋体" w:cstheme="majorEastAsia"/>
-          <w:sz w:val="24"/>
-          <w:szCs w:val="32"/>
-        </w:rPr>
-        <w:t>客户端在接受到用户点赞信息后会记录这首歌曲的点赞数量x。</w:t>
-      </w:r>
-    </w:p>
-    <w:p>
-      <w:pPr>
-        <w:spacing w:line="400" w:lineRule="exact"/>
-        <w:ind w:firstLine="420"/>
-        <w:rPr>
-          <w:rFonts w:ascii="宋体" w:eastAsia="宋体" w:hAnsi="宋体" w:cstheme="majorEastAsia"/>
-          <w:sz w:val="24"/>
-          <w:szCs w:val="32"/>
-        </w:rPr>
-      </w:pPr>
-      <w:r>
-        <w:rPr>
-          <w:rFonts w:ascii="宋体" w:eastAsia="宋体" w:hAnsi="宋体" w:cstheme="majorEastAsia"/>
-          <w:sz w:val="24"/>
-          <w:szCs w:val="32"/>
-        </w:rPr>
-        <w:t>If（x &gt; 某一个值）就会在屏幕上显示动画进行反馈。</w:t>
-      </w:r>
-    </w:p>
-    <w:p>
-      <w:pPr>
-        <w:spacing w:line="400" w:lineRule="exact"/>
-        <w:ind w:firstLine="420"/>
-        <w:rPr>
-          <w:rFonts w:ascii="宋体" w:eastAsia="宋体" w:hAnsi="宋体" w:cstheme="majorEastAsia"/>
-          <w:sz w:val="24"/>
-          <w:szCs w:val="32"/>
-        </w:rPr>
-      </w:pPr>
-      <w:r>
-        <w:rPr>
-          <w:rFonts w:ascii="宋体" w:eastAsia="宋体" w:hAnsi="宋体" w:cstheme="majorEastAsia"/>
-          <w:sz w:val="24"/>
-          <w:szCs w:val="32"/>
-        </w:rPr>
-        <w:t>客户端在接收到用户的评论信息后会将评论传输到服务器进行保存，并且在屏幕固定区域显示。</w:t>
-      </w:r>
-    </w:p>
-    <w:p>
-      <w:pPr>
-        <w:spacing w:line="400" w:lineRule="exact"/>
-        <w:rPr>
-          <w:rFonts w:ascii="宋体" w:eastAsia="宋体" w:hAnsi="宋体" w:cstheme="majorEastAsia"/>
-          <w:sz w:val="24"/>
-          <w:szCs w:val="32"/>
-        </w:rPr>
-      </w:pPr>
-      <w:r>
-        <w:rPr>
-          <w:rFonts w:ascii="宋体" w:eastAsia="宋体" w:hAnsi="宋体" w:cstheme="majorEastAsia"/>
-          <w:sz w:val="24"/>
-          <w:szCs w:val="32"/>
-        </w:rPr>
-        <w:t>4.</w:t>
-      </w:r>
-      <w:r>
-        <w:rPr>
-          <w:rFonts w:ascii="宋体" w:eastAsia="宋体" w:hAnsi="宋体" w:cstheme="majorEastAsia"/>
-          <w:sz w:val="24"/>
-          <w:szCs w:val="32"/>
-        </w:rPr>
-        <w:t>Output 输出</w:t>
-      </w:r>
-    </w:p>
-    <w:p>
-      <w:pPr>
-        <w:spacing w:line="400" w:lineRule="exact"/>
-        <w:ind w:firstLine="420"/>
-        <w:rPr>
-          <w:rFonts w:ascii="宋体" w:eastAsia="宋体" w:hAnsi="宋体" w:cstheme="majorEastAsia"/>
-          <w:sz w:val="24"/>
-          <w:szCs w:val="32"/>
-        </w:rPr>
-      </w:pPr>
-      <w:r>
-        <w:rPr>
-          <w:rFonts w:ascii="宋体" w:eastAsia="宋体" w:hAnsi="宋体" w:cstheme="majorEastAsia"/>
-          <w:sz w:val="24"/>
-          <w:szCs w:val="32"/>
-        </w:rPr>
-        <w:t>点赞收获动画效果，评论在屏幕固定区域滚动显示。</w:t>
-      </w:r>
+          <w:rFonts w:ascii="宋体" w:eastAsia="宋体" w:hAnsi="宋体" w:cstheme="majorEastAsia" w:hint="eastAsia"/>
+          <w:sz w:val="24"/>
+          <w:szCs w:val="28"/>
+        </w:rPr>
+      </w:pPr>
+      <w:r>
+        <w:rPr>
+          <w:rFonts w:ascii="宋体" w:eastAsia="宋体" w:hAnsi="宋体" w:cstheme="majorEastAsia"/>
+          <w:sz w:val="24"/>
+          <w:szCs w:val="28"/>
+        </w:rPr>
+        <w:tab/>
+        <w:t>c.服务器端</w:t>
+      </w:r>
+      <w:r>
+        <w:rPr>
+          <w:rFonts w:ascii="宋体" w:eastAsia="宋体" w:hAnsi="宋体" w:cstheme="majorEastAsia" w:hint="eastAsia"/>
+          <w:sz w:val="24"/>
+          <w:szCs w:val="28"/>
+        </w:rPr>
+        <w:t>：</w:t>
+      </w:r>
+      <w:r>
+        <w:rPr>
+          <w:rFonts w:ascii="宋体" w:eastAsia="宋体" w:hAnsi="宋体" w:cstheme="majorEastAsia"/>
+          <w:sz w:val="24"/>
+          <w:szCs w:val="28"/>
+        </w:rPr>
+        <w:t>CPU 主频</w:t>
+      </w:r>
+      <w:r>
+        <w:rPr>
+          <w:rFonts w:ascii="宋体" w:eastAsia="宋体" w:hAnsi="宋体" w:cstheme="majorEastAsia" w:hint="eastAsia"/>
+          <w:sz w:val="24"/>
+          <w:szCs w:val="28"/>
+        </w:rPr>
+        <w:t xml:space="preserve"> 3.0GHz，内损 8GB。千兆以太网接口。</w:t>
+      </w:r>
+    </w:p>
+    <w:p>
+      <w:pPr>
+        <w:pStyle w:val="1"/>
+        <w:spacing w:before="120" w:after="120"/>
+        <w:rPr>
+          <w:rFonts w:ascii="宋体" w:eastAsia="宋体" w:hAnsi="宋体" w:cstheme="majorEastAsia"/>
+          <w:bCs/>
+          <w:sz w:val="32"/>
+          <w:szCs w:val="32"/>
+        </w:rPr>
+      </w:pPr>
+      <w:bookmarkStart w:id="27" w:name="_Toc909805148"/>
+      <w:r>
+        <w:rPr>
+          <w:rFonts w:ascii="宋体" w:eastAsia="宋体" w:hAnsi="宋体" w:cstheme="majorEastAsia" w:hint="eastAsia"/>
+          <w:bCs/>
+          <w:sz w:val="32"/>
+          <w:szCs w:val="32"/>
+        </w:rPr>
+        <w:t>6</w:t>
+      </w:r>
+      <w:r>
+        <w:rPr>
+          <w:rFonts w:ascii="宋体" w:eastAsia="宋体" w:hAnsi="宋体" w:cstheme="majorEastAsia"/>
+          <w:bCs/>
+          <w:sz w:val="32"/>
+          <w:szCs w:val="32"/>
+        </w:rPr>
+        <w:t>. Software quality attributes</w:t>
+      </w:r>
+      <w:r>
+        <w:rPr>
+          <w:rFonts w:ascii="宋体" w:eastAsia="宋体" w:hAnsi="宋体" w:cstheme="majorEastAsia" w:hint="eastAsia"/>
+          <w:bCs/>
+          <w:sz w:val="32"/>
+          <w:szCs w:val="32"/>
+        </w:rPr>
+        <w:t>软件质量属性</w:t>
+      </w:r>
+      <w:bookmarkEnd w:id="27"/>
     </w:p>
     <w:p>
       <w:pPr>
@@ -6630,14 +8355,14 @@
           <w:sz w:val="28"/>
         </w:rPr>
       </w:pPr>
-      <w:bookmarkStart w:id="17" w:name="_Toc1716666775"/>
+      <w:bookmarkStart w:id="28" w:name="_Toc1395779296"/>
       <w:r>
         <w:rPr>
           <w:rFonts w:ascii="宋体" w:eastAsia="宋体" w:hAnsi="宋体" w:cstheme="majorEastAsia" w:hint="eastAsia"/>
           <w:bCs/>
           <w:sz w:val="28"/>
         </w:rPr>
-        <w:t>4.2</w:t>
+        <w:t>6.1</w:t>
       </w:r>
       <w:r>
         <w:rPr>
@@ -6645,7 +8370,7 @@
           <w:bCs/>
           <w:sz w:val="28"/>
         </w:rPr>
-        <w:t xml:space="preserve"> Performance requirements</w:t>
+        <w:t xml:space="preserve"> </w:t>
       </w:r>
       <w:r>
         <w:rPr>
@@ -6653,221 +8378,64 @@
           <w:bCs/>
           <w:sz w:val="28"/>
         </w:rPr>
-        <w:t>性能需求</w:t>
-      </w:r>
-      <w:bookmarkEnd w:id="17"/>
-    </w:p>
-    <w:p>
-      <w:pPr>
-        <w:pStyle w:val="3"/>
-        <w:spacing w:before="120" w:after="120"/>
-        <w:rPr>
-          <w:rFonts w:ascii="宋体" w:eastAsia="宋体" w:hAnsi="宋体" w:cstheme="majorEastAsia"/>
-          <w:bCs/>
-          <w:sz w:val="24"/>
-        </w:rPr>
-      </w:pPr>
-      <w:bookmarkStart w:id="18" w:name="_Toc470910215"/>
-      <w:r>
-        <w:rPr>
-          <w:rFonts w:ascii="宋体" w:eastAsia="宋体" w:hAnsi="宋体" w:cstheme="majorEastAsia" w:hint="eastAsia"/>
-          <w:bCs/>
-          <w:sz w:val="24"/>
-        </w:rPr>
-        <w:t xml:space="preserve">4.2.1.Static </w:t>
-      </w:r>
-      <w:r>
-        <w:rPr>
-          <w:rFonts w:ascii="宋体" w:eastAsia="宋体" w:hAnsi="宋体" w:cstheme="majorEastAsia"/>
-          <w:bCs/>
-          <w:sz w:val="24"/>
-          <w:szCs w:val="32"/>
-        </w:rPr>
-        <w:t>quantitative</w:t>
-      </w:r>
-      <w:r>
-        <w:rPr>
-          <w:rFonts w:ascii="宋体" w:eastAsia="宋体" w:hAnsi="宋体" w:cstheme="majorEastAsia" w:hint="eastAsia"/>
-          <w:bCs/>
-          <w:sz w:val="24"/>
-        </w:rPr>
-        <w:t xml:space="preserve"> requirements静态</w:t>
-      </w:r>
-      <w:r>
-        <w:rPr>
-          <w:rFonts w:ascii="宋体" w:eastAsia="宋体" w:hAnsi="宋体" w:cstheme="majorEastAsia"/>
-          <w:bCs/>
-          <w:sz w:val="24"/>
-        </w:rPr>
-        <w:t>的量化</w:t>
-      </w:r>
-      <w:r>
-        <w:rPr>
-          <w:rFonts w:ascii="宋体" w:eastAsia="宋体" w:hAnsi="宋体" w:cstheme="majorEastAsia" w:hint="eastAsia"/>
-          <w:bCs/>
-          <w:sz w:val="24"/>
-        </w:rPr>
-        <w:t>需求</w:t>
-      </w:r>
-      <w:bookmarkEnd w:id="18"/>
-    </w:p>
-    <w:p>
-      <w:pPr>
-        <w:spacing w:line="400" w:lineRule="exact"/>
-        <w:ind w:firstLine="420"/>
-        <w:rPr>
-          <w:rFonts w:ascii="宋体" w:eastAsia="宋体" w:hAnsi="宋体" w:cstheme="majorEastAsia"/>
-          <w:sz w:val="24"/>
-          <w:szCs w:val="32"/>
-        </w:rPr>
-      </w:pPr>
-      <w:r>
-        <w:rPr>
-          <w:rFonts w:ascii="宋体" w:eastAsia="宋体" w:hAnsi="宋体" w:cstheme="majorEastAsia" w:hint="eastAsia"/>
-          <w:sz w:val="24"/>
-          <w:szCs w:val="32"/>
-        </w:rPr>
-        <w:t>a.支持的终端数为</w:t>
-      </w:r>
-      <w:r>
-        <w:rPr>
-          <w:rFonts w:ascii="宋体" w:eastAsia="宋体" w:hAnsi="宋体" w:cstheme="majorEastAsia"/>
-          <w:sz w:val="24"/>
-          <w:szCs w:val="32"/>
-        </w:rPr>
-        <w:t>n</w:t>
-      </w:r>
-      <w:r>
-        <w:rPr>
-          <w:rFonts w:ascii="宋体" w:eastAsia="宋体" w:hAnsi="宋体" w:cstheme="majorEastAsia" w:hint="eastAsia"/>
-          <w:sz w:val="24"/>
-          <w:szCs w:val="32"/>
-        </w:rPr>
-        <w:t xml:space="preserve">台  </w:t>
-      </w:r>
-      <w:r>
-        <w:rPr>
-          <w:rFonts w:ascii="宋体" w:eastAsia="宋体" w:hAnsi="宋体" w:cstheme="majorEastAsia" w:hint="eastAsia"/>
-          <w:sz w:val="24"/>
-          <w:szCs w:val="32"/>
-        </w:rPr>
-        <w:t> </w:t>
-      </w:r>
-      <w:r>
-        <w:rPr>
-          <w:rFonts w:ascii="宋体" w:eastAsia="宋体" w:hAnsi="宋体" w:cstheme="majorEastAsia"/>
-          <w:sz w:val="24"/>
-          <w:szCs w:val="32"/>
-        </w:rPr>
-        <w:t>(n&gt;=2)</w:t>
-      </w:r>
-    </w:p>
-    <w:p>
-      <w:pPr>
-        <w:spacing w:line="400" w:lineRule="exact"/>
-        <w:ind w:firstLine="420"/>
-        <w:rPr>
-          <w:rFonts w:ascii="宋体" w:eastAsia="宋体" w:hAnsi="宋体" w:cstheme="majorEastAsia"/>
-          <w:sz w:val="24"/>
-          <w:szCs w:val="32"/>
-        </w:rPr>
-      </w:pPr>
-      <w:r>
-        <w:rPr>
-          <w:rFonts w:ascii="宋体" w:eastAsia="宋体" w:hAnsi="宋体" w:cstheme="majorEastAsia" w:hint="eastAsia"/>
-          <w:sz w:val="24"/>
-          <w:szCs w:val="32"/>
-        </w:rPr>
-        <w:t>b.</w:t>
-      </w:r>
-      <w:r>
-        <w:rPr>
-          <w:rFonts w:ascii="宋体" w:eastAsia="宋体" w:hAnsi="宋体" w:cstheme="majorEastAsia" w:hint="eastAsia"/>
-          <w:sz w:val="24"/>
-          <w:szCs w:val="32"/>
-        </w:rPr>
-        <w:t>处理</w:t>
-      </w:r>
-      <w:r>
-        <w:rPr>
-          <w:rFonts w:ascii="宋体" w:eastAsia="宋体" w:hAnsi="宋体" w:cstheme="majorEastAsia"/>
-          <w:sz w:val="24"/>
-          <w:szCs w:val="32"/>
-        </w:rPr>
-        <w:t>n</w:t>
-      </w:r>
-      <w:r>
-        <w:rPr>
-          <w:rFonts w:ascii="宋体" w:eastAsia="宋体" w:hAnsi="宋体" w:cstheme="majorEastAsia" w:hint="eastAsia"/>
-          <w:sz w:val="24"/>
-          <w:szCs w:val="32"/>
-        </w:rPr>
-        <w:t>个文件及</w:t>
-      </w:r>
-      <w:r>
-        <w:rPr>
-          <w:rFonts w:ascii="宋体" w:eastAsia="宋体" w:hAnsi="宋体" w:cstheme="majorEastAsia"/>
-          <w:sz w:val="24"/>
-          <w:szCs w:val="32"/>
-        </w:rPr>
-        <w:t>n</w:t>
-      </w:r>
-      <w:r>
-        <w:rPr>
-          <w:rFonts w:ascii="宋体" w:eastAsia="宋体" w:hAnsi="宋体" w:cstheme="majorEastAsia" w:hint="eastAsia"/>
-          <w:sz w:val="24"/>
-          <w:szCs w:val="32"/>
-        </w:rPr>
-        <w:t>条记录</w:t>
-      </w:r>
-      <w:r>
-        <w:rPr>
-          <w:rFonts w:ascii="宋体" w:eastAsia="宋体" w:hAnsi="宋体" w:cstheme="majorEastAsia"/>
-          <w:sz w:val="24"/>
-          <w:szCs w:val="32"/>
-        </w:rPr>
-        <w:t>(n&gt;=2)</w:t>
-      </w:r>
-    </w:p>
-    <w:p>
-      <w:pPr>
-        <w:pStyle w:val="3"/>
-        <w:spacing w:before="120" w:after="120"/>
-        <w:rPr>
-          <w:rFonts w:ascii="宋体" w:eastAsia="宋体" w:hAnsi="宋体" w:cstheme="majorEastAsia"/>
-          <w:bCs/>
-          <w:sz w:val="24"/>
-        </w:rPr>
-      </w:pPr>
-      <w:bookmarkStart w:id="19" w:name="_Toc733126208"/>
-      <w:r>
-        <w:rPr>
-          <w:rFonts w:ascii="宋体" w:eastAsia="宋体" w:hAnsi="宋体" w:cstheme="majorEastAsia" w:hint="eastAsia"/>
-          <w:bCs/>
-          <w:sz w:val="24"/>
-        </w:rPr>
-        <w:t>4.2.2 Dynamic quantitative requirements动态的量化需求</w:t>
-      </w:r>
-      <w:bookmarkEnd w:id="19"/>
-    </w:p>
-    <w:p>
-      <w:pPr>
-        <w:ind w:left="420" w:firstLine="420"/>
-        <w:rPr>
-          <w:color w:val="FF0000"/>
-          <w:sz w:val="32"/>
-          <w:szCs w:val="32"/>
-          <w:highlight w:val="lightGray"/>
-        </w:rPr>
-      </w:pPr>
-      <w:r>
-        <w:rPr>
-          <w:color w:val="FF0000"/>
-          <w:sz w:val="32"/>
-          <w:szCs w:val="32"/>
-          <w:highlight w:val="lightGray"/>
-        </w:rPr>
-        <w:t>xxxxxx</w:t>
+        <w:t>Maintainability可维护性</w:t>
+      </w:r>
+      <w:bookmarkEnd w:id="28"/>
+    </w:p>
+    <w:p>
+      <w:pPr>
+        <w:rPr>
+          <w:rFonts w:hint="eastAsia"/>
+        </w:rPr>
+      </w:pPr>
+      <w:r>
+        <w:rPr>
+          <w:rFonts w:ascii="宋体" w:eastAsia="宋体" w:hAnsi="宋体" w:cstheme="majorEastAsia"/>
+          <w:sz w:val="24"/>
+          <w:szCs w:val="28"/>
+        </w:rPr>
+        <w:tab/>
+        <w:t>该系统开放源代码</w:t>
+      </w:r>
+      <w:r>
+        <w:rPr>
+          <w:rFonts w:ascii="宋体" w:eastAsia="宋体" w:hAnsi="宋体" w:cstheme="majorEastAsia" w:hint="eastAsia"/>
+          <w:sz w:val="24"/>
+          <w:szCs w:val="28"/>
+        </w:rPr>
+        <w:t>，</w:t>
+      </w:r>
+      <w:r>
+        <w:rPr>
+          <w:rFonts w:ascii="宋体" w:eastAsia="宋体" w:hAnsi="宋体" w:cstheme="majorEastAsia"/>
+          <w:sz w:val="24"/>
+          <w:szCs w:val="28"/>
+        </w:rPr>
+        <w:t>采用GPLv2许可证发布源码</w:t>
+      </w:r>
+      <w:r>
+        <w:rPr>
+          <w:rFonts w:ascii="宋体" w:eastAsia="宋体" w:hAnsi="宋体" w:cstheme="majorEastAsia" w:hint="eastAsia"/>
+          <w:sz w:val="24"/>
+          <w:szCs w:val="28"/>
+        </w:rPr>
+        <w:t>，</w:t>
+      </w:r>
+      <w:r>
+        <w:rPr>
+          <w:rFonts w:ascii="宋体" w:eastAsia="宋体" w:hAnsi="宋体" w:cstheme="majorEastAsia"/>
+          <w:sz w:val="24"/>
+          <w:szCs w:val="28"/>
+        </w:rPr>
+        <w:t>可维护性健壮</w:t>
+      </w:r>
+      <w:r>
+        <w:rPr>
+          <w:rFonts w:ascii="宋体" w:eastAsia="宋体" w:hAnsi="宋体" w:cstheme="majorEastAsia" w:hint="eastAsia"/>
+          <w:sz w:val="24"/>
+          <w:szCs w:val="28"/>
+        </w:rPr>
+        <w:t>。</w:t>
       </w:r>
     </w:p>
     <w:p>
@@ -6880,457 +8448,90 @@
           <w:sz w:val="28"/>
         </w:rPr>
       </w:pPr>
-      <w:bookmarkStart w:id="20" w:name="_Toc977032677"/>
+      <w:bookmarkStart w:id="29" w:name="_Toc1360003336"/>
       <w:r>
         <w:rPr>
           <w:rFonts w:ascii="宋体" w:eastAsia="宋体" w:hAnsi="宋体" w:cstheme="majorEastAsia" w:hint="eastAsia"/>
           <w:bCs/>
           <w:sz w:val="28"/>
         </w:rPr>
-        <w:t>4.3 External Interface Requirements外部接口需求</w:t>
-      </w:r>
-      <w:bookmarkEnd w:id="20"/>
-    </w:p>
-    <w:p>
-      <w:pPr>
-        <w:pStyle w:val="3"/>
-        <w:spacing w:before="120" w:after="120"/>
-        <w:rPr>
-          <w:rFonts w:ascii="宋体" w:eastAsia="宋体" w:hAnsi="宋体" w:cstheme="majorEastAsia"/>
-          <w:bCs/>
-          <w:sz w:val="24"/>
-        </w:rPr>
-      </w:pPr>
-      <w:bookmarkStart w:id="21" w:name="_Toc1665491793"/>
-      <w:r>
-        <w:rPr>
-          <w:rFonts w:ascii="宋体" w:eastAsia="宋体" w:hAnsi="宋体" w:cstheme="majorEastAsia" w:hint="eastAsia"/>
-          <w:bCs/>
-          <w:sz w:val="24"/>
-        </w:rPr>
-        <w:t>4.3.1.User interface用户接口</w:t>
-      </w:r>
-      <w:bookmarkEnd w:id="21"/>
-    </w:p>
-    <w:p>
-      <w:pPr>
-        <w:spacing w:line="400" w:lineRule="exact"/>
-        <w:ind w:firstLineChars="200" w:firstLine="480"/>
-        <w:rPr>
-          <w:rFonts w:ascii="宋体" w:eastAsia="宋体" w:hAnsi="宋体" w:cstheme="majorEastAsia"/>
-          <w:sz w:val="24"/>
-          <w:szCs w:val="28"/>
-        </w:rPr>
-      </w:pPr>
-      <w:r>
-        <w:rPr>
-          <w:rFonts w:ascii="宋体" w:eastAsia="宋体" w:hAnsi="宋体" w:cstheme="majorEastAsia"/>
-          <w:sz w:val="24"/>
-          <w:szCs w:val="28"/>
-        </w:rPr>
-        <w:t>本产品的用户通过桌面终端或者手机终端进行操作，进入客户端主界面后点击相应的标签进入相应的界面。</w:t>
-      </w:r>
-    </w:p>
-    <w:p>
-      <w:pPr>
-        <w:pStyle w:val="3"/>
-        <w:spacing w:before="120" w:after="120"/>
-        <w:rPr>
-          <w:rFonts w:ascii="宋体" w:eastAsia="宋体" w:hAnsi="宋体" w:cstheme="majorEastAsia"/>
-          <w:bCs/>
-          <w:sz w:val="24"/>
-        </w:rPr>
-      </w:pPr>
-      <w:bookmarkStart w:id="22" w:name="_Toc1981786979"/>
-      <w:r>
-        <w:rPr>
-          <w:rFonts w:ascii="宋体" w:eastAsia="宋体" w:hAnsi="宋体" w:cstheme="majorEastAsia" w:hint="eastAsia"/>
-          <w:bCs/>
-          <w:sz w:val="24"/>
-        </w:rPr>
-        <w:t>4.3.2.Software interface软件接口</w:t>
-      </w:r>
-      <w:bookmarkEnd w:id="22"/>
-    </w:p>
-    <w:p>
-      <w:pPr>
-        <w:ind w:left="420" w:firstLine="420"/>
-        <w:rPr>
-          <w:rFonts w:asciiTheme="majorEastAsia" w:eastAsiaTheme="majorEastAsia" w:hAnsiTheme="majorEastAsia" w:cstheme="majorEastAsia"/>
-          <w:color w:val="FF0000"/>
+        <w:t>6.2</w:t>
+      </w:r>
+      <w:r>
+        <w:rPr>
+          <w:rFonts w:ascii="宋体" w:eastAsia="宋体" w:hAnsi="宋体" w:cstheme="majorEastAsia"/>
+          <w:bCs/>
           <w:sz w:val="28"/>
-          <w:szCs w:val="28"/>
-        </w:rPr>
-      </w:pPr>
-      <w:r>
-        <w:rPr>
-          <w:rFonts w:asciiTheme="majorEastAsia" w:eastAsiaTheme="majorEastAsia" w:hAnsiTheme="majorEastAsia" w:cstheme="majorEastAsia" w:hint="eastAsia"/>
-          <w:color w:val="FF0000"/>
+        </w:rPr>
+        <w:t xml:space="preserve"> Reliability</w:t>
+      </w:r>
+      <w:r>
+        <w:rPr>
+          <w:rFonts w:ascii="宋体" w:eastAsia="宋体" w:hAnsi="宋体" w:cstheme="majorEastAsia" w:hint="eastAsia"/>
+          <w:bCs/>
           <w:sz w:val="28"/>
-          <w:szCs w:val="28"/>
-        </w:rPr>
-        <w:t>描述如何使用其他软件，针对每个所需软件描述：</w:t>
-      </w:r>
-    </w:p>
-    <w:p>
-      <w:pPr>
-        <w:ind w:left="420" w:firstLine="420"/>
-        <w:rPr>
-          <w:color w:val="FF0000"/>
-        </w:rPr>
-      </w:pPr>
-      <w:r>
-        <w:rPr>
-          <w:rFonts w:asciiTheme="majorEastAsia" w:eastAsiaTheme="majorEastAsia" w:hAnsiTheme="majorEastAsia" w:cstheme="majorEastAsia" w:hint="eastAsia"/>
-          <w:color w:val="FF0000"/>
-          <w:sz w:val="28"/>
-          <w:szCs w:val="28"/>
-        </w:rPr>
-        <w:t>名字</w:t>
-      </w:r>
-      <w:r>
-        <w:rPr>
-          <w:rFonts w:asciiTheme="majorEastAsia" w:eastAsiaTheme="majorEastAsia" w:hAnsiTheme="majorEastAsia" w:cstheme="majorEastAsia"/>
-          <w:color w:val="FF0000"/>
-          <w:sz w:val="28"/>
-          <w:szCs w:val="28"/>
-        </w:rPr>
-        <w:t xml:space="preserve"> </w:t>
-      </w:r>
-      <w:r>
-        <w:rPr>
-          <w:rFonts w:asciiTheme="majorEastAsia" w:eastAsiaTheme="majorEastAsia" w:hAnsiTheme="majorEastAsia" w:cstheme="majorEastAsia" w:hint="eastAsia"/>
-          <w:color w:val="FF0000"/>
-          <w:sz w:val="28"/>
-          <w:szCs w:val="28"/>
-        </w:rPr>
-        <w:t>助记符</w:t>
-      </w:r>
-      <w:r>
-        <w:rPr>
-          <w:rFonts w:asciiTheme="majorEastAsia" w:eastAsiaTheme="majorEastAsia" w:hAnsiTheme="majorEastAsia" w:cstheme="majorEastAsia"/>
-          <w:color w:val="FF0000"/>
-          <w:sz w:val="28"/>
-          <w:szCs w:val="28"/>
-        </w:rPr>
-        <w:t xml:space="preserve"> </w:t>
-      </w:r>
-      <w:r>
-        <w:rPr>
-          <w:rFonts w:asciiTheme="majorEastAsia" w:eastAsiaTheme="majorEastAsia" w:hAnsiTheme="majorEastAsia" w:cstheme="majorEastAsia" w:hint="eastAsia"/>
-          <w:color w:val="FF0000"/>
-          <w:sz w:val="28"/>
-          <w:szCs w:val="28"/>
-        </w:rPr>
-        <w:t>版本号</w:t>
-      </w:r>
-      <w:r>
-        <w:rPr>
-          <w:rFonts w:asciiTheme="majorEastAsia" w:eastAsiaTheme="majorEastAsia" w:hAnsiTheme="majorEastAsia" w:cstheme="majorEastAsia"/>
-          <w:color w:val="FF0000"/>
-          <w:sz w:val="28"/>
-          <w:szCs w:val="28"/>
-        </w:rPr>
-        <w:t xml:space="preserve"> </w:t>
-      </w:r>
-      <w:r>
-        <w:rPr>
-          <w:rFonts w:asciiTheme="majorEastAsia" w:eastAsiaTheme="majorEastAsia" w:hAnsiTheme="majorEastAsia" w:cstheme="majorEastAsia" w:hint="eastAsia"/>
-          <w:color w:val="FF0000"/>
-          <w:sz w:val="28"/>
-          <w:szCs w:val="28"/>
-        </w:rPr>
-        <w:t>来源</w:t>
-      </w:r>
-      <w:r>
-        <w:rPr>
-          <w:rFonts w:asciiTheme="majorEastAsia" w:eastAsiaTheme="majorEastAsia" w:hAnsiTheme="majorEastAsia" w:cstheme="majorEastAsia"/>
-          <w:color w:val="FF0000"/>
-          <w:sz w:val="28"/>
-          <w:szCs w:val="28"/>
-        </w:rPr>
-        <w:t xml:space="preserve"> </w:t>
-      </w:r>
-      <w:r>
-        <w:rPr>
-          <w:rFonts w:asciiTheme="majorEastAsia" w:eastAsiaTheme="majorEastAsia" w:hAnsiTheme="majorEastAsia" w:cstheme="majorEastAsia" w:hint="eastAsia"/>
-          <w:color w:val="FF0000"/>
-          <w:sz w:val="28"/>
-          <w:szCs w:val="28"/>
-        </w:rPr>
-        <w:t>描述与其他软件的接口，针对每个接口描述：</w:t>
-      </w:r>
-      <w:r>
-        <w:rPr>
-          <w:rFonts w:asciiTheme="majorEastAsia" w:eastAsiaTheme="majorEastAsia" w:hAnsiTheme="majorEastAsia" w:cstheme="majorEastAsia"/>
-          <w:color w:val="FF0000"/>
-          <w:sz w:val="28"/>
-          <w:szCs w:val="28"/>
-        </w:rPr>
-        <w:t xml:space="preserve"> </w:t>
-      </w:r>
-      <w:r>
-        <w:rPr>
-          <w:rFonts w:asciiTheme="majorEastAsia" w:eastAsiaTheme="majorEastAsia" w:hAnsiTheme="majorEastAsia" w:cstheme="majorEastAsia" w:hint="eastAsia"/>
-          <w:color w:val="FF0000"/>
-          <w:sz w:val="28"/>
-          <w:szCs w:val="28"/>
-        </w:rPr>
-        <w:t>接口的目的</w:t>
-      </w:r>
-      <w:r>
-        <w:rPr>
-          <w:rFonts w:asciiTheme="majorEastAsia" w:eastAsiaTheme="majorEastAsia" w:hAnsiTheme="majorEastAsia" w:cstheme="majorEastAsia"/>
-          <w:color w:val="FF0000"/>
-          <w:sz w:val="28"/>
-          <w:szCs w:val="28"/>
-        </w:rPr>
-        <w:t xml:space="preserve"> </w:t>
-      </w:r>
-      <w:r>
-        <w:rPr>
-          <w:rFonts w:asciiTheme="majorEastAsia" w:eastAsiaTheme="majorEastAsia" w:hAnsiTheme="majorEastAsia" w:cstheme="majorEastAsia" w:hint="eastAsia"/>
-          <w:color w:val="FF0000"/>
-          <w:sz w:val="28"/>
-          <w:szCs w:val="28"/>
-        </w:rPr>
-        <w:t>通过消息和格式定义接口</w:t>
-      </w:r>
-    </w:p>
-    <w:p>
-      <w:pPr>
-        <w:pStyle w:val="1"/>
-        <w:spacing w:before="120" w:after="120"/>
-        <w:rPr>
-          <w:rFonts w:ascii="宋体" w:eastAsia="宋体" w:hAnsi="宋体"/>
-        </w:rPr>
-      </w:pPr>
-      <w:bookmarkStart w:id="23" w:name="_Toc1665584157"/>
-      <w:r>
-        <w:rPr>
-          <w:rFonts w:ascii="宋体" w:eastAsia="宋体" w:hAnsi="宋体" w:cstheme="majorEastAsia"/>
-          <w:bCs/>
-          <w:sz w:val="32"/>
-          <w:szCs w:val="32"/>
-        </w:rPr>
-        <w:lastRenderedPageBreak/>
-        <w:t>5.Overall design constraints</w:t>
-      </w:r>
-      <w:r>
-        <w:rPr>
-          <w:rFonts w:ascii="宋体" w:eastAsia="宋体" w:hAnsi="宋体" w:cstheme="majorEastAsia" w:hint="eastAsia"/>
-          <w:bCs/>
-          <w:sz w:val="32"/>
-          <w:szCs w:val="32"/>
-        </w:rPr>
-        <w:t>总体设计约束</w:t>
-      </w:r>
-      <w:bookmarkEnd w:id="23"/>
-    </w:p>
-    <w:p>
-      <w:pPr>
-        <w:pStyle w:val="3"/>
-        <w:spacing w:before="120" w:after="120"/>
-        <w:rPr>
-          <w:rFonts w:ascii="宋体" w:eastAsia="宋体" w:hAnsi="宋体" w:cstheme="majorEastAsia"/>
-          <w:bCs/>
-          <w:sz w:val="28"/>
-        </w:rPr>
-      </w:pPr>
-      <w:bookmarkStart w:id="24" w:name="_Toc236090282"/>
-      <w:r>
-        <w:rPr>
-          <w:rFonts w:ascii="宋体" w:eastAsia="宋体" w:hAnsi="宋体" w:cstheme="majorEastAsia" w:hint="eastAsia"/>
-          <w:bCs/>
-          <w:sz w:val="28"/>
-        </w:rPr>
-        <w:t>5.1.Standard constraints标准约束 </w:t>
-      </w:r>
-      <w:bookmarkEnd w:id="24"/>
-    </w:p>
-    <w:p>
-      <w:pPr>
-        <w:spacing w:line="400" w:lineRule="exact"/>
-        <w:rPr>
-          <w:rFonts w:ascii="宋体" w:eastAsia="宋体" w:hAnsi="宋体" w:cstheme="majorEastAsia"/>
-          <w:sz w:val="32"/>
-          <w:szCs w:val="32"/>
-        </w:rPr>
-      </w:pPr>
-      <w:r>
-        <w:rPr>
-          <w:rFonts w:asciiTheme="majorEastAsia" w:eastAsiaTheme="majorEastAsia" w:hAnsiTheme="majorEastAsia" w:cstheme="majorEastAsia" w:hint="eastAsia"/>
-          <w:sz w:val="32"/>
-          <w:szCs w:val="32"/>
-        </w:rPr>
-        <w:t>  </w:t>
-      </w:r>
-      <w:r>
-        <w:rPr>
-          <w:rFonts w:ascii="宋体" w:eastAsia="宋体" w:hAnsi="宋体" w:cstheme="majorEastAsia" w:hint="eastAsia"/>
-          <w:sz w:val="24"/>
-          <w:szCs w:val="32"/>
-        </w:rPr>
-        <w:t>该软件的开发完全按照华为标准开发，包括硬件、软件和文档规格。</w:t>
-      </w:r>
-    </w:p>
-    <w:p>
-      <w:pPr>
-        <w:spacing w:before="120" w:after="120"/>
-        <w:rPr>
-          <w:rFonts w:ascii="宋体" w:eastAsia="宋体" w:hAnsi="宋体" w:cstheme="majorEastAsia"/>
-          <w:b/>
-          <w:sz w:val="28"/>
-          <w:szCs w:val="28"/>
-        </w:rPr>
-      </w:pPr>
-      <w:bookmarkStart w:id="25" w:name="_Toc158688550"/>
-      <w:r>
-        <w:rPr>
-          <w:rStyle w:val="3Char"/>
-          <w:rFonts w:ascii="宋体" w:eastAsia="宋体" w:hAnsi="宋体" w:cstheme="majorEastAsia" w:hint="eastAsia"/>
-          <w:bCs/>
-          <w:sz w:val="28"/>
-          <w:szCs w:val="28"/>
-        </w:rPr>
-        <w:t>5.2.Technical constraints技术约束</w:t>
-      </w:r>
-      <w:bookmarkEnd w:id="25"/>
-      <w:r>
-        <w:rPr>
-          <w:rFonts w:ascii="宋体" w:eastAsia="宋体" w:hAnsi="宋体" w:cstheme="majorEastAsia" w:hint="eastAsia"/>
-          <w:b/>
-          <w:sz w:val="28"/>
-          <w:szCs w:val="28"/>
-        </w:rPr>
-        <w:t> </w:t>
-      </w:r>
-    </w:p>
-    <w:p>
-      <w:pPr>
-        <w:spacing w:line="400" w:lineRule="exact"/>
-        <w:rPr>
-          <w:rFonts w:ascii="宋体" w:eastAsia="宋体" w:hAnsi="宋体" w:cstheme="majorEastAsia"/>
-          <w:sz w:val="24"/>
-          <w:szCs w:val="28"/>
-        </w:rPr>
-      </w:pPr>
-      <w:r>
-        <w:rPr>
-          <w:rFonts w:ascii="宋体" w:eastAsia="宋体" w:hAnsi="宋体" w:cstheme="majorEastAsia" w:hint="eastAsia"/>
-          <w:b/>
-          <w:sz w:val="28"/>
-          <w:szCs w:val="28"/>
-        </w:rPr>
-        <w:t>  </w:t>
-      </w:r>
-      <w:r>
-        <w:rPr>
-          <w:rFonts w:ascii="宋体" w:eastAsia="宋体" w:hAnsi="宋体" w:cstheme="majorEastAsia" w:hint="eastAsia"/>
-          <w:sz w:val="24"/>
-          <w:szCs w:val="28"/>
-        </w:rPr>
-        <w:t>本项目的设计是在</w:t>
-      </w:r>
-      <w:r>
-        <w:rPr>
-          <w:rFonts w:ascii="宋体" w:eastAsia="宋体" w:hAnsi="宋体" w:cstheme="majorEastAsia"/>
-          <w:sz w:val="24"/>
-          <w:szCs w:val="28"/>
-        </w:rPr>
-        <w:t>汉语程序化语言的条件下进行的技术采用软硬件一</w:t>
-      </w:r>
-      <w:r>
-        <w:rPr>
-          <w:rFonts w:ascii="宋体" w:eastAsia="宋体" w:hAnsi="宋体" w:cstheme="majorEastAsia" w:hint="eastAsia"/>
-          <w:sz w:val="24"/>
-          <w:szCs w:val="28"/>
-        </w:rPr>
-        <w:t>体化的设计方法。    </w:t>
-      </w:r>
-    </w:p>
-    <w:p>
-      <w:pPr>
-        <w:pStyle w:val="3"/>
-        <w:spacing w:before="120" w:after="120"/>
-        <w:rPr>
-          <w:rFonts w:ascii="宋体" w:eastAsia="宋体" w:hAnsi="宋体" w:cstheme="majorEastAsia"/>
-          <w:bCs/>
-          <w:sz w:val="28"/>
-          <w:szCs w:val="28"/>
-        </w:rPr>
-      </w:pPr>
-      <w:bookmarkStart w:id="26" w:name="_Toc472480900"/>
-      <w:r>
-        <w:rPr>
-          <w:rFonts w:ascii="宋体" w:eastAsia="宋体" w:hAnsi="宋体" w:cstheme="majorEastAsia" w:hint="eastAsia"/>
-          <w:bCs/>
-          <w:sz w:val="28"/>
-          <w:szCs w:val="28"/>
-        </w:rPr>
-        <w:t>5.3.Hardware constraints硬件约束 </w:t>
-      </w:r>
-      <w:bookmarkEnd w:id="26"/>
-    </w:p>
-    <w:p>
-      <w:pPr>
-        <w:rPr>
-          <w:sz w:val="32"/>
-          <w:szCs w:val="32"/>
-          <w:highlight w:val="lightGray"/>
-        </w:rPr>
-      </w:pPr>
-      <w:r>
-        <w:rPr>
-          <w:rFonts w:asciiTheme="majorEastAsia" w:eastAsiaTheme="majorEastAsia" w:hAnsiTheme="majorEastAsia" w:cstheme="majorEastAsia"/>
-          <w:bCs/>
-          <w:sz w:val="32"/>
-          <w:szCs w:val="32"/>
-          <w:highlight w:val="lightGray"/>
-        </w:rPr>
-        <w:t>xxxxx</w:t>
-      </w:r>
-    </w:p>
-    <w:p>
-      <w:pPr>
-        <w:pStyle w:val="1"/>
-        <w:spacing w:before="120" w:after="120"/>
-        <w:rPr>
-          <w:rFonts w:ascii="宋体" w:eastAsia="宋体" w:hAnsi="宋体" w:cstheme="majorEastAsia"/>
-          <w:bCs/>
-          <w:sz w:val="32"/>
-          <w:szCs w:val="32"/>
-        </w:rPr>
-      </w:pPr>
-      <w:bookmarkStart w:id="27" w:name="_Toc909805148"/>
-      <w:r>
-        <w:rPr>
-          <w:rFonts w:ascii="宋体" w:eastAsia="宋体" w:hAnsi="宋体" w:cstheme="majorEastAsia" w:hint="eastAsia"/>
-          <w:bCs/>
-          <w:sz w:val="32"/>
-          <w:szCs w:val="32"/>
-        </w:rPr>
-        <w:t>6</w:t>
-      </w:r>
-      <w:r>
-        <w:rPr>
-          <w:rFonts w:ascii="宋体" w:eastAsia="宋体" w:hAnsi="宋体" w:cstheme="majorEastAsia"/>
-          <w:bCs/>
-          <w:sz w:val="32"/>
-          <w:szCs w:val="32"/>
-        </w:rPr>
-        <w:t>. Software quality attributes</w:t>
-      </w:r>
-      <w:r>
-        <w:rPr>
-          <w:rFonts w:ascii="宋体" w:eastAsia="宋体" w:hAnsi="宋体" w:cstheme="majorEastAsia" w:hint="eastAsia"/>
-          <w:bCs/>
-          <w:sz w:val="32"/>
-          <w:szCs w:val="32"/>
-        </w:rPr>
-        <w:t>软件质量属性</w:t>
-      </w:r>
-      <w:bookmarkEnd w:id="27"/>
+        </w:rPr>
+        <w:t>可靠性</w:t>
+      </w:r>
+      <w:bookmarkEnd w:id="29"/>
+    </w:p>
+    <w:p>
+      <w:pPr>
+        <w:rPr>
+          <w:rFonts w:ascii="宋体" w:eastAsia="宋体" w:hAnsi="宋体" w:cstheme="majorEastAsia" w:hint="eastAsia"/>
+          <w:sz w:val="24"/>
+          <w:szCs w:val="28"/>
+        </w:rPr>
+      </w:pPr>
+      <w:r>
+        <w:rPr>
+          <w:rFonts w:ascii="宋体" w:eastAsia="宋体" w:hAnsi="宋体" w:cstheme="majorEastAsia"/>
+          <w:sz w:val="24"/>
+          <w:szCs w:val="28"/>
+        </w:rPr>
+        <w:tab/>
+        <w:t>该系统为学习样例</w:t>
+      </w:r>
+      <w:r>
+        <w:rPr>
+          <w:rFonts w:ascii="宋体" w:eastAsia="宋体" w:hAnsi="宋体" w:cstheme="majorEastAsia" w:hint="eastAsia"/>
+          <w:sz w:val="24"/>
+          <w:szCs w:val="28"/>
+        </w:rPr>
+        <w:t>，</w:t>
+      </w:r>
+      <w:r>
+        <w:rPr>
+          <w:rFonts w:ascii="宋体" w:eastAsia="宋体" w:hAnsi="宋体" w:cstheme="majorEastAsia"/>
+          <w:sz w:val="24"/>
+          <w:szCs w:val="28"/>
+        </w:rPr>
+        <w:t>低并发量下可稳定运行</w:t>
+      </w:r>
+      <w:r>
+        <w:rPr>
+          <w:rFonts w:ascii="宋体" w:eastAsia="宋体" w:hAnsi="宋体" w:cstheme="majorEastAsia" w:hint="eastAsia"/>
+          <w:sz w:val="24"/>
+          <w:szCs w:val="28"/>
+        </w:rPr>
+        <w:t>。</w:t>
+      </w:r>
+      <w:r>
+        <w:rPr>
+          <w:rFonts w:ascii="宋体" w:eastAsia="宋体" w:hAnsi="宋体" w:cstheme="majorEastAsia"/>
+          <w:sz w:val="24"/>
+          <w:szCs w:val="28"/>
+        </w:rPr>
+        <w:t>无法可靠对外运行</w:t>
+      </w:r>
+      <w:r>
+        <w:rPr>
+          <w:rFonts w:ascii="宋体" w:eastAsia="宋体" w:hAnsi="宋体" w:cstheme="majorEastAsia" w:hint="eastAsia"/>
+          <w:sz w:val="24"/>
+          <w:szCs w:val="28"/>
+        </w:rPr>
+        <w:t>。</w:t>
+      </w:r>
     </w:p>
     <w:p>
       <w:pPr>
@@ -7342,14 +8543,14 @@
           <w:sz w:val="28"/>
         </w:rPr>
       </w:pPr>
-      <w:bookmarkStart w:id="28" w:name="_Toc1395779296"/>
+      <w:bookmarkStart w:id="30" w:name="_Toc1406800096"/>
       <w:r>
         <w:rPr>
           <w:rFonts w:ascii="宋体" w:eastAsia="宋体" w:hAnsi="宋体" w:cstheme="majorEastAsia" w:hint="eastAsia"/>
           <w:bCs/>
           <w:sz w:val="28"/>
         </w:rPr>
-        <w:t>6.1</w:t>
+        <w:t>6.3</w:t>
       </w:r>
       <w:r>
         <w:rPr>
@@ -7365,9 +8566,67 @@
           <w:bCs/>
           <w:sz w:val="28"/>
         </w:rPr>
-        <w:t>Maintainability可维护性</w:t>
-      </w:r>
-      <w:bookmarkEnd w:id="28"/>
+        <w:t>Security安全性</w:t>
+      </w:r>
+      <w:bookmarkEnd w:id="30"/>
+    </w:p>
+    <w:p>
+      <w:pPr>
+        <w:rPr>
+          <w:rFonts w:ascii="宋体" w:eastAsia="宋体" w:hAnsi="宋体" w:cstheme="majorEastAsia" w:hint="eastAsia"/>
+          <w:sz w:val="24"/>
+          <w:szCs w:val="28"/>
+        </w:rPr>
+      </w:pPr>
+      <w:r>
+        <w:rPr>
+          <w:rFonts w:ascii="宋体" w:eastAsia="宋体" w:hAnsi="宋体" w:cstheme="majorEastAsia"/>
+          <w:sz w:val="24"/>
+          <w:szCs w:val="28"/>
+        </w:rPr>
+        <w:tab/>
+        <w:t>该系统获取权限低</w:t>
+      </w:r>
+      <w:r>
+        <w:rPr>
+          <w:rFonts w:ascii="宋体" w:eastAsia="宋体" w:hAnsi="宋体" w:cstheme="majorEastAsia" w:hint="eastAsia"/>
+          <w:sz w:val="24"/>
+          <w:szCs w:val="28"/>
+        </w:rPr>
+        <w:t>，</w:t>
+      </w:r>
+      <w:r>
+        <w:rPr>
+          <w:rFonts w:ascii="宋体" w:eastAsia="宋体" w:hAnsi="宋体" w:cstheme="majorEastAsia"/>
+          <w:sz w:val="24"/>
+          <w:szCs w:val="28"/>
+        </w:rPr>
+        <w:t>不涉及客户隐私</w:t>
+      </w:r>
+      <w:r>
+        <w:rPr>
+          <w:rFonts w:ascii="宋体" w:eastAsia="宋体" w:hAnsi="宋体" w:cstheme="majorEastAsia" w:hint="eastAsia"/>
+          <w:sz w:val="24"/>
+          <w:szCs w:val="28"/>
+        </w:rPr>
+        <w:t>，</w:t>
+      </w:r>
+      <w:r>
+        <w:rPr>
+          <w:rFonts w:ascii="宋体" w:eastAsia="宋体" w:hAnsi="宋体" w:cstheme="majorEastAsia"/>
+          <w:sz w:val="24"/>
+          <w:szCs w:val="28"/>
+        </w:rPr>
+        <w:t>安全性极高</w:t>
+      </w:r>
+      <w:r>
+        <w:rPr>
+          <w:rFonts w:ascii="宋体" w:eastAsia="宋体" w:hAnsi="宋体" w:cstheme="majorEastAsia" w:hint="eastAsia"/>
+          <w:sz w:val="24"/>
+          <w:szCs w:val="28"/>
+        </w:rPr>
+        <w:t>。</w:t>
+      </w:r>
     </w:p>
     <w:p>
       <w:pPr>
@@ -7379,14 +8638,14 @@
           <w:sz w:val="28"/>
         </w:rPr>
       </w:pPr>
-      <w:bookmarkStart w:id="29" w:name="_Toc1360003336"/>
+      <w:bookmarkStart w:id="31" w:name="_Toc1675235644"/>
       <w:r>
         <w:rPr>
           <w:rFonts w:ascii="宋体" w:eastAsia="宋体" w:hAnsi="宋体" w:cstheme="majorEastAsia" w:hint="eastAsia"/>
           <w:bCs/>
           <w:sz w:val="28"/>
         </w:rPr>
-        <w:t>6.2</w:t>
+        <w:t>6.4</w:t>
       </w:r>
       <w:r>
         <w:rPr>
@@ -7394,7 +8653,7 @@
           <w:bCs/>
           <w:sz w:val="28"/>
         </w:rPr>
-        <w:t xml:space="preserve"> Reliability</w:t>
+        <w:t xml:space="preserve"> </w:t>
       </w:r>
       <w:r>
         <w:rPr>
@@ -7402,9 +8661,103 @@
           <w:bCs/>
           <w:sz w:val="28"/>
         </w:rPr>
-        <w:t>可靠性</w:t>
-      </w:r>
-      <w:bookmarkEnd w:id="29"/>
+        <w:t>Portability可移植性</w:t>
+      </w:r>
+      <w:bookmarkEnd w:id="31"/>
+    </w:p>
+    <w:p>
+      <w:pPr>
+        <w:rPr>
+          <w:rFonts w:ascii="宋体" w:eastAsia="宋体" w:hAnsi="宋体" w:cstheme="majorEastAsia" w:hint="eastAsia"/>
+          <w:sz w:val="24"/>
+          <w:szCs w:val="28"/>
+        </w:rPr>
+      </w:pPr>
+      <w:r>
+        <w:tab/>
+      </w:r>
+      <w:r>
+        <w:rPr>
+          <w:rFonts w:ascii="宋体" w:eastAsia="宋体" w:hAnsi="宋体" w:cstheme="majorEastAsia"/>
+          <w:sz w:val="24"/>
+          <w:szCs w:val="28"/>
+        </w:rPr>
+        <w:t>该系统利用</w:t>
+      </w:r>
+      <w:r>
+        <w:rPr>
+          <w:rFonts w:ascii="宋体" w:eastAsia="宋体" w:hAnsi="宋体" w:cstheme="majorEastAsia"/>
+          <w:sz w:val="24"/>
+          <w:szCs w:val="28"/>
+        </w:rPr>
+        <w:t>跨平台</w:t>
+      </w:r>
+      <w:r>
+        <w:rPr>
+          <w:rFonts w:ascii="宋体" w:eastAsia="宋体" w:hAnsi="宋体" w:cstheme="majorEastAsia"/>
+          <w:sz w:val="24"/>
+          <w:szCs w:val="28"/>
+        </w:rPr>
+        <w:t>语言</w:t>
+      </w:r>
+      <w:r>
+        <w:rPr>
+          <w:rFonts w:ascii="宋体" w:eastAsia="宋体" w:hAnsi="宋体" w:cstheme="majorEastAsia" w:hint="eastAsia"/>
+          <w:sz w:val="24"/>
+          <w:szCs w:val="28"/>
+        </w:rPr>
+        <w:t>Python</w:t>
+      </w:r>
+      <w:r>
+        <w:rPr>
+          <w:rFonts w:ascii="宋体" w:eastAsia="宋体" w:hAnsi="宋体" w:cstheme="majorEastAsia"/>
+          <w:sz w:val="24"/>
+          <w:szCs w:val="28"/>
+        </w:rPr>
+        <w:t>开发</w:t>
+      </w:r>
+      <w:r>
+        <w:rPr>
+          <w:rFonts w:ascii="宋体" w:eastAsia="宋体" w:hAnsi="宋体" w:cstheme="majorEastAsia" w:hint="eastAsia"/>
+          <w:sz w:val="24"/>
+          <w:szCs w:val="28"/>
+        </w:rPr>
+        <w:t>。系统</w:t>
+      </w:r>
+      <w:r>
+        <w:rPr>
+          <w:rFonts w:ascii="宋体" w:eastAsia="宋体" w:hAnsi="宋体" w:cstheme="majorEastAsia"/>
+          <w:sz w:val="24"/>
+          <w:szCs w:val="28"/>
+        </w:rPr>
+        <w:t>采用C</w:t>
+      </w:r>
+      <w:r>
+        <w:rPr>
+          <w:rFonts w:ascii="宋体" w:eastAsia="宋体" w:hAnsi="宋体" w:cstheme="majorEastAsia" w:hint="eastAsia"/>
+          <w:sz w:val="24"/>
+          <w:szCs w:val="28"/>
+        </w:rPr>
+        <w:t>/S结构。整个系统所依赖的</w:t>
+      </w:r>
+      <w:proofErr w:type="gramStart"/>
+      <w:r>
+        <w:rPr>
+          <w:rFonts w:ascii="宋体" w:eastAsia="宋体" w:hAnsi="宋体" w:cstheme="majorEastAsia" w:hint="eastAsia"/>
+          <w:sz w:val="24"/>
+          <w:szCs w:val="28"/>
+        </w:rPr>
+        <w:t>类库均采用</w:t>
+      </w:r>
+      <w:proofErr w:type="gramEnd"/>
+      <w:r>
+        <w:rPr>
+          <w:rFonts w:ascii="宋体" w:eastAsia="宋体" w:hAnsi="宋体" w:cstheme="majorEastAsia" w:hint="eastAsia"/>
+          <w:sz w:val="24"/>
+          <w:szCs w:val="28"/>
+        </w:rPr>
+        <w:t>跨平台开源类库。因此系统具有较高的可移植性。</w:t>
+      </w:r>
     </w:p>
     <w:p>
       <w:pPr>
@@ -7416,14 +8769,14 @@
           <w:sz w:val="28"/>
         </w:rPr>
       </w:pPr>
-      <w:bookmarkStart w:id="30" w:name="_Toc1406800096"/>
+      <w:bookmarkStart w:id="32" w:name="_Toc796339255"/>
       <w:r>
         <w:rPr>
           <w:rFonts w:ascii="宋体" w:eastAsia="宋体" w:hAnsi="宋体" w:cstheme="majorEastAsia" w:hint="eastAsia"/>
           <w:bCs/>
           <w:sz w:val="28"/>
         </w:rPr>
-        <w:t>6.3</w:t>
+        <w:t>6.5</w:t>
       </w:r>
       <w:r>
         <w:rPr>
@@ -7431,7 +8784,7 @@
           <w:bCs/>
           <w:sz w:val="28"/>
         </w:rPr>
-        <w:t xml:space="preserve"> </w:t>
+        <w:t xml:space="preserve"> Usability</w:t>
       </w:r>
       <w:r>
         <w:rPr>
@@ -7439,133 +8792,92 @@
           <w:bCs/>
           <w:sz w:val="28"/>
         </w:rPr>
-        <w:t>Security安全性</w:t>
-      </w:r>
-      <w:bookmarkEnd w:id="30"/>
-    </w:p>
-    <w:p>
-      <w:pPr>
-        <w:pStyle w:val="2"/>
-        <w:spacing w:before="120" w:after="120"/>
-        <w:rPr>
-          <w:rFonts w:ascii="宋体" w:eastAsia="宋体" w:hAnsi="宋体" w:cstheme="majorEastAsia"/>
-          <w:bCs/>
-          <w:sz w:val="28"/>
-        </w:rPr>
-      </w:pPr>
-      <w:bookmarkStart w:id="31" w:name="_Toc1675235644"/>
-      <w:r>
-        <w:rPr>
-          <w:rFonts w:ascii="宋体" w:eastAsia="宋体" w:hAnsi="宋体" w:cstheme="majorEastAsia" w:hint="eastAsia"/>
-          <w:bCs/>
-          <w:sz w:val="28"/>
-        </w:rPr>
-        <w:t>6.4</w:t>
-      </w:r>
-      <w:r>
-        <w:rPr>
-          <w:rFonts w:ascii="宋体" w:eastAsia="宋体" w:hAnsi="宋体" w:cstheme="majorEastAsia"/>
-          <w:bCs/>
-          <w:sz w:val="28"/>
-        </w:rPr>
-        <w:t xml:space="preserve"> </w:t>
-      </w:r>
-      <w:r>
-        <w:rPr>
-          <w:rFonts w:ascii="宋体" w:eastAsia="宋体" w:hAnsi="宋体" w:cstheme="majorEastAsia" w:hint="eastAsia"/>
-          <w:bCs/>
-          <w:sz w:val="28"/>
-        </w:rPr>
-        <w:t>Portability可移植性</w:t>
-      </w:r>
-      <w:bookmarkEnd w:id="31"/>
-    </w:p>
-    <w:p>
-      <w:pPr>
-        <w:pStyle w:val="2"/>
-        <w:spacing w:before="120" w:after="120"/>
-        <w:rPr>
-          <w:rFonts w:ascii="宋体" w:eastAsia="宋体" w:hAnsi="宋体" w:cstheme="majorEastAsia"/>
-          <w:bCs/>
-          <w:sz w:val="28"/>
-        </w:rPr>
-      </w:pPr>
-      <w:bookmarkStart w:id="32" w:name="_Toc796339255"/>
-      <w:r>
-        <w:rPr>
-          <w:rFonts w:ascii="宋体" w:eastAsia="宋体" w:hAnsi="宋体" w:cstheme="majorEastAsia" w:hint="eastAsia"/>
-          <w:bCs/>
-          <w:sz w:val="28"/>
-        </w:rPr>
-        <w:t>6.5</w:t>
-      </w:r>
-      <w:r>
-        <w:rPr>
-          <w:rFonts w:ascii="宋体" w:eastAsia="宋体" w:hAnsi="宋体" w:cstheme="majorEastAsia"/>
-          <w:bCs/>
-          <w:sz w:val="28"/>
-        </w:rPr>
-        <w:t xml:space="preserve"> Usability</w:t>
-      </w:r>
-      <w:r>
-        <w:rPr>
-          <w:rFonts w:ascii="宋体" w:eastAsia="宋体" w:hAnsi="宋体" w:cstheme="majorEastAsia" w:hint="eastAsia"/>
-          <w:bCs/>
-          <w:sz w:val="28"/>
-        </w:rPr>
         <w:t>易用性</w:t>
       </w:r>
       <w:bookmarkEnd w:id="32"/>
     </w:p>
     <w:p>
       <w:pPr>
-        <w:pStyle w:val="a5"/>
-        <w:numPr>
-          <w:ilvl w:val="0"/>
-          <w:numId w:val="12"/>
-        </w:numPr>
-        <w:ind w:firstLineChars="0"/>
-      </w:pPr>
-      <w:r>
-        <w:rPr>
-          <w:rFonts w:hint="eastAsia"/>
+        <w:ind w:firstLine="420"/>
+        <w:rPr>
+          <w:rFonts w:ascii="宋体" w:eastAsia="宋体" w:hAnsi="宋体" w:cstheme="majorEastAsia"/>
+          <w:sz w:val="24"/>
+          <w:szCs w:val="28"/>
+        </w:rPr>
+      </w:pPr>
+      <w:r>
+        <w:rPr>
+          <w:rFonts w:ascii="宋体" w:eastAsia="宋体" w:hAnsi="宋体" w:cstheme="majorEastAsia"/>
+          <w:sz w:val="24"/>
+          <w:szCs w:val="28"/>
+        </w:rPr>
+        <w:t>a.</w:t>
+      </w:r>
+      <w:r>
+        <w:rPr>
+          <w:rFonts w:ascii="宋体" w:eastAsia="宋体" w:hAnsi="宋体" w:cstheme="majorEastAsia" w:hint="eastAsia"/>
+          <w:sz w:val="24"/>
+          <w:szCs w:val="28"/>
         </w:rPr>
         <w:t>易懂性：用户通晓逻辑概念花费的人力和软件的适用性</w:t>
       </w:r>
     </w:p>
     <w:p>
       <w:pPr>
-        <w:pStyle w:val="a5"/>
-        <w:numPr>
-          <w:ilvl w:val="0"/>
-          <w:numId w:val="12"/>
-        </w:numPr>
-        <w:ind w:firstLineChars="0"/>
-      </w:pPr>
-      <w:r>
-        <w:rPr>
-          <w:rFonts w:hint="eastAsia"/>
+        <w:ind w:firstLine="420"/>
+        <w:rPr>
+          <w:rFonts w:ascii="宋体" w:eastAsia="宋体" w:hAnsi="宋体" w:cstheme="majorEastAsia"/>
+          <w:sz w:val="24"/>
+          <w:szCs w:val="28"/>
+        </w:rPr>
+      </w:pPr>
+      <w:r>
+        <w:rPr>
+          <w:rFonts w:ascii="宋体" w:eastAsia="宋体" w:hAnsi="宋体" w:cstheme="majorEastAsia" w:hint="eastAsia"/>
+          <w:sz w:val="24"/>
+          <w:szCs w:val="28"/>
+        </w:rPr>
+        <w:t>b.</w:t>
+      </w:r>
+      <w:r>
+        <w:rPr>
+          <w:rFonts w:ascii="宋体" w:eastAsia="宋体" w:hAnsi="宋体" w:cstheme="majorEastAsia" w:hint="eastAsia"/>
+          <w:sz w:val="24"/>
+          <w:szCs w:val="28"/>
         </w:rPr>
         <w:t>易学性：用户学习应用程序花费的人力</w:t>
       </w:r>
     </w:p>
     <w:p>
       <w:pPr>
-        <w:pStyle w:val="a5"/>
-        <w:numPr>
-          <w:ilvl w:val="0"/>
-          <w:numId w:val="12"/>
-        </w:numPr>
-        <w:ind w:firstLineChars="0"/>
-      </w:pPr>
-      <w:r>
-        <w:rPr>
-          <w:rFonts w:hint="eastAsia"/>
+        <w:ind w:firstLine="420"/>
+        <w:rPr>
+          <w:rFonts w:ascii="宋体" w:eastAsia="宋体" w:hAnsi="宋体" w:cstheme="majorEastAsia"/>
+          <w:sz w:val="24"/>
+          <w:szCs w:val="28"/>
+        </w:rPr>
+      </w:pPr>
+      <w:r>
+        <w:rPr>
+          <w:rFonts w:ascii="宋体" w:eastAsia="宋体" w:hAnsi="宋体" w:cstheme="majorEastAsia" w:hint="eastAsia"/>
+          <w:sz w:val="24"/>
+          <w:szCs w:val="28"/>
+        </w:rPr>
+        <w:t>c.</w:t>
+      </w:r>
+      <w:r>
+        <w:rPr>
+          <w:rFonts w:ascii="宋体" w:eastAsia="宋体" w:hAnsi="宋体" w:cstheme="majorEastAsia" w:hint="eastAsia"/>
+          <w:sz w:val="24"/>
+          <w:szCs w:val="28"/>
         </w:rPr>
         <w:t>易操作性：用户操作应用程序所花费的人力</w:t>
       </w:r>
     </w:p>
-    <w:p/>
+    <w:p>
+      <w:bookmarkStart w:id="33" w:name="_GoBack"/>
+      <w:bookmarkEnd w:id="33"/>
+    </w:p>
     <w:p>
       <w:pPr>
         <w:pStyle w:val="1"/>
@@ -7577,7 +8889,7 @@
           <w:szCs w:val="32"/>
         </w:rPr>
       </w:pPr>
-      <w:bookmarkStart w:id="33" w:name="_Toc2079912425"/>
+      <w:bookmarkStart w:id="34" w:name="_Toc2079912425"/>
       <w:r>
         <w:rPr>
           <w:rFonts w:ascii="宋体" w:eastAsia="宋体" w:hAnsi="宋体" w:cstheme="majorEastAsia" w:hint="eastAsia"/>
@@ -7585,6 +8897,7 @@
           <w:sz w:val="32"/>
           <w:szCs w:val="32"/>
         </w:rPr>
+        <w:lastRenderedPageBreak/>
         <w:t>7.</w:t>
       </w:r>
       <w:r>
@@ -7603,20 +8916,36 @@
           <w:sz w:val="32"/>
           <w:szCs w:val="32"/>
         </w:rPr>
-        <w:t>Other requirements</w:t>
-      </w:r>
-      <w:bookmarkStart w:id="34" w:name="_GoBack"/>
+        <w:t>Other requirements其他需求</w:t>
+      </w:r>
       <w:bookmarkEnd w:id="34"/>
-      <w:r>
-        <w:rPr>
-          <w:rFonts w:ascii="宋体" w:eastAsia="宋体" w:hAnsi="宋体" w:cstheme="majorEastAsia" w:hint="eastAsia"/>
-          <w:bCs/>
-          <w:sz w:val="32"/>
-          <w:szCs w:val="32"/>
-        </w:rPr>
-        <w:t>其他需求</w:t>
-      </w:r>
-      <w:bookmarkEnd w:id="33"/>
+    </w:p>
+    <w:p>
+      <w:pPr>
+        <w:ind w:firstLine="420"/>
+        <w:rPr>
+          <w:rFonts w:ascii="宋体" w:eastAsia="宋体" w:hAnsi="宋体" w:cstheme="majorEastAsia" w:hint="eastAsia"/>
+          <w:sz w:val="24"/>
+          <w:szCs w:val="28"/>
+        </w:rPr>
+      </w:pPr>
+      <w:r>
+        <w:rPr>
+          <w:rFonts w:ascii="宋体" w:eastAsia="宋体" w:hAnsi="宋体" w:cstheme="majorEastAsia"/>
+          <w:sz w:val="24"/>
+          <w:szCs w:val="28"/>
+        </w:rPr>
+        <w:tab/>
+        <w:t>没有其他需求</w:t>
+      </w:r>
+      <w:r>
+        <w:rPr>
+          <w:rFonts w:ascii="宋体" w:eastAsia="宋体" w:hAnsi="宋体" w:cstheme="majorEastAsia" w:hint="eastAsia"/>
+          <w:sz w:val="24"/>
+          <w:szCs w:val="28"/>
+        </w:rPr>
+        <w:t>。</w:t>
+      </w:r>
     </w:p>
     <w:sectPr>
       <w:headerReference w:type="default" r:id="rId20"/>

</xml_diff>

<commit_message>
Init SoftWareInterface.org and merge from FS
</commit_message>
<xml_diff>
--- a/Documents/Reports/SoftwareProject/KTV文档需求分析.docx
+++ b/Documents/Reports/SoftwareProject/KTV文档需求分析.docx
@@ -17,7 +17,7 @@
           <w:noProof/>
         </w:rPr>
         <w:drawing>
-          <wp:anchor distT="0" distB="0" distL="114300" distR="114300" simplePos="0" relativeHeight="251658240" behindDoc="1" locked="0" layoutInCell="1" allowOverlap="1" wp14:anchorId="0ADAE3E8" wp14:editId="0A65F79A">
+          <wp:anchor distT="0" distB="0" distL="114300" distR="114300" simplePos="0" relativeHeight="251658240" behindDoc="1" locked="0" layoutInCell="1" allowOverlap="1" wp14:anchorId="40BDCD8A" wp14:editId="4C830E62">
             <wp:simplePos x="0" y="0"/>
             <wp:positionH relativeFrom="margin">
               <wp:posOffset>800100</wp:posOffset>
@@ -105,12 +105,14 @@
     </w:p>
     <w:p>
       <w:pPr>
+        <w:spacing w:beforeLines="100" w:before="312" w:afterLines="100" w:after="312"/>
         <w:jc w:val="center"/>
         <w:rPr>
-          <w:rFonts w:ascii="黑体" w:eastAsia="黑体" w:hAnsi="黑体"/>
+          <w:rFonts w:ascii="宋体" w:eastAsia="宋体" w:hAnsi="宋体"/>
+          <w:b/>
           <w:spacing w:val="20"/>
-          <w:sz w:val="72"/>
-          <w:szCs w:val="72"/>
+          <w:sz w:val="48"/>
+          <w:szCs w:val="48"/>
         </w:rPr>
       </w:pPr>
       <w:r>
@@ -120,7 +122,17 @@
           <w:sz w:val="72"/>
           <w:szCs w:val="72"/>
         </w:rPr>
-        <w:t xml:space="preserve">  需求分析报告</w:t>
+        <w:t xml:space="preserve">  </w:t>
+      </w:r>
+      <w:r>
+        <w:rPr>
+          <w:rFonts w:ascii="宋体" w:eastAsia="宋体" w:hAnsi="宋体" w:hint="eastAsia"/>
+          <w:b/>
+          <w:spacing w:val="20"/>
+          <w:sz w:val="48"/>
+          <w:szCs w:val="48"/>
+        </w:rPr>
+        <w:t>需求分析报告</w:t>
       </w:r>
     </w:p>
     <w:p/>
@@ -222,16 +234,18 @@
               <w:spacing w:line="240" w:lineRule="atLeast"/>
               <w:jc w:val="distribute"/>
               <w:rPr>
-                <w:rFonts w:ascii="黑体" w:eastAsia="黑体" w:hAnsi="黑体" w:cs="黑体"/>
+                <w:rFonts w:ascii="宋体" w:eastAsia="宋体" w:hAnsi="宋体" w:cs="黑体"/>
+                <w:b/>
                 <w:kern w:val="0"/>
-                <w:szCs w:val="28"/>
+                <w:sz w:val="28"/>
               </w:rPr>
             </w:pPr>
             <w:r>
               <w:rPr>
-                <w:rFonts w:ascii="黑体" w:eastAsia="黑体" w:hAnsi="黑体" w:cs="黑体" w:hint="eastAsia"/>
+                <w:rFonts w:ascii="宋体" w:eastAsia="宋体" w:hAnsi="宋体" w:cs="黑体" w:hint="eastAsia"/>
+                <w:b/>
                 <w:kern w:val="0"/>
-                <w:szCs w:val="28"/>
+                <w:sz w:val="28"/>
               </w:rPr>
               <w:t>课程名称：</w:t>
             </w:r>
@@ -255,16 +269,18 @@
               <w:spacing w:line="240" w:lineRule="atLeast"/>
               <w:jc w:val="center"/>
               <w:rPr>
-                <w:rFonts w:ascii="黑体" w:eastAsia="黑体" w:hAnsi="黑体" w:cs="黑体"/>
+                <w:rFonts w:ascii="宋体" w:eastAsia="宋体" w:hAnsi="宋体" w:cs="黑体"/>
+                <w:b/>
                 <w:kern w:val="0"/>
-                <w:szCs w:val="28"/>
+                <w:sz w:val="28"/>
               </w:rPr>
             </w:pPr>
             <w:r>
               <w:rPr>
-                <w:rFonts w:ascii="黑体" w:eastAsia="黑体" w:hAnsi="黑体" w:cs="黑体"/>
+                <w:rFonts w:ascii="宋体" w:eastAsia="宋体" w:hAnsi="宋体" w:cs="黑体"/>
+                <w:b/>
                 <w:kern w:val="0"/>
-                <w:szCs w:val="28"/>
+                <w:sz w:val="28"/>
               </w:rPr>
               <w:t>软件工程</w:t>
             </w:r>
@@ -291,16 +307,18 @@
               <w:spacing w:line="240" w:lineRule="atLeast"/>
               <w:jc w:val="distribute"/>
               <w:rPr>
-                <w:rFonts w:ascii="黑体" w:eastAsia="黑体" w:hAnsi="黑体" w:cs="黑体"/>
+                <w:rFonts w:ascii="宋体" w:eastAsia="宋体" w:hAnsi="宋体" w:cs="黑体"/>
+                <w:b/>
                 <w:kern w:val="0"/>
-                <w:szCs w:val="28"/>
+                <w:sz w:val="28"/>
               </w:rPr>
             </w:pPr>
             <w:r>
               <w:rPr>
-                <w:rFonts w:ascii="黑体" w:eastAsia="黑体" w:hAnsi="黑体" w:cs="黑体" w:hint="eastAsia"/>
+                <w:rFonts w:ascii="宋体" w:eastAsia="宋体" w:hAnsi="宋体" w:cs="黑体" w:hint="eastAsia"/>
+                <w:b/>
                 <w:kern w:val="0"/>
-                <w:szCs w:val="28"/>
+                <w:sz w:val="28"/>
               </w:rPr>
               <w:t>项目名称：</w:t>
             </w:r>
@@ -324,16 +342,18 @@
               <w:spacing w:line="240" w:lineRule="atLeast"/>
               <w:jc w:val="center"/>
               <w:rPr>
-                <w:rFonts w:ascii="黑体" w:eastAsia="黑体" w:hAnsi="黑体" w:cs="黑体"/>
+                <w:rFonts w:ascii="宋体" w:eastAsia="宋体" w:hAnsi="宋体" w:cs="黑体"/>
+                <w:b/>
                 <w:kern w:val="0"/>
-                <w:szCs w:val="28"/>
+                <w:sz w:val="28"/>
               </w:rPr>
             </w:pPr>
             <w:r>
               <w:rPr>
-                <w:rFonts w:ascii="黑体" w:eastAsia="黑体" w:hAnsi="黑体" w:cs="黑体" w:hint="eastAsia"/>
+                <w:rFonts w:ascii="宋体" w:eastAsia="宋体" w:hAnsi="宋体" w:cs="黑体" w:hint="eastAsia"/>
+                <w:b/>
                 <w:kern w:val="0"/>
-                <w:szCs w:val="28"/>
+                <w:sz w:val="28"/>
               </w:rPr>
               <w:t>KTV点歌系统</w:t>
             </w:r>
@@ -360,18 +380,38 @@
               <w:spacing w:line="240" w:lineRule="atLeast"/>
               <w:jc w:val="distribute"/>
               <w:rPr>
-                <w:rFonts w:ascii="黑体" w:eastAsia="黑体" w:hAnsi="黑体" w:cs="黑体"/>
+                <w:rFonts w:ascii="宋体" w:eastAsia="宋体" w:hAnsi="宋体" w:cs="黑体"/>
+                <w:b/>
                 <w:kern w:val="0"/>
-                <w:szCs w:val="28"/>
+                <w:sz w:val="28"/>
               </w:rPr>
             </w:pPr>
             <w:r>
               <w:rPr>
-                <w:rFonts w:ascii="黑体" w:eastAsia="黑体" w:hAnsi="黑体" w:cs="黑体" w:hint="eastAsia"/>
+                <w:rFonts w:ascii="宋体" w:eastAsia="宋体" w:hAnsi="宋体" w:cs="黑体" w:hint="eastAsia"/>
+                <w:b/>
                 <w:kern w:val="0"/>
-                <w:szCs w:val="28"/>
+                <w:sz w:val="28"/>
               </w:rPr>
-              <w:t>学生学院：</w:t>
+              <w:t>学院</w:t>
+            </w:r>
+            <w:r>
+              <w:rPr>
+                <w:rFonts w:ascii="宋体" w:eastAsia="宋体" w:hAnsi="宋体" w:cs="黑体" w:hint="eastAsia"/>
+                <w:b/>
+                <w:kern w:val="0"/>
+                <w:sz w:val="28"/>
+              </w:rPr>
+              <w:t>名称</w:t>
+            </w:r>
+            <w:r>
+              <w:rPr>
+                <w:rFonts w:ascii="宋体" w:eastAsia="宋体" w:hAnsi="宋体" w:cs="黑体" w:hint="eastAsia"/>
+                <w:b/>
+                <w:kern w:val="0"/>
+                <w:sz w:val="28"/>
+              </w:rPr>
+              <w:t>：</w:t>
             </w:r>
           </w:p>
         </w:tc>
@@ -393,16 +433,18 @@
               <w:spacing w:line="240" w:lineRule="atLeast"/>
               <w:jc w:val="center"/>
               <w:rPr>
-                <w:rFonts w:ascii="黑体" w:eastAsia="黑体" w:hAnsi="黑体" w:cs="黑体"/>
+                <w:rFonts w:ascii="宋体" w:eastAsia="宋体" w:hAnsi="宋体" w:cs="黑体"/>
+                <w:b/>
                 <w:kern w:val="0"/>
-                <w:szCs w:val="28"/>
+                <w:sz w:val="28"/>
               </w:rPr>
             </w:pPr>
             <w:r>
               <w:rPr>
-                <w:rFonts w:ascii="黑体" w:eastAsia="黑体" w:hAnsi="黑体" w:cs="黑体" w:hint="eastAsia"/>
+                <w:rFonts w:ascii="宋体" w:eastAsia="宋体" w:hAnsi="宋体" w:cs="黑体" w:hint="eastAsia"/>
+                <w:b/>
                 <w:kern w:val="0"/>
-                <w:szCs w:val="28"/>
+                <w:sz w:val="28"/>
               </w:rPr>
               <w:t>计算机科学与技术学院</w:t>
             </w:r>
@@ -429,26 +471,38 @@
               <w:spacing w:line="240" w:lineRule="atLeast"/>
               <w:jc w:val="distribute"/>
               <w:rPr>
-                <w:rFonts w:ascii="黑体" w:eastAsia="黑体" w:hAnsi="黑体" w:cs="黑体"/>
+                <w:rFonts w:ascii="宋体" w:eastAsia="宋体" w:hAnsi="宋体" w:cs="黑体"/>
+                <w:b/>
                 <w:kern w:val="0"/>
-                <w:szCs w:val="28"/>
+                <w:sz w:val="28"/>
               </w:rPr>
             </w:pPr>
             <w:r>
               <w:rPr>
-                <w:rFonts w:ascii="黑体" w:eastAsia="黑体" w:hAnsi="黑体" w:cs="黑体" w:hint="eastAsia"/>
+                <w:rFonts w:ascii="宋体" w:eastAsia="宋体" w:hAnsi="宋体" w:cs="黑体"/>
+                <w:b/>
                 <w:kern w:val="0"/>
-                <w:szCs w:val="28"/>
+                <w:sz w:val="28"/>
               </w:rPr>
-              <w:t>专业</w:t>
+              <w:t>班</w:t>
             </w:r>
             <w:r>
               <w:rPr>
-                <w:rFonts w:ascii="黑体" w:eastAsia="黑体" w:hAnsi="黑体" w:cs="黑体"/>
+                <w:rFonts w:ascii="宋体" w:eastAsia="宋体" w:hAnsi="宋体" w:cs="黑体" w:hint="eastAsia"/>
+                <w:b/>
                 <w:kern w:val="0"/>
-                <w:szCs w:val="28"/>
+                <w:sz w:val="28"/>
               </w:rPr>
-              <w:t>班级：</w:t>
+              <w:t xml:space="preserve">    </w:t>
+            </w:r>
+            <w:r>
+              <w:rPr>
+                <w:rFonts w:ascii="宋体" w:eastAsia="宋体" w:hAnsi="宋体" w:cs="黑体"/>
+                <w:b/>
+                <w:kern w:val="0"/>
+                <w:sz w:val="28"/>
+              </w:rPr>
+              <w:t>级：</w:t>
             </w:r>
           </w:p>
         </w:tc>
@@ -470,16 +524,18 @@
               <w:spacing w:line="240" w:lineRule="atLeast"/>
               <w:jc w:val="center"/>
               <w:rPr>
-                <w:rFonts w:ascii="黑体" w:eastAsia="黑体" w:hAnsi="黑体" w:cs="黑体"/>
+                <w:rFonts w:ascii="宋体" w:eastAsia="宋体" w:hAnsi="宋体" w:cs="黑体"/>
+                <w:b/>
                 <w:kern w:val="0"/>
-                <w:szCs w:val="28"/>
+                <w:sz w:val="28"/>
               </w:rPr>
             </w:pPr>
             <w:r>
               <w:rPr>
-                <w:rFonts w:ascii="黑体" w:eastAsia="黑体" w:hAnsi="黑体" w:cs="黑体" w:hint="eastAsia"/>
+                <w:rFonts w:ascii="宋体" w:eastAsia="宋体" w:hAnsi="宋体" w:cs="黑体" w:hint="eastAsia"/>
+                <w:b/>
                 <w:kern w:val="0"/>
-                <w:szCs w:val="28"/>
+                <w:sz w:val="28"/>
               </w:rPr>
               <w:t>0491401</w:t>
             </w:r>
@@ -506,24 +562,27 @@
               <w:spacing w:line="240" w:lineRule="atLeast"/>
               <w:jc w:val="distribute"/>
               <w:rPr>
-                <w:rFonts w:ascii="黑体" w:eastAsia="黑体" w:hAnsi="黑体" w:cs="黑体"/>
+                <w:rFonts w:ascii="宋体" w:eastAsia="宋体" w:hAnsi="宋体" w:cs="黑体"/>
+                <w:b/>
                 <w:kern w:val="0"/>
-                <w:szCs w:val="28"/>
+                <w:sz w:val="28"/>
               </w:rPr>
             </w:pPr>
             <w:r>
               <w:rPr>
-                <w:rFonts w:ascii="黑体" w:eastAsia="黑体" w:hAnsi="黑体" w:cs="黑体" w:hint="eastAsia"/>
+                <w:rFonts w:ascii="宋体" w:eastAsia="宋体" w:hAnsi="宋体" w:cs="黑体" w:hint="eastAsia"/>
+                <w:b/>
                 <w:kern w:val="0"/>
-                <w:szCs w:val="28"/>
+                <w:sz w:val="28"/>
               </w:rPr>
               <w:t>项目成员</w:t>
             </w:r>
             <w:r>
               <w:rPr>
-                <w:rFonts w:ascii="黑体" w:eastAsia="黑体" w:hAnsi="黑体" w:cs="黑体" w:hint="eastAsia"/>
+                <w:rFonts w:ascii="宋体" w:eastAsia="宋体" w:hAnsi="宋体" w:cs="黑体" w:hint="eastAsia"/>
+                <w:b/>
                 <w:kern w:val="0"/>
-                <w:szCs w:val="28"/>
+                <w:sz w:val="28"/>
               </w:rPr>
               <w:t>：</w:t>
             </w:r>
@@ -548,48 +607,54 @@
               <w:spacing w:line="240" w:lineRule="atLeast"/>
               <w:jc w:val="center"/>
               <w:rPr>
-                <w:rFonts w:ascii="黑体" w:eastAsia="黑体" w:hAnsi="黑体" w:cs="黑体"/>
+                <w:rFonts w:ascii="宋体" w:eastAsia="宋体" w:hAnsi="宋体" w:cs="黑体"/>
+                <w:b/>
                 <w:kern w:val="0"/>
-                <w:szCs w:val="28"/>
+                <w:sz w:val="28"/>
               </w:rPr>
             </w:pPr>
             <w:r>
               <w:rPr>
-                <w:rFonts w:ascii="黑体" w:eastAsia="黑体" w:hAnsi="黑体" w:cs="黑体"/>
+                <w:rFonts w:ascii="宋体" w:eastAsia="宋体" w:hAnsi="宋体" w:cs="黑体"/>
+                <w:b/>
                 <w:kern w:val="0"/>
-                <w:szCs w:val="28"/>
+                <w:sz w:val="28"/>
               </w:rPr>
               <w:t>王康宇</w:t>
             </w:r>
             <w:r>
               <w:rPr>
-                <w:rFonts w:ascii="黑体" w:eastAsia="黑体" w:hAnsi="黑体" w:cs="黑体" w:hint="eastAsia"/>
+                <w:rFonts w:ascii="宋体" w:eastAsia="宋体" w:hAnsi="宋体" w:cs="黑体" w:hint="eastAsia"/>
+                <w:b/>
                 <w:kern w:val="0"/>
-                <w:szCs w:val="28"/>
+                <w:sz w:val="28"/>
               </w:rPr>
               <w:t>、</w:t>
             </w:r>
             <w:r>
               <w:rPr>
-                <w:rFonts w:ascii="黑体" w:eastAsia="黑体" w:hAnsi="黑体" w:cs="黑体"/>
+                <w:rFonts w:ascii="宋体" w:eastAsia="宋体" w:hAnsi="宋体" w:cs="黑体"/>
+                <w:b/>
                 <w:kern w:val="0"/>
-                <w:szCs w:val="28"/>
+                <w:sz w:val="28"/>
               </w:rPr>
               <w:t>黄浩翔</w:t>
             </w:r>
             <w:r>
               <w:rPr>
-                <w:rFonts w:ascii="黑体" w:eastAsia="黑体" w:hAnsi="黑体" w:cs="黑体" w:hint="eastAsia"/>
+                <w:rFonts w:ascii="宋体" w:eastAsia="宋体" w:hAnsi="宋体" w:cs="黑体" w:hint="eastAsia"/>
+                <w:b/>
                 <w:kern w:val="0"/>
-                <w:szCs w:val="28"/>
+                <w:sz w:val="28"/>
               </w:rPr>
               <w:t>、</w:t>
             </w:r>
             <w:r>
               <w:rPr>
-                <w:rFonts w:ascii="黑体" w:eastAsia="黑体" w:hAnsi="黑体" w:cs="黑体"/>
+                <w:rFonts w:ascii="宋体" w:eastAsia="宋体" w:hAnsi="宋体" w:cs="黑体"/>
+                <w:b/>
                 <w:kern w:val="0"/>
-                <w:szCs w:val="28"/>
+                <w:sz w:val="28"/>
               </w:rPr>
               <w:t>符星宇</w:t>
             </w:r>
@@ -616,9 +681,10 @@
               <w:spacing w:line="240" w:lineRule="atLeast"/>
               <w:jc w:val="left"/>
               <w:rPr>
-                <w:rFonts w:ascii="黑体" w:eastAsia="黑体" w:hAnsi="黑体" w:cs="黑体"/>
+                <w:rFonts w:ascii="宋体" w:eastAsia="宋体" w:hAnsi="宋体" w:cs="黑体"/>
+                <w:b/>
                 <w:kern w:val="0"/>
-                <w:szCs w:val="28"/>
+                <w:sz w:val="28"/>
               </w:rPr>
             </w:pPr>
           </w:p>
@@ -642,50 +708,130 @@
               <w:spacing w:line="240" w:lineRule="atLeast"/>
               <w:jc w:val="center"/>
               <w:rPr>
-                <w:rFonts w:ascii="黑体" w:eastAsia="黑体" w:hAnsi="黑体" w:cs="黑体"/>
+                <w:rFonts w:ascii="宋体" w:eastAsia="宋体" w:hAnsi="宋体" w:cs="黑体"/>
+                <w:b/>
                 <w:kern w:val="0"/>
-                <w:szCs w:val="28"/>
+                <w:sz w:val="28"/>
               </w:rPr>
             </w:pPr>
             <w:r>
               <w:rPr>
-                <w:rFonts w:ascii="黑体" w:eastAsia="黑体" w:hAnsi="黑体" w:cs="黑体"/>
+                <w:rFonts w:ascii="宋体" w:eastAsia="宋体" w:hAnsi="宋体" w:cs="黑体"/>
+                <w:b/>
                 <w:kern w:val="0"/>
-                <w:szCs w:val="28"/>
+                <w:sz w:val="28"/>
               </w:rPr>
               <w:t>张宝宇</w:t>
             </w:r>
             <w:r>
               <w:rPr>
-                <w:rFonts w:ascii="黑体" w:eastAsia="黑体" w:hAnsi="黑体" w:cs="黑体" w:hint="eastAsia"/>
+                <w:rFonts w:ascii="宋体" w:eastAsia="宋体" w:hAnsi="宋体" w:cs="黑体" w:hint="eastAsia"/>
+                <w:b/>
                 <w:kern w:val="0"/>
-                <w:szCs w:val="28"/>
+                <w:sz w:val="28"/>
               </w:rPr>
               <w:t>、</w:t>
             </w:r>
             <w:r>
               <w:rPr>
-                <w:rFonts w:ascii="黑体" w:eastAsia="黑体" w:hAnsi="黑体" w:cs="黑体"/>
+                <w:rFonts w:ascii="宋体" w:eastAsia="宋体" w:hAnsi="宋体" w:cs="黑体"/>
+                <w:b/>
                 <w:kern w:val="0"/>
-                <w:szCs w:val="28"/>
+                <w:sz w:val="28"/>
               </w:rPr>
               <w:t>周冰玉</w:t>
             </w:r>
             <w:r>
               <w:rPr>
-                <w:rFonts w:ascii="黑体" w:eastAsia="黑体" w:hAnsi="黑体" w:cs="黑体" w:hint="eastAsia"/>
+                <w:rFonts w:ascii="宋体" w:eastAsia="宋体" w:hAnsi="宋体" w:cs="黑体" w:hint="eastAsia"/>
+                <w:b/>
                 <w:kern w:val="0"/>
-                <w:szCs w:val="28"/>
+                <w:sz w:val="28"/>
               </w:rPr>
               <w:t>、</w:t>
             </w:r>
             <w:r>
               <w:rPr>
-                <w:rFonts w:ascii="黑体" w:eastAsia="黑体" w:hAnsi="黑体" w:cs="黑体"/>
+                <w:rFonts w:ascii="宋体" w:eastAsia="宋体" w:hAnsi="宋体" w:cs="黑体"/>
+                <w:b/>
                 <w:kern w:val="0"/>
-                <w:szCs w:val="28"/>
+                <w:sz w:val="28"/>
               </w:rPr>
               <w:t>封莎</w:t>
+            </w:r>
+          </w:p>
+        </w:tc>
+      </w:tr>
+      <w:tr>
+        <w:trPr>
+          <w:trHeight w:val="798"/>
+          <w:jc w:val="center"/>
+        </w:trPr>
+        <w:tc>
+          <w:tcPr>
+            <w:tcW w:w="1543" w:type="dxa"/>
+            <w:shd w:val="clear" w:color="auto" w:fill="auto"/>
+            <w:vAlign w:val="bottom"/>
+          </w:tcPr>
+          <w:p>
+            <w:pPr>
+              <w:autoSpaceDE w:val="0"/>
+              <w:autoSpaceDN w:val="0"/>
+              <w:adjustRightInd w:val="0"/>
+              <w:snapToGrid w:val="0"/>
+              <w:spacing w:line="240" w:lineRule="atLeast"/>
+              <w:jc w:val="distribute"/>
+              <w:rPr>
+                <w:rFonts w:ascii="宋体" w:eastAsia="宋体" w:hAnsi="宋体" w:cs="黑体"/>
+                <w:b/>
+                <w:kern w:val="0"/>
+                <w:sz w:val="28"/>
+              </w:rPr>
+            </w:pPr>
+            <w:r>
+              <w:rPr>
+                <w:rFonts w:ascii="宋体" w:eastAsia="宋体" w:hAnsi="宋体" w:cs="黑体" w:hint="eastAsia"/>
+                <w:b/>
+                <w:kern w:val="0"/>
+                <w:sz w:val="28"/>
+              </w:rPr>
+              <w:t>指导教师：</w:t>
+            </w:r>
+          </w:p>
+        </w:tc>
+        <w:tc>
+          <w:tcPr>
+            <w:tcW w:w="4318" w:type="dxa"/>
+            <w:tcBorders>
+              <w:top w:val="single" w:sz="4" w:space="0" w:color="auto"/>
+              <w:bottom w:val="single" w:sz="4" w:space="0" w:color="auto"/>
+            </w:tcBorders>
+            <w:shd w:val="clear" w:color="auto" w:fill="auto"/>
+            <w:vAlign w:val="bottom"/>
+          </w:tcPr>
+          <w:p>
+            <w:pPr>
+              <w:autoSpaceDE w:val="0"/>
+              <w:autoSpaceDN w:val="0"/>
+              <w:adjustRightInd w:val="0"/>
+              <w:snapToGrid w:val="0"/>
+              <w:spacing w:line="240" w:lineRule="atLeast"/>
+              <w:jc w:val="center"/>
+              <w:rPr>
+                <w:rFonts w:ascii="宋体" w:eastAsia="宋体" w:hAnsi="宋体" w:cs="黑体"/>
+                <w:b/>
+                <w:kern w:val="0"/>
+                <w:sz w:val="28"/>
+              </w:rPr>
+            </w:pPr>
+            <w:r>
+              <w:rPr>
+                <w:rFonts w:ascii="宋体" w:eastAsia="宋体" w:hAnsi="宋体" w:cs="黑体" w:hint="eastAsia"/>
+                <w:b/>
+                <w:kern w:val="0"/>
+                <w:sz w:val="28"/>
+              </w:rPr>
+              <w:t>陶春梅</w:t>
             </w:r>
           </w:p>
         </w:tc>
@@ -698,9 +844,6 @@
     <w:p/>
     <w:p/>
     <w:p/>
-    <w:p/>
-    <w:p/>
-    <w:p/>
     <w:p>
       <w:pPr>
         <w:pStyle w:val="10"/>
@@ -824,35 +967,7 @@
             <w:rFonts w:ascii="宋体" w:eastAsia="宋体" w:hAnsi="宋体"/>
             <w:sz w:val="24"/>
           </w:rPr>
-          <w:fldChar w:fldCharType="begin"/>
-        </w:r>
-        <w:r>
-          <w:rPr>
-            <w:rFonts w:ascii="宋体" w:eastAsia="宋体" w:hAnsi="宋体"/>
-            <w:sz w:val="24"/>
-          </w:rPr>
-          <w:instrText xml:space="preserve"> PAGEREF _Toc1583819567 </w:instrText>
-        </w:r>
-        <w:r>
-          <w:rPr>
-            <w:rFonts w:ascii="宋体" w:eastAsia="宋体" w:hAnsi="宋体"/>
-            <w:sz w:val="24"/>
-          </w:rPr>
-          <w:fldChar w:fldCharType="separate"/>
-        </w:r>
-        <w:r>
-          <w:rPr>
-            <w:rFonts w:ascii="宋体" w:eastAsia="宋体" w:hAnsi="宋体"/>
-            <w:sz w:val="24"/>
-          </w:rPr>
-          <w:t>4</w:t>
-        </w:r>
-        <w:r>
-          <w:rPr>
-            <w:rFonts w:ascii="宋体" w:eastAsia="宋体" w:hAnsi="宋体"/>
-            <w:sz w:val="24"/>
-          </w:rPr>
-          <w:fldChar w:fldCharType="end"/>
+          <w:t>3</w:t>
         </w:r>
       </w:hyperlink>
     </w:p>
@@ -889,35 +1004,7 @@
             <w:rFonts w:ascii="宋体" w:eastAsia="宋体" w:hAnsi="宋体"/>
             <w:sz w:val="24"/>
           </w:rPr>
-          <w:fldChar w:fldCharType="begin"/>
-        </w:r>
-        <w:r>
-          <w:rPr>
-            <w:rFonts w:ascii="宋体" w:eastAsia="宋体" w:hAnsi="宋体"/>
-            <w:sz w:val="24"/>
-          </w:rPr>
-          <w:instrText xml:space="preserve"> PAGEREF _Toc673112329 </w:instrText>
-        </w:r>
-        <w:r>
-          <w:rPr>
-            <w:rFonts w:ascii="宋体" w:eastAsia="宋体" w:hAnsi="宋体"/>
-            <w:sz w:val="24"/>
-          </w:rPr>
-          <w:fldChar w:fldCharType="separate"/>
-        </w:r>
-        <w:r>
-          <w:rPr>
-            <w:rFonts w:ascii="宋体" w:eastAsia="宋体" w:hAnsi="宋体"/>
-            <w:sz w:val="24"/>
-          </w:rPr>
-          <w:t>4</w:t>
-        </w:r>
-        <w:r>
-          <w:rPr>
-            <w:rFonts w:ascii="宋体" w:eastAsia="宋体" w:hAnsi="宋体"/>
-            <w:sz w:val="24"/>
-          </w:rPr>
-          <w:fldChar w:fldCharType="end"/>
+          <w:t>3</w:t>
         </w:r>
       </w:hyperlink>
     </w:p>
@@ -970,35 +1057,7 @@
             <w:rFonts w:ascii="宋体" w:eastAsia="宋体" w:hAnsi="宋体"/>
             <w:sz w:val="24"/>
           </w:rPr>
-          <w:fldChar w:fldCharType="begin"/>
-        </w:r>
-        <w:r>
-          <w:rPr>
-            <w:rFonts w:ascii="宋体" w:eastAsia="宋体" w:hAnsi="宋体"/>
-            <w:sz w:val="24"/>
-          </w:rPr>
-          <w:instrText xml:space="preserve"> PAGEREF _Toc747642411 </w:instrText>
-        </w:r>
-        <w:r>
-          <w:rPr>
-            <w:rFonts w:ascii="宋体" w:eastAsia="宋体" w:hAnsi="宋体"/>
-            <w:sz w:val="24"/>
-          </w:rPr>
-          <w:fldChar w:fldCharType="separate"/>
-        </w:r>
-        <w:r>
-          <w:rPr>
-            <w:rFonts w:ascii="宋体" w:eastAsia="宋体" w:hAnsi="宋体"/>
-            <w:sz w:val="24"/>
-          </w:rPr>
-          <w:t>5</w:t>
-        </w:r>
-        <w:r>
-          <w:rPr>
-            <w:rFonts w:ascii="宋体" w:eastAsia="宋体" w:hAnsi="宋体"/>
-            <w:sz w:val="24"/>
-          </w:rPr>
-          <w:fldChar w:fldCharType="end"/>
+          <w:t>3</w:t>
         </w:r>
       </w:hyperlink>
     </w:p>
@@ -1035,35 +1094,7 @@
             <w:rFonts w:ascii="宋体" w:eastAsia="宋体" w:hAnsi="宋体"/>
             <w:sz w:val="24"/>
           </w:rPr>
-          <w:fldChar w:fldCharType="begin"/>
-        </w:r>
-        <w:r>
-          <w:rPr>
-            <w:rFonts w:ascii="宋体" w:eastAsia="宋体" w:hAnsi="宋体"/>
-            <w:sz w:val="24"/>
-          </w:rPr>
-          <w:instrText xml:space="preserve"> PAGEREF _Toc1918045153 </w:instrText>
-        </w:r>
-        <w:r>
-          <w:rPr>
-            <w:rFonts w:ascii="宋体" w:eastAsia="宋体" w:hAnsi="宋体"/>
-            <w:sz w:val="24"/>
-          </w:rPr>
-          <w:fldChar w:fldCharType="separate"/>
-        </w:r>
-        <w:r>
-          <w:rPr>
-            <w:rFonts w:ascii="宋体" w:eastAsia="宋体" w:hAnsi="宋体"/>
-            <w:sz w:val="24"/>
-          </w:rPr>
-          <w:t>5</w:t>
-        </w:r>
-        <w:r>
-          <w:rPr>
-            <w:rFonts w:ascii="宋体" w:eastAsia="宋体" w:hAnsi="宋体"/>
-            <w:sz w:val="24"/>
-          </w:rPr>
-          <w:fldChar w:fldCharType="end"/>
+          <w:t>3</w:t>
         </w:r>
       </w:hyperlink>
     </w:p>
@@ -1086,7 +1117,23 @@
             <w:bCs/>
             <w:sz w:val="24"/>
           </w:rPr>
-          <w:t>2.2 Software features 软件功能</w:t>
+          <w:t>2.2 So</w:t>
+        </w:r>
+        <w:r>
+          <w:rPr>
+            <w:rFonts w:ascii="宋体" w:eastAsia="宋体" w:hAnsi="宋体" w:cstheme="majorEastAsia" w:hint="eastAsia"/>
+            <w:bCs/>
+            <w:sz w:val="24"/>
+          </w:rPr>
+          <w:t>f</w:t>
+        </w:r>
+        <w:r>
+          <w:rPr>
+            <w:rFonts w:ascii="宋体" w:eastAsia="宋体" w:hAnsi="宋体" w:cstheme="majorEastAsia" w:hint="eastAsia"/>
+            <w:bCs/>
+            <w:sz w:val="24"/>
+          </w:rPr>
+          <w:t>tware features 软件功能</w:t>
         </w:r>
         <w:r>
           <w:rPr>
@@ -1100,35 +1147,7 @@
             <w:rFonts w:ascii="宋体" w:eastAsia="宋体" w:hAnsi="宋体"/>
             <w:sz w:val="24"/>
           </w:rPr>
-          <w:fldChar w:fldCharType="begin"/>
-        </w:r>
-        <w:r>
-          <w:rPr>
-            <w:rFonts w:ascii="宋体" w:eastAsia="宋体" w:hAnsi="宋体"/>
-            <w:sz w:val="24"/>
-          </w:rPr>
-          <w:instrText xml:space="preserve"> PAGEREF _Toc1648488965 </w:instrText>
-        </w:r>
-        <w:r>
-          <w:rPr>
-            <w:rFonts w:ascii="宋体" w:eastAsia="宋体" w:hAnsi="宋体"/>
-            <w:sz w:val="24"/>
-          </w:rPr>
-          <w:fldChar w:fldCharType="separate"/>
-        </w:r>
-        <w:r>
-          <w:rPr>
-            <w:rFonts w:ascii="宋体" w:eastAsia="宋体" w:hAnsi="宋体"/>
-            <w:sz w:val="24"/>
-          </w:rPr>
-          <w:t>6</w:t>
-        </w:r>
-        <w:r>
-          <w:rPr>
-            <w:rFonts w:ascii="宋体" w:eastAsia="宋体" w:hAnsi="宋体"/>
-            <w:sz w:val="24"/>
-          </w:rPr>
-          <w:fldChar w:fldCharType="end"/>
+          <w:t>4</w:t>
         </w:r>
       </w:hyperlink>
     </w:p>
@@ -1165,35 +1184,7 @@
             <w:rFonts w:ascii="宋体" w:eastAsia="宋体" w:hAnsi="宋体"/>
             <w:sz w:val="24"/>
           </w:rPr>
-          <w:fldChar w:fldCharType="begin"/>
-        </w:r>
-        <w:r>
-          <w:rPr>
-            <w:rFonts w:ascii="宋体" w:eastAsia="宋体" w:hAnsi="宋体"/>
-            <w:sz w:val="24"/>
-          </w:rPr>
-          <w:instrText xml:space="preserve"> PAGEREF _Toc1072318312 </w:instrText>
-        </w:r>
-        <w:r>
-          <w:rPr>
-            <w:rFonts w:ascii="宋体" w:eastAsia="宋体" w:hAnsi="宋体"/>
-            <w:sz w:val="24"/>
-          </w:rPr>
-          <w:fldChar w:fldCharType="separate"/>
-        </w:r>
-        <w:r>
-          <w:rPr>
-            <w:rFonts w:ascii="宋体" w:eastAsia="宋体" w:hAnsi="宋体"/>
-            <w:sz w:val="24"/>
-          </w:rPr>
-          <w:t>6</w:t>
-        </w:r>
-        <w:r>
-          <w:rPr>
-            <w:rFonts w:ascii="宋体" w:eastAsia="宋体" w:hAnsi="宋体"/>
-            <w:sz w:val="24"/>
-          </w:rPr>
-          <w:fldChar w:fldCharType="end"/>
+          <w:t>4</w:t>
         </w:r>
       </w:hyperlink>
     </w:p>
@@ -1230,35 +1221,7 @@
             <w:rFonts w:ascii="宋体" w:eastAsia="宋体" w:hAnsi="宋体"/>
             <w:sz w:val="24"/>
           </w:rPr>
-          <w:fldChar w:fldCharType="begin"/>
-        </w:r>
-        <w:r>
-          <w:rPr>
-            <w:rFonts w:ascii="宋体" w:eastAsia="宋体" w:hAnsi="宋体"/>
-            <w:sz w:val="24"/>
-          </w:rPr>
-          <w:instrText xml:space="preserve"> PAGEREF _Toc1049114162 </w:instrText>
-        </w:r>
-        <w:r>
-          <w:rPr>
-            <w:rFonts w:ascii="宋体" w:eastAsia="宋体" w:hAnsi="宋体"/>
-            <w:sz w:val="24"/>
-          </w:rPr>
-          <w:fldChar w:fldCharType="separate"/>
-        </w:r>
-        <w:r>
-          <w:rPr>
-            <w:rFonts w:ascii="宋体" w:eastAsia="宋体" w:hAnsi="宋体"/>
-            <w:sz w:val="24"/>
-          </w:rPr>
-          <w:t>6</w:t>
-        </w:r>
-        <w:r>
-          <w:rPr>
-            <w:rFonts w:ascii="宋体" w:eastAsia="宋体" w:hAnsi="宋体"/>
-            <w:sz w:val="24"/>
-          </w:rPr>
-          <w:fldChar w:fldCharType="end"/>
+          <w:t>4</w:t>
         </w:r>
       </w:hyperlink>
     </w:p>
@@ -1297,16 +1260,7 @@
             <w:bCs/>
             <w:sz w:val="24"/>
           </w:rPr>
-          <w:t>Requirements Modelin</w:t>
-        </w:r>
-        <w:r>
-          <w:rPr>
-            <w:rFonts w:ascii="宋体" w:eastAsia="宋体" w:hAnsi="宋体" w:cstheme="majorEastAsia" w:hint="eastAsia"/>
-            <w:bCs/>
-            <w:color w:val="FF0000"/>
-            <w:sz w:val="24"/>
-          </w:rPr>
-          <w:t>g需求建模</w:t>
+          <w:t>Requirements Modeling需求建模</w:t>
         </w:r>
         <w:r>
           <w:rPr>
@@ -1320,35 +1274,7 @@
             <w:rFonts w:ascii="宋体" w:eastAsia="宋体" w:hAnsi="宋体"/>
             <w:sz w:val="24"/>
           </w:rPr>
-          <w:fldChar w:fldCharType="begin"/>
-        </w:r>
-        <w:r>
-          <w:rPr>
-            <w:rFonts w:ascii="宋体" w:eastAsia="宋体" w:hAnsi="宋体"/>
-            <w:sz w:val="24"/>
-          </w:rPr>
-          <w:instrText xml:space="preserve"> PAGEREF _Toc295831444 </w:instrText>
-        </w:r>
-        <w:r>
-          <w:rPr>
-            <w:rFonts w:ascii="宋体" w:eastAsia="宋体" w:hAnsi="宋体"/>
-            <w:sz w:val="24"/>
-          </w:rPr>
-          <w:fldChar w:fldCharType="separate"/>
-        </w:r>
-        <w:r>
-          <w:rPr>
-            <w:rFonts w:ascii="宋体" w:eastAsia="宋体" w:hAnsi="宋体"/>
-            <w:sz w:val="24"/>
-          </w:rPr>
-          <w:t>6</w:t>
-        </w:r>
-        <w:r>
-          <w:rPr>
-            <w:rFonts w:ascii="宋体" w:eastAsia="宋体" w:hAnsi="宋体"/>
-            <w:sz w:val="24"/>
-          </w:rPr>
-          <w:fldChar w:fldCharType="end"/>
+          <w:t>4</w:t>
         </w:r>
       </w:hyperlink>
     </w:p>
@@ -1379,7 +1305,31 @@
             <w:bCs/>
             <w:sz w:val="24"/>
           </w:rPr>
-          <w:t>Specific needs具体需求</w:t>
+          <w:t>Specific needs具</w:t>
+        </w:r>
+        <w:r>
+          <w:rPr>
+            <w:rFonts w:ascii="宋体" w:eastAsia="宋体" w:hAnsi="宋体" w:cstheme="majorEastAsia" w:hint="eastAsia"/>
+            <w:bCs/>
+            <w:sz w:val="24"/>
+          </w:rPr>
+          <w:t>体</w:t>
+        </w:r>
+        <w:r>
+          <w:rPr>
+            <w:rFonts w:ascii="宋体" w:eastAsia="宋体" w:hAnsi="宋体" w:cstheme="majorEastAsia" w:hint="eastAsia"/>
+            <w:bCs/>
+            <w:sz w:val="24"/>
+          </w:rPr>
+          <w:t>需</w:t>
+        </w:r>
+        <w:r>
+          <w:rPr>
+            <w:rFonts w:ascii="宋体" w:eastAsia="宋体" w:hAnsi="宋体" w:cstheme="majorEastAsia" w:hint="eastAsia"/>
+            <w:bCs/>
+            <w:sz w:val="24"/>
+          </w:rPr>
+          <w:t>求</w:t>
         </w:r>
         <w:r>
           <w:rPr>
@@ -1393,35 +1343,7 @@
             <w:rFonts w:ascii="宋体" w:eastAsia="宋体" w:hAnsi="宋体"/>
             <w:sz w:val="24"/>
           </w:rPr>
-          <w:fldChar w:fldCharType="begin"/>
-        </w:r>
-        <w:r>
-          <w:rPr>
-            <w:rFonts w:ascii="宋体" w:eastAsia="宋体" w:hAnsi="宋体"/>
-            <w:sz w:val="24"/>
-          </w:rPr>
-          <w:instrText xml:space="preserve"> PAGEREF _Toc1926654599 </w:instrText>
-        </w:r>
-        <w:r>
-          <w:rPr>
-            <w:rFonts w:ascii="宋体" w:eastAsia="宋体" w:hAnsi="宋体"/>
-            <w:sz w:val="24"/>
-          </w:rPr>
-          <w:fldChar w:fldCharType="separate"/>
-        </w:r>
-        <w:r>
-          <w:rPr>
-            <w:rFonts w:ascii="宋体" w:eastAsia="宋体" w:hAnsi="宋体"/>
-            <w:sz w:val="24"/>
-          </w:rPr>
-          <w:t>7</w:t>
-        </w:r>
-        <w:r>
-          <w:rPr>
-            <w:rFonts w:ascii="宋体" w:eastAsia="宋体" w:hAnsi="宋体"/>
-            <w:sz w:val="24"/>
-          </w:rPr>
-          <w:fldChar w:fldCharType="end"/>
+          <w:t>8</w:t>
         </w:r>
       </w:hyperlink>
     </w:p>
@@ -1458,35 +1380,7 @@
             <w:rFonts w:ascii="宋体" w:eastAsia="宋体" w:hAnsi="宋体"/>
             <w:sz w:val="24"/>
           </w:rPr>
-          <w:fldChar w:fldCharType="begin"/>
-        </w:r>
-        <w:r>
-          <w:rPr>
-            <w:rFonts w:ascii="宋体" w:eastAsia="宋体" w:hAnsi="宋体"/>
-            <w:sz w:val="24"/>
-          </w:rPr>
-          <w:instrText xml:space="preserve"> PAGEREF _Toc588779723 </w:instrText>
-        </w:r>
-        <w:r>
-          <w:rPr>
-            <w:rFonts w:ascii="宋体" w:eastAsia="宋体" w:hAnsi="宋体"/>
-            <w:sz w:val="24"/>
-          </w:rPr>
-          <w:fldChar w:fldCharType="separate"/>
-        </w:r>
-        <w:r>
-          <w:rPr>
-            <w:rFonts w:ascii="宋体" w:eastAsia="宋体" w:hAnsi="宋体"/>
-            <w:sz w:val="24"/>
-          </w:rPr>
-          <w:t>7</w:t>
-        </w:r>
-        <w:r>
-          <w:rPr>
-            <w:rFonts w:ascii="宋体" w:eastAsia="宋体" w:hAnsi="宋体"/>
-            <w:sz w:val="24"/>
-          </w:rPr>
-          <w:fldChar w:fldCharType="end"/>
+          <w:t>8</w:t>
         </w:r>
       </w:hyperlink>
     </w:p>
@@ -1555,35 +1449,7 @@
             <w:rFonts w:ascii="宋体" w:eastAsia="宋体" w:hAnsi="宋体"/>
             <w:sz w:val="24"/>
           </w:rPr>
-          <w:fldChar w:fldCharType="begin"/>
-        </w:r>
-        <w:r>
-          <w:rPr>
-            <w:rFonts w:ascii="宋体" w:eastAsia="宋体" w:hAnsi="宋体"/>
-            <w:sz w:val="24"/>
-          </w:rPr>
-          <w:instrText xml:space="preserve"> PAGEREF _Toc1199576968 </w:instrText>
-        </w:r>
-        <w:r>
-          <w:rPr>
-            <w:rFonts w:ascii="宋体" w:eastAsia="宋体" w:hAnsi="宋体"/>
-            <w:sz w:val="24"/>
-          </w:rPr>
-          <w:fldChar w:fldCharType="separate"/>
-        </w:r>
-        <w:r>
-          <w:rPr>
-            <w:rFonts w:ascii="宋体" w:eastAsia="宋体" w:hAnsi="宋体"/>
-            <w:sz w:val="24"/>
-          </w:rPr>
-          <w:t>7</w:t>
-        </w:r>
-        <w:r>
-          <w:rPr>
-            <w:rFonts w:ascii="宋体" w:eastAsia="宋体" w:hAnsi="宋体"/>
-            <w:sz w:val="24"/>
-          </w:rPr>
-          <w:fldChar w:fldCharType="end"/>
+          <w:t>8</w:t>
         </w:r>
       </w:hyperlink>
     </w:p>
@@ -1620,35 +1486,7 @@
             <w:rFonts w:ascii="宋体" w:eastAsia="宋体" w:hAnsi="宋体"/>
             <w:sz w:val="24"/>
           </w:rPr>
-          <w:fldChar w:fldCharType="begin"/>
-        </w:r>
-        <w:r>
-          <w:rPr>
-            <w:rFonts w:ascii="宋体" w:eastAsia="宋体" w:hAnsi="宋体"/>
-            <w:sz w:val="24"/>
-          </w:rPr>
-          <w:instrText xml:space="preserve"> PAGEREF _Toc1414771324 </w:instrText>
-        </w:r>
-        <w:r>
-          <w:rPr>
-            <w:rFonts w:ascii="宋体" w:eastAsia="宋体" w:hAnsi="宋体"/>
-            <w:sz w:val="24"/>
-          </w:rPr>
-          <w:fldChar w:fldCharType="separate"/>
-        </w:r>
-        <w:r>
-          <w:rPr>
-            <w:rFonts w:ascii="宋体" w:eastAsia="宋体" w:hAnsi="宋体"/>
-            <w:sz w:val="24"/>
-          </w:rPr>
-          <w:t>7</w:t>
-        </w:r>
-        <w:r>
-          <w:rPr>
-            <w:rFonts w:ascii="宋体" w:eastAsia="宋体" w:hAnsi="宋体"/>
-            <w:sz w:val="24"/>
-          </w:rPr>
-          <w:fldChar w:fldCharType="end"/>
+          <w:t>8</w:t>
         </w:r>
       </w:hyperlink>
     </w:p>
@@ -1736,7 +1574,23 @@
             <w:bCs/>
             <w:sz w:val="24"/>
           </w:rPr>
-          <w:t>4.1.4.移动歌曲列表中的歌曲顺序</w:t>
+          <w:t>4.1.4.移</w:t>
+        </w:r>
+        <w:r>
+          <w:rPr>
+            <w:rFonts w:ascii="宋体" w:eastAsia="宋体" w:hAnsi="宋体" w:cstheme="majorEastAsia" w:hint="eastAsia"/>
+            <w:bCs/>
+            <w:sz w:val="24"/>
+          </w:rPr>
+          <w:t>动</w:t>
+        </w:r>
+        <w:r>
+          <w:rPr>
+            <w:rFonts w:ascii="宋体" w:eastAsia="宋体" w:hAnsi="宋体" w:cstheme="majorEastAsia" w:hint="eastAsia"/>
+            <w:bCs/>
+            <w:sz w:val="24"/>
+          </w:rPr>
+          <w:t>歌曲列表中的歌曲顺序</w:t>
         </w:r>
         <w:r>
           <w:rPr>
@@ -1866,7 +1720,31 @@
             <w:bCs/>
             <w:sz w:val="24"/>
           </w:rPr>
-          <w:t>4.1.5.使用客户端进行点赞或者评论</w:t>
+          <w:t>4.1.6</w:t>
+        </w:r>
+        <w:r>
+          <w:rPr>
+            <w:rFonts w:ascii="宋体" w:eastAsia="宋体" w:hAnsi="宋体" w:cstheme="majorEastAsia" w:hint="eastAsia"/>
+            <w:bCs/>
+            <w:sz w:val="24"/>
+          </w:rPr>
+          <w:t>.使用客</w:t>
+        </w:r>
+        <w:r>
+          <w:rPr>
+            <w:rFonts w:ascii="宋体" w:eastAsia="宋体" w:hAnsi="宋体" w:cstheme="majorEastAsia" w:hint="eastAsia"/>
+            <w:bCs/>
+            <w:sz w:val="24"/>
+          </w:rPr>
+          <w:t>户</w:t>
+        </w:r>
+        <w:r>
+          <w:rPr>
+            <w:rFonts w:ascii="宋体" w:eastAsia="宋体" w:hAnsi="宋体" w:cstheme="majorEastAsia" w:hint="eastAsia"/>
+            <w:bCs/>
+            <w:sz w:val="24"/>
+          </w:rPr>
+          <w:t>端进行点赞或者评论</w:t>
         </w:r>
         <w:r>
           <w:rPr>
@@ -1982,7 +1860,14 @@
             <w:rFonts w:ascii="宋体" w:eastAsia="宋体" w:hAnsi="宋体"/>
             <w:sz w:val="24"/>
           </w:rPr>
-          <w:t>11</w:t>
+          <w:t>1</w:t>
+        </w:r>
+        <w:r>
+          <w:rPr>
+            <w:rFonts w:ascii="宋体" w:eastAsia="宋体" w:hAnsi="宋体"/>
+            <w:sz w:val="24"/>
+          </w:rPr>
+          <w:t>0</w:t>
         </w:r>
         <w:r>
           <w:rPr>
@@ -2079,7 +1964,14 @@
             <w:rFonts w:ascii="宋体" w:eastAsia="宋体" w:hAnsi="宋体"/>
             <w:sz w:val="24"/>
           </w:rPr>
-          <w:t>11</w:t>
+          <w:t>1</w:t>
+        </w:r>
+        <w:r>
+          <w:rPr>
+            <w:rFonts w:ascii="宋体" w:eastAsia="宋体" w:hAnsi="宋体"/>
+            <w:sz w:val="24"/>
+          </w:rPr>
+          <w:t>0</w:t>
         </w:r>
         <w:r>
           <w:rPr>
@@ -2109,16 +2001,7 @@
             <w:bCs/>
             <w:sz w:val="24"/>
           </w:rPr>
-          <w:t>4.2.2 Dynamic quantitative requirement</w:t>
-        </w:r>
-        <w:r>
-          <w:rPr>
-            <w:rFonts w:ascii="宋体" w:eastAsia="宋体" w:hAnsi="宋体" w:cstheme="majorEastAsia" w:hint="eastAsia"/>
-            <w:bCs/>
-            <w:color w:val="FF0000"/>
-            <w:sz w:val="24"/>
-          </w:rPr>
-          <w:t>s动态的量化需求</w:t>
+          <w:t>4.2.2 Dynamic quantitative requirements动态的量化需求</w:t>
         </w:r>
         <w:r>
           <w:rPr>
@@ -2153,7 +2036,14 @@
             <w:rFonts w:ascii="宋体" w:eastAsia="宋体" w:hAnsi="宋体"/>
             <w:sz w:val="24"/>
           </w:rPr>
-          <w:t>11</w:t>
+          <w:t>1</w:t>
+        </w:r>
+        <w:r>
+          <w:rPr>
+            <w:rFonts w:ascii="宋体" w:eastAsia="宋体" w:hAnsi="宋体"/>
+            <w:sz w:val="24"/>
+          </w:rPr>
+          <w:t>0</w:t>
         </w:r>
         <w:r>
           <w:rPr>
@@ -2218,7 +2108,14 @@
             <w:rFonts w:ascii="宋体" w:eastAsia="宋体" w:hAnsi="宋体"/>
             <w:sz w:val="24"/>
           </w:rPr>
-          <w:t>11</w:t>
+          <w:t>1</w:t>
+        </w:r>
+        <w:r>
+          <w:rPr>
+            <w:rFonts w:ascii="宋体" w:eastAsia="宋体" w:hAnsi="宋体"/>
+            <w:sz w:val="24"/>
+          </w:rPr>
+          <w:t>0</w:t>
         </w:r>
         <w:r>
           <w:rPr>
@@ -2246,18 +2143,9 @@
           <w:rPr>
             <w:rFonts w:ascii="宋体" w:eastAsia="宋体" w:hAnsi="宋体" w:cstheme="majorEastAsia" w:hint="eastAsia"/>
             <w:bCs/>
-            <w:color w:val="FF0000"/>
-            <w:sz w:val="24"/>
-          </w:rPr>
-          <w:t>4.3.1</w:t>
-        </w:r>
-        <w:r>
-          <w:rPr>
-            <w:rFonts w:ascii="宋体" w:eastAsia="宋体" w:hAnsi="宋体" w:cstheme="majorEastAsia" w:hint="eastAsia"/>
-            <w:bCs/>
-            <w:sz w:val="24"/>
-          </w:rPr>
-          <w:t>.User interface用户接口</w:t>
+            <w:sz w:val="24"/>
+          </w:rPr>
+          <w:t>4.3.1.User interface用户接口</w:t>
         </w:r>
         <w:r>
           <w:rPr>
@@ -2292,7 +2180,14 @@
             <w:rFonts w:ascii="宋体" w:eastAsia="宋体" w:hAnsi="宋体"/>
             <w:sz w:val="24"/>
           </w:rPr>
-          <w:t>11</w:t>
+          <w:t>1</w:t>
+        </w:r>
+        <w:r>
+          <w:rPr>
+            <w:rFonts w:ascii="宋体" w:eastAsia="宋体" w:hAnsi="宋体"/>
+            <w:sz w:val="24"/>
+          </w:rPr>
+          <w:t>0</w:t>
         </w:r>
         <w:r>
           <w:rPr>
@@ -2320,18 +2215,9 @@
           <w:rPr>
             <w:rFonts w:ascii="宋体" w:eastAsia="宋体" w:hAnsi="宋体" w:cstheme="majorEastAsia" w:hint="eastAsia"/>
             <w:bCs/>
-            <w:color w:val="FF0000"/>
-            <w:sz w:val="24"/>
-          </w:rPr>
-          <w:t>4.3.2.</w:t>
-        </w:r>
-        <w:r>
-          <w:rPr>
-            <w:rFonts w:ascii="宋体" w:eastAsia="宋体" w:hAnsi="宋体" w:cstheme="majorEastAsia" w:hint="eastAsia"/>
-            <w:bCs/>
-            <w:sz w:val="24"/>
-          </w:rPr>
-          <w:t>Software interface软件接口</w:t>
+            <w:sz w:val="24"/>
+          </w:rPr>
+          <w:t>4.3.2.Software interface软件接口</w:t>
         </w:r>
         <w:r>
           <w:rPr>
@@ -2366,7 +2252,14 @@
             <w:rFonts w:ascii="宋体" w:eastAsia="宋体" w:hAnsi="宋体"/>
             <w:sz w:val="24"/>
           </w:rPr>
-          <w:t>11</w:t>
+          <w:t>1</w:t>
+        </w:r>
+        <w:r>
+          <w:rPr>
+            <w:rFonts w:ascii="宋体" w:eastAsia="宋体" w:hAnsi="宋体"/>
+            <w:sz w:val="24"/>
+          </w:rPr>
+          <w:t>0</w:t>
         </w:r>
         <w:r>
           <w:rPr>
@@ -2404,7 +2297,23 @@
             <w:bCs/>
             <w:sz w:val="24"/>
           </w:rPr>
-          <w:t>总体设计约束</w:t>
+          <w:t>总体</w:t>
+        </w:r>
+        <w:r>
+          <w:rPr>
+            <w:rFonts w:ascii="宋体" w:eastAsia="宋体" w:hAnsi="宋体" w:cstheme="majorEastAsia" w:hint="eastAsia"/>
+            <w:bCs/>
+            <w:sz w:val="24"/>
+          </w:rPr>
+          <w:t>设</w:t>
+        </w:r>
+        <w:r>
+          <w:rPr>
+            <w:rFonts w:ascii="宋体" w:eastAsia="宋体" w:hAnsi="宋体" w:cstheme="majorEastAsia" w:hint="eastAsia"/>
+            <w:bCs/>
+            <w:sz w:val="24"/>
+          </w:rPr>
+          <w:t>计约束</w:t>
         </w:r>
         <w:r>
           <w:rPr>
@@ -2439,7 +2348,14 @@
             <w:rFonts w:ascii="宋体" w:eastAsia="宋体" w:hAnsi="宋体"/>
             <w:sz w:val="24"/>
           </w:rPr>
-          <w:t>12</w:t>
+          <w:t>1</w:t>
+        </w:r>
+        <w:r>
+          <w:rPr>
+            <w:rFonts w:ascii="宋体" w:eastAsia="宋体" w:hAnsi="宋体"/>
+            <w:sz w:val="24"/>
+          </w:rPr>
+          <w:t>1</w:t>
         </w:r>
         <w:r>
           <w:rPr>
@@ -2504,7 +2420,14 @@
             <w:rFonts w:ascii="宋体" w:eastAsia="宋体" w:hAnsi="宋体"/>
             <w:sz w:val="24"/>
           </w:rPr>
-          <w:t>12</w:t>
+          <w:t>1</w:t>
+        </w:r>
+        <w:r>
+          <w:rPr>
+            <w:rFonts w:ascii="宋体" w:eastAsia="宋体" w:hAnsi="宋体"/>
+            <w:sz w:val="24"/>
+          </w:rPr>
+          <w:t>1</w:t>
         </w:r>
         <w:r>
           <w:rPr>
@@ -2569,7 +2492,14 @@
             <w:rFonts w:ascii="宋体" w:eastAsia="宋体" w:hAnsi="宋体"/>
             <w:sz w:val="24"/>
           </w:rPr>
-          <w:t>12</w:t>
+          <w:t>1</w:t>
+        </w:r>
+        <w:r>
+          <w:rPr>
+            <w:rFonts w:ascii="宋体" w:eastAsia="宋体" w:hAnsi="宋体"/>
+            <w:sz w:val="24"/>
+          </w:rPr>
+          <w:t>1</w:t>
         </w:r>
         <w:r>
           <w:rPr>
@@ -2597,18 +2527,9 @@
           <w:rPr>
             <w:rFonts w:ascii="宋体" w:eastAsia="宋体" w:hAnsi="宋体" w:cstheme="majorEastAsia" w:hint="eastAsia"/>
             <w:bCs/>
-            <w:color w:val="FF0000"/>
-            <w:sz w:val="24"/>
-          </w:rPr>
-          <w:t>5.3.Hardwa</w:t>
-        </w:r>
-        <w:r>
-          <w:rPr>
-            <w:rFonts w:ascii="宋体" w:eastAsia="宋体" w:hAnsi="宋体" w:cstheme="majorEastAsia" w:hint="eastAsia"/>
-            <w:bCs/>
-            <w:sz w:val="24"/>
-          </w:rPr>
-          <w:t>re constraints硬件约束 </w:t>
+            <w:sz w:val="24"/>
+          </w:rPr>
+          <w:t>5.3.Hardware constraints硬件约束 </w:t>
         </w:r>
         <w:r>
           <w:rPr>
@@ -2643,7 +2564,14 @@
             <w:rFonts w:ascii="宋体" w:eastAsia="宋体" w:hAnsi="宋体"/>
             <w:sz w:val="24"/>
           </w:rPr>
-          <w:t>12</w:t>
+          <w:t>1</w:t>
+        </w:r>
+        <w:r>
+          <w:rPr>
+            <w:rFonts w:ascii="宋体" w:eastAsia="宋体" w:hAnsi="宋体"/>
+            <w:sz w:val="24"/>
+          </w:rPr>
+          <w:t>1</w:t>
         </w:r>
         <w:r>
           <w:rPr>
@@ -2681,22 +2609,12 @@
             <w:bCs/>
             <w:sz w:val="24"/>
           </w:rPr>
-          <w:t>. Software quality attribu</w:t>
-        </w:r>
-        <w:r>
-          <w:rPr>
-            <w:rFonts w:ascii="宋体" w:eastAsia="宋体" w:hAnsi="宋体" w:cstheme="majorEastAsia"/>
-            <w:bCs/>
-            <w:color w:val="FF0000"/>
-            <w:sz w:val="24"/>
-          </w:rPr>
-          <w:t>tes</w:t>
+          <w:t>. Software quality attributes</w:t>
         </w:r>
         <w:r>
           <w:rPr>
             <w:rFonts w:ascii="宋体" w:eastAsia="宋体" w:hAnsi="宋体" w:cstheme="majorEastAsia" w:hint="eastAsia"/>
             <w:bCs/>
-            <w:color w:val="FF0000"/>
             <w:sz w:val="24"/>
           </w:rPr>
           <w:t>软件质量属性</w:t>
@@ -2734,7 +2652,14 @@
             <w:rFonts w:ascii="宋体" w:eastAsia="宋体" w:hAnsi="宋体"/>
             <w:sz w:val="24"/>
           </w:rPr>
-          <w:t>12</w:t>
+          <w:t>1</w:t>
+        </w:r>
+        <w:r>
+          <w:rPr>
+            <w:rFonts w:ascii="宋体" w:eastAsia="宋体" w:hAnsi="宋体"/>
+            <w:sz w:val="24"/>
+          </w:rPr>
+          <w:t>1</w:t>
         </w:r>
         <w:r>
           <w:rPr>
@@ -2815,7 +2740,14 @@
             <w:rFonts w:ascii="宋体" w:eastAsia="宋体" w:hAnsi="宋体"/>
             <w:sz w:val="24"/>
           </w:rPr>
-          <w:t>12</w:t>
+          <w:t>1</w:t>
+        </w:r>
+        <w:r>
+          <w:rPr>
+            <w:rFonts w:ascii="宋体" w:eastAsia="宋体" w:hAnsi="宋体"/>
+            <w:sz w:val="24"/>
+          </w:rPr>
+          <w:t>1</w:t>
         </w:r>
         <w:r>
           <w:rPr>
@@ -2896,7 +2828,14 @@
             <w:rFonts w:ascii="宋体" w:eastAsia="宋体" w:hAnsi="宋体"/>
             <w:sz w:val="24"/>
           </w:rPr>
-          <w:t>12</w:t>
+          <w:t>1</w:t>
+        </w:r>
+        <w:r>
+          <w:rPr>
+            <w:rFonts w:ascii="宋体" w:eastAsia="宋体" w:hAnsi="宋体"/>
+            <w:sz w:val="24"/>
+          </w:rPr>
+          <w:t>1</w:t>
         </w:r>
         <w:r>
           <w:rPr>
@@ -2977,7 +2916,14 @@
             <w:rFonts w:ascii="宋体" w:eastAsia="宋体" w:hAnsi="宋体"/>
             <w:sz w:val="24"/>
           </w:rPr>
-          <w:t>12</w:t>
+          <w:t>1</w:t>
+        </w:r>
+        <w:r>
+          <w:rPr>
+            <w:rFonts w:ascii="宋体" w:eastAsia="宋体" w:hAnsi="宋体"/>
+            <w:sz w:val="24"/>
+          </w:rPr>
+          <w:t>1</w:t>
         </w:r>
         <w:r>
           <w:rPr>
@@ -3058,7 +3004,14 @@
             <w:rFonts w:ascii="宋体" w:eastAsia="宋体" w:hAnsi="宋体"/>
             <w:sz w:val="24"/>
           </w:rPr>
-          <w:t>12</w:t>
+          <w:t>1</w:t>
+        </w:r>
+        <w:r>
+          <w:rPr>
+            <w:rFonts w:ascii="宋体" w:eastAsia="宋体" w:hAnsi="宋体"/>
+            <w:sz w:val="24"/>
+          </w:rPr>
+          <w:t>1</w:t>
         </w:r>
         <w:r>
           <w:rPr>
@@ -3068,6 +3021,8 @@
           <w:fldChar w:fldCharType="end"/>
         </w:r>
       </w:hyperlink>
+      <w:bookmarkStart w:id="0" w:name="_GoBack"/>
+      <w:bookmarkEnd w:id="0"/>
     </w:p>
     <w:p>
       <w:pPr>
@@ -3139,7 +3094,14 @@
             <w:rFonts w:ascii="宋体" w:eastAsia="宋体" w:hAnsi="宋体"/>
             <w:sz w:val="24"/>
           </w:rPr>
-          <w:t>12</w:t>
+          <w:t>1</w:t>
+        </w:r>
+        <w:r>
+          <w:rPr>
+            <w:rFonts w:ascii="宋体" w:eastAsia="宋体" w:hAnsi="宋体"/>
+            <w:sz w:val="24"/>
+          </w:rPr>
+          <w:t>1</w:t>
         </w:r>
         <w:r>
           <w:rPr>
@@ -3181,16 +3143,7 @@
             <w:bCs/>
             <w:sz w:val="24"/>
           </w:rPr>
-          <w:t>Other requirements</w:t>
-        </w:r>
-        <w:r>
-          <w:rPr>
-            <w:rFonts w:ascii="宋体" w:eastAsia="宋体" w:hAnsi="宋体" w:cstheme="majorEastAsia" w:hint="eastAsia"/>
-            <w:bCs/>
-            <w:color w:val="FF0000"/>
-            <w:sz w:val="24"/>
-          </w:rPr>
-          <w:t>其他需求</w:t>
+          <w:t>Other requirements其他需求</w:t>
         </w:r>
         <w:r>
           <w:rPr>
@@ -3225,7 +3178,14 @@
             <w:rFonts w:ascii="宋体" w:eastAsia="宋体" w:hAnsi="宋体"/>
             <w:sz w:val="24"/>
           </w:rPr>
-          <w:t>12</w:t>
+          <w:t>1</w:t>
+        </w:r>
+        <w:r>
+          <w:rPr>
+            <w:rFonts w:ascii="宋体" w:eastAsia="宋体" w:hAnsi="宋体"/>
+            <w:sz w:val="24"/>
+          </w:rPr>
+          <w:t>2</w:t>
         </w:r>
         <w:r>
           <w:rPr>
@@ -3265,7 +3225,7 @@
           <w:szCs w:val="28"/>
         </w:rPr>
       </w:pPr>
-      <w:bookmarkStart w:id="0" w:name="_Toc279456347"/>
+      <w:bookmarkStart w:id="1" w:name="_Toc279456347"/>
       <w:r>
         <w:rPr>
           <w:rFonts w:ascii="宋体" w:eastAsia="宋体" w:hAnsi="宋体"/>
@@ -3276,7 +3236,7 @@
         <w:lastRenderedPageBreak/>
         <w:t>1.Introduction 简介</w:t>
       </w:r>
-      <w:bookmarkEnd w:id="0"/>
+      <w:bookmarkEnd w:id="1"/>
     </w:p>
     <w:p>
       <w:pPr>
@@ -3289,7 +3249,7 @@
           <w:szCs w:val="28"/>
         </w:rPr>
       </w:pPr>
-      <w:bookmarkStart w:id="1" w:name="_Toc1583819567"/>
+      <w:bookmarkStart w:id="2" w:name="_Toc1583819567"/>
       <w:r>
         <w:rPr>
           <w:rFonts w:ascii="宋体" w:eastAsia="宋体" w:hAnsi="宋体"/>
@@ -3299,7 +3259,7 @@
         </w:rPr>
         <w:t>1.1 Purpose 目的</w:t>
       </w:r>
-      <w:bookmarkEnd w:id="1"/>
+      <w:bookmarkEnd w:id="2"/>
     </w:p>
     <w:p>
       <w:pPr>
@@ -3404,7 +3364,7 @@
           <w:szCs w:val="36"/>
         </w:rPr>
       </w:pPr>
-      <w:bookmarkStart w:id="2" w:name="_Toc673112329"/>
+      <w:bookmarkStart w:id="3" w:name="_Toc673112329"/>
       <w:r>
         <w:rPr>
           <w:rFonts w:ascii="宋体" w:eastAsia="宋体" w:hAnsi="宋体"/>
@@ -3414,7 +3374,7 @@
         </w:rPr>
         <w:t>1.2 Scope 范围</w:t>
       </w:r>
-      <w:bookmarkEnd w:id="2"/>
+      <w:bookmarkEnd w:id="3"/>
     </w:p>
     <w:p>
       <w:pPr>
@@ -3589,7 +3549,7 @@
           <w:szCs w:val="36"/>
         </w:rPr>
       </w:pPr>
-      <w:bookmarkStart w:id="3" w:name="_Toc747642411"/>
+      <w:bookmarkStart w:id="4" w:name="_Toc747642411"/>
       <w:r>
         <w:rPr>
           <w:rFonts w:ascii="宋体" w:eastAsia="宋体" w:hAnsi="宋体" w:cstheme="majorEastAsia"/>
@@ -3608,7 +3568,7 @@
         </w:rPr>
         <w:t>general statement总体概述</w:t>
       </w:r>
-      <w:bookmarkEnd w:id="3"/>
+      <w:bookmarkEnd w:id="4"/>
     </w:p>
     <w:p>
       <w:pPr>
@@ -3621,7 +3581,7 @@
           <w:szCs w:val="28"/>
         </w:rPr>
       </w:pPr>
-      <w:bookmarkStart w:id="4" w:name="_Toc1918045153"/>
+      <w:bookmarkStart w:id="5" w:name="_Toc1918045153"/>
       <w:r>
         <w:rPr>
           <w:rFonts w:ascii="宋体" w:eastAsia="宋体" w:hAnsi="宋体" w:cstheme="majorEastAsia" w:hint="eastAsia"/>
@@ -3631,7 +3591,7 @@
         </w:rPr>
         <w:t>2.1 Software Overview软件概述</w:t>
       </w:r>
-      <w:bookmarkEnd w:id="4"/>
+      <w:bookmarkEnd w:id="5"/>
       <w:r>
         <w:rPr>
           <w:rFonts w:ascii="宋体" w:eastAsia="宋体" w:hAnsi="宋体" w:cs="宋体"/>
@@ -3674,7 +3634,7 @@
           <w:noProof/>
         </w:rPr>
         <w:drawing>
-          <wp:inline distT="0" distB="0" distL="114300" distR="114300" wp14:anchorId="04D88AE4" wp14:editId="02550C4C">
+          <wp:inline distT="0" distB="0" distL="114300" distR="114300" wp14:anchorId="5ACBAAFA" wp14:editId="526B2FCE">
             <wp:extent cx="4676775" cy="3429000"/>
             <wp:effectExtent l="0" t="0" r="9525" b="0"/>
             <wp:docPr id="6" name="图片 6" descr="KTV_base"/>
@@ -3800,23 +3760,7 @@
           <w:rFonts w:ascii="宋体" w:eastAsia="宋体" w:hAnsi="宋体" w:cstheme="majorEastAsia"/>
           <w:sz w:val="24"/>
         </w:rPr>
-        <w:t>（3）服务器</w:t>
-      </w:r>
-      <w:proofErr w:type="gramStart"/>
-      <w:r>
-        <w:rPr>
-          <w:rFonts w:ascii="宋体" w:eastAsia="宋体" w:hAnsi="宋体" w:cstheme="majorEastAsia"/>
-          <w:sz w:val="24"/>
-        </w:rPr>
-        <w:t>端负责</w:t>
-      </w:r>
-      <w:proofErr w:type="gramEnd"/>
-      <w:r>
-        <w:rPr>
-          <w:rFonts w:ascii="宋体" w:eastAsia="宋体" w:hAnsi="宋体" w:cstheme="majorEastAsia"/>
-          <w:sz w:val="24"/>
-        </w:rPr>
-        <w:t>桌面客户端与手机客户端之间的通信，获取到的歌曲元数据存储到数据库中，MV文件存储到硬盘中。</w:t>
+        <w:t>（3）服务器端负责桌面客户端与手机客户端之间的通信，获取到的歌曲元数据存储到数据库中，MV文件存储到硬盘中。</w:t>
       </w:r>
     </w:p>
     <w:p>
@@ -3829,7 +3773,7 @@
           <w:sz w:val="28"/>
         </w:rPr>
       </w:pPr>
-      <w:bookmarkStart w:id="5" w:name="_Toc1648488965"/>
+      <w:bookmarkStart w:id="6" w:name="_Toc1648488965"/>
       <w:r>
         <w:rPr>
           <w:rFonts w:ascii="宋体" w:eastAsia="宋体" w:hAnsi="宋体" w:cstheme="majorEastAsia" w:hint="eastAsia"/>
@@ -3838,7 +3782,7 @@
         </w:rPr>
         <w:t>2.2 Software features 软件功能</w:t>
       </w:r>
-      <w:bookmarkEnd w:id="5"/>
+      <w:bookmarkEnd w:id="6"/>
     </w:p>
     <w:p>
       <w:pPr>
@@ -4023,25 +3967,7 @@
           <w:sz w:val="24"/>
           <w:szCs w:val="28"/>
         </w:rPr>
-        <w:t>桌面客户端和手机客户端对正在播放的歌曲</w:t>
-      </w:r>
-      <w:proofErr w:type="gramStart"/>
-      <w:r>
-        <w:rPr>
-          <w:rFonts w:ascii="宋体" w:eastAsia="宋体" w:hAnsi="宋体" w:cstheme="majorEastAsia"/>
-          <w:sz w:val="24"/>
-          <w:szCs w:val="28"/>
-        </w:rPr>
-        <w:t>进行点赞评论</w:t>
-      </w:r>
-      <w:proofErr w:type="gramEnd"/>
-      <w:r>
-        <w:rPr>
-          <w:rFonts w:ascii="宋体" w:eastAsia="宋体" w:hAnsi="宋体" w:cstheme="majorEastAsia"/>
-          <w:sz w:val="24"/>
-          <w:szCs w:val="28"/>
-        </w:rPr>
-        <w:t>。</w:t>
+        <w:t>桌面客户端和手机客户端对正在播放的歌曲进行点赞评论。</w:t>
       </w:r>
     </w:p>
     <w:p>
@@ -4054,7 +3980,7 @@
           <w:sz w:val="28"/>
         </w:rPr>
       </w:pPr>
-      <w:bookmarkStart w:id="6" w:name="_Toc1072318312"/>
+      <w:bookmarkStart w:id="7" w:name="_Toc1072318312"/>
       <w:r>
         <w:rPr>
           <w:rFonts w:ascii="宋体" w:eastAsia="宋体" w:hAnsi="宋体" w:cstheme="majorEastAsia" w:hint="eastAsia"/>
@@ -4063,7 +3989,7 @@
         </w:rPr>
         <w:t>2.3 User characteristics 用户特征</w:t>
       </w:r>
-      <w:bookmarkEnd w:id="6"/>
+      <w:bookmarkEnd w:id="7"/>
     </w:p>
     <w:p>
       <w:pPr>
@@ -4190,7 +4116,7 @@
           <w:sz w:val="28"/>
         </w:rPr>
       </w:pPr>
-      <w:bookmarkStart w:id="7" w:name="_Toc1049114162"/>
+      <w:bookmarkStart w:id="8" w:name="_Toc1049114162"/>
       <w:r>
         <w:rPr>
           <w:rFonts w:ascii="宋体" w:eastAsia="宋体" w:hAnsi="宋体" w:cstheme="majorEastAsia" w:hint="eastAsia"/>
@@ -4199,7 +4125,7 @@
         </w:rPr>
         <w:t>2.4 Assumptions and dependencies 假设和依赖关系</w:t>
       </w:r>
-      <w:bookmarkEnd w:id="7"/>
+      <w:bookmarkEnd w:id="8"/>
     </w:p>
     <w:p>
       <w:pPr>
@@ -4282,7 +4208,7 @@
           <w:szCs w:val="32"/>
         </w:rPr>
       </w:pPr>
-      <w:bookmarkStart w:id="8" w:name="_Toc295831444"/>
+      <w:bookmarkStart w:id="9" w:name="_Toc295831444"/>
       <w:r>
         <w:rPr>
           <w:rFonts w:ascii="宋体" w:eastAsia="宋体" w:hAnsi="宋体" w:cstheme="majorEastAsia"/>
@@ -4301,8 +4227,8 @@
         </w:rPr>
         <w:t>Requirements Modeling需求建模</w:t>
       </w:r>
-      <w:bookmarkStart w:id="9" w:name="_Toc1926654599"/>
-      <w:bookmarkEnd w:id="8"/>
+      <w:bookmarkStart w:id="10" w:name="_Toc1926654599"/>
+      <w:bookmarkEnd w:id="9"/>
     </w:p>
     <w:p>
       <w:pPr>
@@ -4404,7 +4330,7 @@
           <w:noProof/>
         </w:rPr>
         <w:drawing>
-          <wp:inline distT="0" distB="0" distL="0" distR="0" wp14:anchorId="3DD0D615" wp14:editId="0FB1BB99">
+          <wp:inline distT="0" distB="0" distL="0" distR="0" wp14:anchorId="7515DCC1" wp14:editId="62C2E008">
             <wp:extent cx="2608865" cy="1514823"/>
             <wp:effectExtent l="0" t="0" r="1270" b="9525"/>
             <wp:docPr id="10" name="图片 10"/>
@@ -4460,21 +4386,31 @@
           <w:szCs w:val="28"/>
         </w:rPr>
         <w:lastRenderedPageBreak/>
-        <w:t>（2）</w:t>
-      </w:r>
-      <w:r>
-        <w:rPr>
-          <w:rFonts w:asciiTheme="minorEastAsia" w:hAnsiTheme="minorEastAsia" w:cs="宋体"/>
+        <w:t>（</w:t>
+      </w:r>
+      <w:r>
+        <w:rPr>
+          <w:rFonts w:ascii="宋体" w:eastAsia="宋体" w:hAnsi="宋体" w:cs="宋体" w:hint="eastAsia"/>
           <w:bCs/>
           <w:kern w:val="0"/>
           <w:sz w:val="24"/>
           <w:szCs w:val="28"/>
         </w:rPr>
+        <w:t>2）</w:t>
+      </w:r>
+      <w:r>
+        <w:rPr>
+          <w:rFonts w:ascii="宋体" w:eastAsia="宋体" w:hAnsi="宋体" w:cs="宋体"/>
+          <w:bCs/>
+          <w:kern w:val="0"/>
+          <w:sz w:val="24"/>
+          <w:szCs w:val="28"/>
+        </w:rPr>
         <w:t>歌曲</w:t>
       </w:r>
       <w:r>
         <w:rPr>
-          <w:rFonts w:asciiTheme="minorEastAsia" w:hAnsiTheme="minorEastAsia" w:cs="宋体" w:hint="eastAsia"/>
+          <w:rFonts w:ascii="宋体" w:eastAsia="宋体" w:hAnsi="宋体" w:cs="宋体" w:hint="eastAsia"/>
           <w:bCs/>
           <w:kern w:val="0"/>
           <w:sz w:val="24"/>
@@ -4504,12 +4440,14 @@
       <w:r>
         <w:rPr>
           <w:noProof/>
+          <w:sz w:val="28"/>
+          <w:szCs w:val="28"/>
         </w:rPr>
         <w:drawing>
-          <wp:inline distT="0" distB="0" distL="0" distR="0" wp14:anchorId="30769980" wp14:editId="50EB90D3">
-            <wp:extent cx="3140968" cy="1593808"/>
-            <wp:effectExtent l="0" t="0" r="2540" b="6985"/>
-            <wp:docPr id="11" name="图片 11"/>
+          <wp:inline distT="0" distB="0" distL="0" distR="0" wp14:anchorId="69197FED" wp14:editId="124D8BF4">
+            <wp:extent cx="2828837" cy="1566153"/>
+            <wp:effectExtent l="0" t="0" r="0" b="0"/>
+            <wp:docPr id="18" name="图片 18" descr="F:\QQ安装\QQ文档\1024461676\FileRecv\MobileFile\Cache_-2c39761745f94047..jpg"/>
             <wp:cNvGraphicFramePr>
               <a:graphicFrameLocks xmlns:a="http://schemas.openxmlformats.org/drawingml/2006/main" noChangeAspect="1"/>
             </wp:cNvGraphicFramePr>
@@ -4517,23 +4455,36 @@
               <a:graphicData uri="http://schemas.openxmlformats.org/drawingml/2006/picture">
                 <pic:pic xmlns:pic="http://schemas.openxmlformats.org/drawingml/2006/picture">
                   <pic:nvPicPr>
-                    <pic:cNvPr id="1" name=""/>
-                    <pic:cNvPicPr/>
+                    <pic:cNvPr id="0" name="Picture 5" descr="F:\QQ安装\QQ文档\1024461676\FileRecv\MobileFile\Cache_-2c39761745f94047..jpg"/>
+                    <pic:cNvPicPr>
+                      <a:picLocks noChangeAspect="1" noChangeArrowheads="1"/>
+                    </pic:cNvPicPr>
                   </pic:nvPicPr>
                   <pic:blipFill>
-                    <a:blip r:embed="rId11"/>
+                    <a:blip r:embed="rId11">
+                      <a:extLst>
+                        <a:ext uri="{28A0092B-C50C-407E-A947-70E740481C1C}">
+                          <a14:useLocalDpi xmlns:a14="http://schemas.microsoft.com/office/drawing/2010/main" val="0"/>
+                        </a:ext>
+                      </a:extLst>
+                    </a:blip>
+                    <a:srcRect/>
                     <a:stretch>
                       <a:fillRect/>
                     </a:stretch>
                   </pic:blipFill>
-                  <pic:spPr>
+                  <pic:spPr bwMode="auto">
                     <a:xfrm>
                       <a:off x="0" y="0"/>
-                      <a:ext cx="3152578" cy="1599699"/>
+                      <a:ext cx="2849682" cy="1577694"/>
                     </a:xfrm>
                     <a:prstGeom prst="rect">
                       <a:avLst/>
                     </a:prstGeom>
+                    <a:noFill/>
+                    <a:ln>
+                      <a:noFill/>
+                    </a:ln>
                   </pic:spPr>
                 </pic:pic>
               </a:graphicData>
@@ -4574,7 +4525,6 @@
           <w:rStyle w:val="a6"/>
           <w:rFonts w:ascii="宋体" w:eastAsia="宋体" w:hAnsi="宋体" w:cs="Arial"/>
           <w:b w:val="0"/>
-          <w:color w:val="333333"/>
           <w:szCs w:val="28"/>
         </w:rPr>
         <w:t>Comment</w:t>
@@ -4611,9 +4561,9 @@
           <w:noProof/>
         </w:rPr>
         <w:drawing>
-          <wp:inline distT="0" distB="0" distL="0" distR="0" wp14:anchorId="781FD9DF" wp14:editId="78F63D70">
-            <wp:extent cx="3133725" cy="1076142"/>
-            <wp:effectExtent l="0" t="0" r="0" b="0"/>
+          <wp:inline distT="0" distB="0" distL="0" distR="0" wp14:anchorId="43FED5D9" wp14:editId="225EC73E">
+            <wp:extent cx="2928128" cy="1005539"/>
+            <wp:effectExtent l="0" t="0" r="5715" b="4445"/>
             <wp:docPr id="3" name="图片 3"/>
             <wp:cNvGraphicFramePr>
               <a:graphicFrameLocks xmlns:a="http://schemas.openxmlformats.org/drawingml/2006/main" noChangeAspect="1"/>
@@ -4634,7 +4584,7 @@
                   <pic:spPr>
                     <a:xfrm>
                       <a:off x="0" y="0"/>
-                      <a:ext cx="3156075" cy="1083817"/>
+                      <a:ext cx="2954007" cy="1014426"/>
                     </a:xfrm>
                     <a:prstGeom prst="rect">
                       <a:avLst/>
@@ -4672,23 +4622,13 @@
           <w:sz w:val="24"/>
           <w:szCs w:val="28"/>
         </w:rPr>
-        <w:t>客户端</w:t>
-      </w:r>
-      <w:r>
-        <w:rPr>
-          <w:rFonts w:ascii="宋体" w:eastAsia="宋体" w:hAnsi="宋体" w:hint="eastAsia"/>
-          <w:color w:val="000000" w:themeColor="text1"/>
-          <w:sz w:val="24"/>
-          <w:szCs w:val="28"/>
-        </w:rPr>
-        <w:t>（</w:t>
+        <w:t>客户端（</w:t>
       </w:r>
       <w:r>
         <w:rPr>
           <w:rStyle w:val="a6"/>
           <w:rFonts w:ascii="宋体" w:eastAsia="宋体" w:hAnsi="宋体" w:cs="Arial"/>
           <w:b w:val="0"/>
-          <w:color w:val="000000" w:themeColor="text1"/>
           <w:szCs w:val="28"/>
         </w:rPr>
         <w:t>Client</w:t>
@@ -4696,7 +4636,6 @@
       <w:r>
         <w:rPr>
           <w:rFonts w:ascii="宋体" w:eastAsia="宋体" w:hAnsi="宋体" w:hint="eastAsia"/>
-          <w:color w:val="000000" w:themeColor="text1"/>
           <w:sz w:val="24"/>
           <w:szCs w:val="28"/>
         </w:rPr>
@@ -4722,7 +4661,7 @@
           <w:noProof/>
         </w:rPr>
         <w:drawing>
-          <wp:inline distT="0" distB="0" distL="0" distR="0" wp14:anchorId="199FF497" wp14:editId="287704EC">
+          <wp:inline distT="0" distB="0" distL="0" distR="0" wp14:anchorId="290E4E19" wp14:editId="24D6CDE1">
             <wp:extent cx="2835498" cy="1121011"/>
             <wp:effectExtent l="0" t="0" r="3175" b="3175"/>
             <wp:docPr id="12" name="图片 12"/>
@@ -4803,10 +4742,10 @@
           <w:noProof/>
         </w:rPr>
         <w:drawing>
-          <wp:inline distT="0" distB="0" distL="0" distR="0" wp14:anchorId="790490D2" wp14:editId="3F34C63E">
-            <wp:extent cx="3676003" cy="2828925"/>
-            <wp:effectExtent l="0" t="0" r="1270" b="0"/>
-            <wp:docPr id="13" name="图片 13"/>
+          <wp:inline distT="0" distB="0" distL="0" distR="0" wp14:anchorId="5FA4FE70" wp14:editId="57C1F663">
+            <wp:extent cx="3569970" cy="2976880"/>
+            <wp:effectExtent l="0" t="0" r="0" b="0"/>
+            <wp:docPr id="14" name="图片 14" descr="F:\卓一TAST\大三\C++项目\绘图11.jpg"/>
             <wp:cNvGraphicFramePr>
               <a:graphicFrameLocks xmlns:a="http://schemas.openxmlformats.org/drawingml/2006/main" noChangeAspect="1"/>
             </wp:cNvGraphicFramePr>
@@ -4814,23 +4753,36 @@
               <a:graphicData uri="http://schemas.openxmlformats.org/drawingml/2006/picture">
                 <pic:pic xmlns:pic="http://schemas.openxmlformats.org/drawingml/2006/picture">
                   <pic:nvPicPr>
-                    <pic:cNvPr id="1" name=""/>
-                    <pic:cNvPicPr/>
+                    <pic:cNvPr id="0" name="Picture 1" descr="F:\卓一TAST\大三\C++项目\绘图11.jpg"/>
+                    <pic:cNvPicPr>
+                      <a:picLocks noChangeAspect="1" noChangeArrowheads="1"/>
+                    </pic:cNvPicPr>
                   </pic:nvPicPr>
                   <pic:blipFill>
-                    <a:blip r:embed="rId14"/>
+                    <a:blip r:embed="rId14">
+                      <a:extLst>
+                        <a:ext uri="{28A0092B-C50C-407E-A947-70E740481C1C}">
+                          <a14:useLocalDpi xmlns:a14="http://schemas.microsoft.com/office/drawing/2010/main" val="0"/>
+                        </a:ext>
+                      </a:extLst>
+                    </a:blip>
+                    <a:srcRect/>
                     <a:stretch>
                       <a:fillRect/>
                     </a:stretch>
                   </pic:blipFill>
-                  <pic:spPr>
+                  <pic:spPr bwMode="auto">
                     <a:xfrm>
                       <a:off x="0" y="0"/>
-                      <a:ext cx="3698336" cy="2846112"/>
+                      <a:ext cx="3569970" cy="2976880"/>
                     </a:xfrm>
                     <a:prstGeom prst="rect">
                       <a:avLst/>
                     </a:prstGeom>
+                    <a:noFill/>
+                    <a:ln>
+                      <a:noFill/>
+                    </a:ln>
                   </pic:spPr>
                 </pic:pic>
               </a:graphicData>
@@ -4891,11 +4843,33 @@
           <w:rFonts w:ascii="宋体" w:eastAsia="宋体" w:hAnsi="宋体" w:cs="宋体" w:hint="eastAsia"/>
           <w:sz w:val="24"/>
         </w:rPr>
-        <w:t>所示的数据流图主要反映的是网上花店销售系统中各功能模块之间的数据流程和简单的数据处理、加工过程和方法，也为系统的后续设计打下了基础。</w:t>
-      </w:r>
-    </w:p>
-    <w:p>
-      <w:pPr>
+        <w:t>所示的数据流图主要反映的是</w:t>
+      </w:r>
+      <w:r>
+        <w:rPr>
+          <w:rFonts w:ascii="宋体" w:eastAsia="宋体" w:hAnsi="宋体" w:cs="宋体" w:hint="eastAsia"/>
+          <w:sz w:val="24"/>
+        </w:rPr>
+        <w:t>K</w:t>
+      </w:r>
+      <w:r>
+        <w:rPr>
+          <w:rFonts w:ascii="宋体" w:eastAsia="宋体" w:hAnsi="宋体" w:cs="宋体"/>
+          <w:sz w:val="24"/>
+        </w:rPr>
+        <w:t>TV点歌</w:t>
+      </w:r>
+      <w:r>
+        <w:rPr>
+          <w:rFonts w:ascii="宋体" w:eastAsia="宋体" w:hAnsi="宋体" w:cs="宋体" w:hint="eastAsia"/>
+          <w:sz w:val="24"/>
+        </w:rPr>
+        <w:t>系统中各功能模块之间的数据流程和简单的数据处理、加工过程和方法，也为系统的后续设计打下了基础。</w:t>
+      </w:r>
+    </w:p>
+    <w:p>
+      <w:pPr>
+        <w:spacing w:beforeLines="50" w:before="156" w:afterLines="50" w:after="156"/>
         <w:jc w:val="center"/>
         <w:rPr>
           <w:rFonts w:ascii="宋体" w:eastAsia="宋体" w:hAnsi="宋体"/>
@@ -4908,9 +4882,9 @@
           <w:noProof/>
         </w:rPr>
         <w:drawing>
-          <wp:inline distT="0" distB="0" distL="0" distR="0" wp14:anchorId="13C56D52" wp14:editId="17FF8EA1">
-            <wp:extent cx="2971429" cy="1019048"/>
-            <wp:effectExtent l="0" t="0" r="635" b="0"/>
+          <wp:inline distT="0" distB="0" distL="0" distR="0" wp14:anchorId="47161CCA" wp14:editId="365B4FA5">
+            <wp:extent cx="4708545" cy="1614791"/>
+            <wp:effectExtent l="0" t="0" r="0" b="5080"/>
             <wp:docPr id="4" name="图片 4"/>
             <wp:cNvGraphicFramePr>
               <a:graphicFrameLocks xmlns:a="http://schemas.openxmlformats.org/drawingml/2006/main" noChangeAspect="1"/>
@@ -4931,7 +4905,7 @@
                   <pic:spPr>
                     <a:xfrm>
                       <a:off x="0" y="0"/>
-                      <a:ext cx="2971429" cy="1019048"/>
+                      <a:ext cx="4780586" cy="1639498"/>
                     </a:xfrm>
                     <a:prstGeom prst="rect">
                       <a:avLst/>
@@ -4946,7 +4920,7 @@
     </w:p>
     <w:p>
       <w:pPr>
-        <w:spacing w:beforeLines="50" w:before="156" w:afterLines="50" w:after="156" w:line="400" w:lineRule="exact"/>
+        <w:spacing w:beforeLines="50" w:before="156" w:afterLines="100" w:after="312" w:line="400" w:lineRule="exact"/>
         <w:jc w:val="center"/>
         <w:rPr>
           <w:rFonts w:ascii="宋体" w:eastAsia="宋体" w:hAnsi="宋体"/>
@@ -4979,6 +4953,7 @@
     </w:p>
     <w:p>
       <w:pPr>
+        <w:spacing w:beforeLines="50" w:before="156" w:afterLines="50" w:after="156"/>
         <w:jc w:val="center"/>
       </w:pPr>
       <w:r>
@@ -4986,10 +4961,10 @@
           <w:noProof/>
         </w:rPr>
         <w:drawing>
-          <wp:inline distT="0" distB="0" distL="0" distR="0" wp14:anchorId="420F6492" wp14:editId="639203B6">
-            <wp:extent cx="4419048" cy="1819048"/>
-            <wp:effectExtent l="0" t="0" r="635" b="0"/>
-            <wp:docPr id="9" name="图片 9"/>
+          <wp:inline distT="0" distB="0" distL="0" distR="0" wp14:anchorId="680B33BF" wp14:editId="10CD192E">
+            <wp:extent cx="4481388" cy="2042795"/>
+            <wp:effectExtent l="0" t="0" r="0" b="0"/>
+            <wp:docPr id="17" name="图片 17" descr="F:\QQ安装\QQ文档\1024461676\FileRecv\绘图4.jpg"/>
             <wp:cNvGraphicFramePr>
               <a:graphicFrameLocks xmlns:a="http://schemas.openxmlformats.org/drawingml/2006/main" noChangeAspect="1"/>
             </wp:cNvGraphicFramePr>
@@ -4997,23 +4972,36 @@
               <a:graphicData uri="http://schemas.openxmlformats.org/drawingml/2006/picture">
                 <pic:pic xmlns:pic="http://schemas.openxmlformats.org/drawingml/2006/picture">
                   <pic:nvPicPr>
-                    <pic:cNvPr id="1" name=""/>
-                    <pic:cNvPicPr/>
+                    <pic:cNvPr id="0" name="Picture 4" descr="F:\QQ安装\QQ文档\1024461676\FileRecv\绘图4.jpg"/>
+                    <pic:cNvPicPr>
+                      <a:picLocks noChangeAspect="1" noChangeArrowheads="1"/>
+                    </pic:cNvPicPr>
                   </pic:nvPicPr>
                   <pic:blipFill>
-                    <a:blip r:embed="rId16"/>
+                    <a:blip r:embed="rId16">
+                      <a:extLst>
+                        <a:ext uri="{28A0092B-C50C-407E-A947-70E740481C1C}">
+                          <a14:useLocalDpi xmlns:a14="http://schemas.microsoft.com/office/drawing/2010/main" val="0"/>
+                        </a:ext>
+                      </a:extLst>
+                    </a:blip>
+                    <a:srcRect/>
                     <a:stretch>
                       <a:fillRect/>
                     </a:stretch>
                   </pic:blipFill>
-                  <pic:spPr>
+                  <pic:spPr bwMode="auto">
                     <a:xfrm>
                       <a:off x="0" y="0"/>
-                      <a:ext cx="4419048" cy="1819048"/>
+                      <a:ext cx="4523717" cy="2062090"/>
                     </a:xfrm>
                     <a:prstGeom prst="rect">
                       <a:avLst/>
                     </a:prstGeom>
+                    <a:noFill/>
+                    <a:ln>
+                      <a:noFill/>
+                    </a:ln>
                   </pic:spPr>
                 </pic:pic>
               </a:graphicData>
@@ -5024,7 +5012,7 @@
     </w:p>
     <w:p>
       <w:pPr>
-        <w:spacing w:beforeLines="50" w:before="156" w:afterLines="50" w:after="156" w:line="400" w:lineRule="exact"/>
+        <w:spacing w:beforeLines="50" w:before="156" w:afterLines="100" w:after="312" w:line="400" w:lineRule="exact"/>
         <w:jc w:val="center"/>
         <w:rPr>
           <w:rFonts w:ascii="宋体" w:eastAsia="宋体" w:hAnsi="宋体"/>
@@ -5037,14 +5025,7 @@
           <w:rFonts w:ascii="宋体" w:eastAsia="宋体" w:hAnsi="宋体" w:cs="宋体" w:hint="eastAsia"/>
           <w:sz w:val="24"/>
         </w:rPr>
-        <w:t>图</w:t>
-      </w:r>
-      <w:r>
-        <w:rPr>
-          <w:rFonts w:ascii="宋体" w:eastAsia="宋体" w:hAnsi="宋体" w:cs="宋体" w:hint="eastAsia"/>
-          <w:sz w:val="24"/>
-        </w:rPr>
-        <w:t xml:space="preserve">A-2 </w:t>
+        <w:t xml:space="preserve">图A-2 </w:t>
       </w:r>
       <w:r>
         <w:rPr>
@@ -5057,6 +5038,7 @@
     </w:p>
     <w:p>
       <w:pPr>
+        <w:spacing w:beforeLines="50" w:before="156" w:afterLines="50" w:after="156"/>
         <w:jc w:val="center"/>
       </w:pPr>
       <w:r>
@@ -5064,10 +5046,10 @@
           <w:noProof/>
         </w:rPr>
         <w:drawing>
-          <wp:inline distT="0" distB="0" distL="0" distR="0" wp14:anchorId="73A552AD" wp14:editId="2861B6D4">
-            <wp:extent cx="3066667" cy="2971429"/>
-            <wp:effectExtent l="0" t="0" r="635" b="635"/>
-            <wp:docPr id="7" name="图片 7"/>
+          <wp:inline distT="0" distB="0" distL="0" distR="0" wp14:anchorId="274BB7AE" wp14:editId="1ED24A02">
+            <wp:extent cx="4623106" cy="1818640"/>
+            <wp:effectExtent l="0" t="0" r="6350" b="0"/>
+            <wp:docPr id="16" name="图片 16" descr="F:\QQ安装\QQ文档\1024461676\FileRecv\绘图2.jpg"/>
             <wp:cNvGraphicFramePr>
               <a:graphicFrameLocks xmlns:a="http://schemas.openxmlformats.org/drawingml/2006/main" noChangeAspect="1"/>
             </wp:cNvGraphicFramePr>
@@ -5075,23 +5057,36 @@
               <a:graphicData uri="http://schemas.openxmlformats.org/drawingml/2006/picture">
                 <pic:pic xmlns:pic="http://schemas.openxmlformats.org/drawingml/2006/picture">
                   <pic:nvPicPr>
-                    <pic:cNvPr id="1" name=""/>
-                    <pic:cNvPicPr/>
+                    <pic:cNvPr id="0" name="Picture 3" descr="F:\QQ安装\QQ文档\1024461676\FileRecv\绘图2.jpg"/>
+                    <pic:cNvPicPr>
+                      <a:picLocks noChangeAspect="1" noChangeArrowheads="1"/>
+                    </pic:cNvPicPr>
                   </pic:nvPicPr>
                   <pic:blipFill>
-                    <a:blip r:embed="rId17"/>
+                    <a:blip r:embed="rId17">
+                      <a:extLst>
+                        <a:ext uri="{28A0092B-C50C-407E-A947-70E740481C1C}">
+                          <a14:useLocalDpi xmlns:a14="http://schemas.microsoft.com/office/drawing/2010/main" val="0"/>
+                        </a:ext>
+                      </a:extLst>
+                    </a:blip>
+                    <a:srcRect/>
                     <a:stretch>
                       <a:fillRect/>
                     </a:stretch>
                   </pic:blipFill>
-                  <pic:spPr>
+                  <pic:spPr bwMode="auto">
                     <a:xfrm>
                       <a:off x="0" y="0"/>
-                      <a:ext cx="3066667" cy="2971429"/>
+                      <a:ext cx="4697854" cy="1848044"/>
                     </a:xfrm>
                     <a:prstGeom prst="rect">
                       <a:avLst/>
                     </a:prstGeom>
+                    <a:noFill/>
+                    <a:ln>
+                      <a:noFill/>
+                    </a:ln>
                   </pic:spPr>
                 </pic:pic>
               </a:graphicData>
@@ -5115,14 +5110,7 @@
           <w:rFonts w:ascii="宋体" w:eastAsia="宋体" w:hAnsi="宋体" w:cs="宋体" w:hint="eastAsia"/>
           <w:sz w:val="24"/>
         </w:rPr>
-        <w:t>图</w:t>
-      </w:r>
-      <w:r>
-        <w:rPr>
-          <w:rFonts w:ascii="宋体" w:eastAsia="宋体" w:hAnsi="宋体" w:cs="宋体" w:hint="eastAsia"/>
-          <w:sz w:val="24"/>
-        </w:rPr>
-        <w:t>A-3</w:t>
+        <w:t>图A-3</w:t>
       </w:r>
       <w:r>
         <w:rPr>
@@ -5155,10 +5143,10 @@
         </w:rPr>
         <w:lastRenderedPageBreak/>
         <w:drawing>
-          <wp:inline distT="0" distB="0" distL="0" distR="0" wp14:anchorId="0E8C58CE" wp14:editId="39378285">
-            <wp:extent cx="3895238" cy="2990476"/>
-            <wp:effectExtent l="0" t="0" r="0" b="635"/>
-            <wp:docPr id="5" name="图片 5"/>
+          <wp:inline distT="0" distB="0" distL="0" distR="0" wp14:anchorId="046DE042" wp14:editId="0640F9EE">
+            <wp:extent cx="4192905" cy="2402840"/>
+            <wp:effectExtent l="0" t="0" r="0" b="0"/>
+            <wp:docPr id="15" name="图片 15" descr="F:\QQ安装\QQ文档\1024461676\FileRecv\绘图3.jpg"/>
             <wp:cNvGraphicFramePr>
               <a:graphicFrameLocks xmlns:a="http://schemas.openxmlformats.org/drawingml/2006/main" noChangeAspect="1"/>
             </wp:cNvGraphicFramePr>
@@ -5166,23 +5154,36 @@
               <a:graphicData uri="http://schemas.openxmlformats.org/drawingml/2006/picture">
                 <pic:pic xmlns:pic="http://schemas.openxmlformats.org/drawingml/2006/picture">
                   <pic:nvPicPr>
-                    <pic:cNvPr id="1" name=""/>
-                    <pic:cNvPicPr/>
+                    <pic:cNvPr id="0" name="Picture 2" descr="F:\QQ安装\QQ文档\1024461676\FileRecv\绘图3.jpg"/>
+                    <pic:cNvPicPr>
+                      <a:picLocks noChangeAspect="1" noChangeArrowheads="1"/>
+                    </pic:cNvPicPr>
                   </pic:nvPicPr>
                   <pic:blipFill>
-                    <a:blip r:embed="rId18"/>
+                    <a:blip r:embed="rId18">
+                      <a:extLst>
+                        <a:ext uri="{28A0092B-C50C-407E-A947-70E740481C1C}">
+                          <a14:useLocalDpi xmlns:a14="http://schemas.microsoft.com/office/drawing/2010/main" val="0"/>
+                        </a:ext>
+                      </a:extLst>
+                    </a:blip>
+                    <a:srcRect/>
                     <a:stretch>
                       <a:fillRect/>
                     </a:stretch>
                   </pic:blipFill>
-                  <pic:spPr>
+                  <pic:spPr bwMode="auto">
                     <a:xfrm>
                       <a:off x="0" y="0"/>
-                      <a:ext cx="3895238" cy="2990476"/>
+                      <a:ext cx="4192905" cy="2402840"/>
                     </a:xfrm>
                     <a:prstGeom prst="rect">
                       <a:avLst/>
                     </a:prstGeom>
+                    <a:noFill/>
+                    <a:ln>
+                      <a:noFill/>
+                    </a:ln>
                   </pic:spPr>
                 </pic:pic>
               </a:graphicData>
@@ -5206,14 +5207,7 @@
           <w:rFonts w:ascii="宋体" w:eastAsia="宋体" w:hAnsi="宋体" w:cs="宋体" w:hint="eastAsia"/>
           <w:sz w:val="24"/>
         </w:rPr>
-        <w:t>图</w:t>
-      </w:r>
-      <w:r>
-        <w:rPr>
-          <w:rFonts w:ascii="宋体" w:eastAsia="宋体" w:hAnsi="宋体" w:cs="宋体" w:hint="eastAsia"/>
-          <w:sz w:val="24"/>
-        </w:rPr>
-        <w:t>A-</w:t>
+        <w:t>图A-</w:t>
       </w:r>
       <w:r>
         <w:rPr>
@@ -5254,18 +5248,15 @@
       </w:r>
     </w:p>
     <w:p>
-      <w:pPr>
-        <w:jc w:val="center"/>
-      </w:pPr>
       <w:r>
         <w:rPr>
           <w:noProof/>
         </w:rPr>
         <w:drawing>
-          <wp:inline distT="0" distB="0" distL="0" distR="0" wp14:anchorId="47AF9FC8" wp14:editId="3791A169">
-            <wp:extent cx="4685453" cy="4581525"/>
-            <wp:effectExtent l="0" t="0" r="1270" b="0"/>
-            <wp:docPr id="2" name="图片 2"/>
+          <wp:inline distT="0" distB="0" distL="0" distR="0">
+            <wp:extent cx="5800644" cy="5056343"/>
+            <wp:effectExtent l="0" t="0" r="0" b="0"/>
+            <wp:docPr id="5" name="图片 5" descr="F:\卓一TAST\大三\C++项目\绘图1.jpg"/>
             <wp:cNvGraphicFramePr>
               <a:graphicFrameLocks xmlns:a="http://schemas.openxmlformats.org/drawingml/2006/main" noChangeAspect="1"/>
             </wp:cNvGraphicFramePr>
@@ -5273,23 +5264,36 @@
               <a:graphicData uri="http://schemas.openxmlformats.org/drawingml/2006/picture">
                 <pic:pic xmlns:pic="http://schemas.openxmlformats.org/drawingml/2006/picture">
                   <pic:nvPicPr>
-                    <pic:cNvPr id="1" name=""/>
-                    <pic:cNvPicPr/>
+                    <pic:cNvPr id="0" name="Picture 1" descr="F:\卓一TAST\大三\C++项目\绘图1.jpg"/>
+                    <pic:cNvPicPr>
+                      <a:picLocks noChangeAspect="1" noChangeArrowheads="1"/>
+                    </pic:cNvPicPr>
                   </pic:nvPicPr>
                   <pic:blipFill>
-                    <a:blip r:embed="rId19"/>
+                    <a:blip r:embed="rId19">
+                      <a:extLst>
+                        <a:ext uri="{28A0092B-C50C-407E-A947-70E740481C1C}">
+                          <a14:useLocalDpi xmlns:a14="http://schemas.microsoft.com/office/drawing/2010/main" val="0"/>
+                        </a:ext>
+                      </a:extLst>
+                    </a:blip>
+                    <a:srcRect/>
                     <a:stretch>
                       <a:fillRect/>
                     </a:stretch>
                   </pic:blipFill>
-                  <pic:spPr>
+                  <pic:spPr bwMode="auto">
                     <a:xfrm>
                       <a:off x="0" y="0"/>
-                      <a:ext cx="4695120" cy="4590977"/>
+                      <a:ext cx="5816945" cy="5070552"/>
                     </a:xfrm>
                     <a:prstGeom prst="rect">
                       <a:avLst/>
                     </a:prstGeom>
+                    <a:noFill/>
+                    <a:ln>
+                      <a:noFill/>
+                    </a:ln>
                   </pic:spPr>
                 </pic:pic>
               </a:graphicData>
@@ -5325,7 +5329,7 @@
         </w:rPr>
         <w:t>Specific needs具体需求</w:t>
       </w:r>
-      <w:bookmarkEnd w:id="9"/>
+      <w:bookmarkEnd w:id="10"/>
     </w:p>
     <w:p>
       <w:pPr>
@@ -5337,7 +5341,7 @@
           <w:sz w:val="28"/>
         </w:rPr>
       </w:pPr>
-      <w:bookmarkStart w:id="10" w:name="_Toc588779723"/>
+      <w:bookmarkStart w:id="11" w:name="_Toc588779723"/>
       <w:r>
         <w:rPr>
           <w:rFonts w:ascii="宋体" w:eastAsia="宋体" w:hAnsi="宋体" w:cstheme="majorEastAsia" w:hint="eastAsia"/>
@@ -5346,7 +5350,7 @@
         </w:rPr>
         <w:t>4.1 Functional requirements功能需求</w:t>
       </w:r>
-      <w:bookmarkEnd w:id="10"/>
+      <w:bookmarkEnd w:id="11"/>
     </w:p>
     <w:p>
       <w:pPr>
@@ -5357,7 +5361,7 @@
           <w:sz w:val="24"/>
         </w:rPr>
       </w:pPr>
-      <w:bookmarkStart w:id="11" w:name="_Toc1199576968"/>
+      <w:bookmarkStart w:id="12" w:name="_Toc1199576968"/>
       <w:r>
         <w:rPr>
           <w:rFonts w:ascii="宋体" w:eastAsia="宋体" w:hAnsi="宋体" w:cstheme="majorEastAsia" w:hint="eastAsia"/>
@@ -5398,7 +5402,7 @@
         </w:rPr>
         <w:t>桌面客户端</w:t>
       </w:r>
-      <w:bookmarkEnd w:id="11"/>
+      <w:bookmarkEnd w:id="12"/>
     </w:p>
     <w:p>
       <w:pPr>
@@ -5431,7 +5435,7 @@
         <w:spacing w:line="400" w:lineRule="exact"/>
         <w:ind w:firstLineChars="200" w:firstLine="480"/>
         <w:rPr>
-          <w:rFonts w:ascii="宋体" w:eastAsia="宋体" w:hAnsi="宋体" w:cstheme="majorEastAsia" w:hint="eastAsia"/>
+          <w:rFonts w:ascii="宋体" w:eastAsia="宋体" w:hAnsi="宋体" w:cstheme="majorEastAsia"/>
           <w:sz w:val="24"/>
           <w:szCs w:val="32"/>
         </w:rPr>
@@ -5511,18 +5515,8 @@
           <w:sz w:val="24"/>
           <w:szCs w:val="32"/>
         </w:rPr>
-        <w:t>手机扫描桌面客户端显示的二</w:t>
-      </w:r>
-      <w:proofErr w:type="gramStart"/>
-      <w:r>
-        <w:rPr>
-          <w:rFonts w:ascii="宋体" w:eastAsia="宋体" w:hAnsi="宋体" w:cstheme="majorEastAsia"/>
-          <w:sz w:val="24"/>
-          <w:szCs w:val="32"/>
-        </w:rPr>
-        <w:t>维码或者</w:t>
-      </w:r>
-      <w:proofErr w:type="gramEnd"/>
+        <w:t>手机扫描桌面客户端显示的二维码或者</w:t>
+      </w:r>
       <w:r>
         <w:rPr>
           <w:rFonts w:ascii="宋体" w:eastAsia="宋体" w:hAnsi="宋体" w:cstheme="majorEastAsia"/>
@@ -5678,25 +5672,7 @@
           <w:sz w:val="24"/>
           <w:szCs w:val="32"/>
         </w:rPr>
-        <w:t>手机显示桌面客户</w:t>
-      </w:r>
-      <w:proofErr w:type="gramStart"/>
-      <w:r>
-        <w:rPr>
-          <w:rFonts w:ascii="宋体" w:eastAsia="宋体" w:hAnsi="宋体" w:cstheme="majorEastAsia"/>
-          <w:sz w:val="24"/>
-          <w:szCs w:val="32"/>
-        </w:rPr>
-        <w:t>端正在</w:t>
-      </w:r>
-      <w:proofErr w:type="gramEnd"/>
-      <w:r>
-        <w:rPr>
-          <w:rFonts w:ascii="宋体" w:eastAsia="宋体" w:hAnsi="宋体" w:cstheme="majorEastAsia"/>
-          <w:sz w:val="24"/>
-          <w:szCs w:val="32"/>
-        </w:rPr>
-        <w:t>播放的歌曲列表。</w:t>
+        <w:t>手机显示桌面客户端正在播放的歌曲列表。</w:t>
       </w:r>
     </w:p>
     <w:p>
@@ -5708,7 +5684,7 @@
           <w:sz w:val="24"/>
         </w:rPr>
       </w:pPr>
-      <w:bookmarkStart w:id="12" w:name="_Toc1414771324"/>
+      <w:bookmarkStart w:id="13" w:name="_Toc1414771324"/>
       <w:r>
         <w:rPr>
           <w:rFonts w:ascii="宋体" w:eastAsia="宋体" w:hAnsi="宋体" w:cstheme="majorEastAsia" w:hint="eastAsia"/>
@@ -5717,7 +5693,7 @@
         </w:rPr>
         <w:t>4.1.2.使用拼音缩写搜索歌曲</w:t>
       </w:r>
-      <w:bookmarkEnd w:id="12"/>
+      <w:bookmarkEnd w:id="13"/>
     </w:p>
     <w:p>
       <w:pPr>
@@ -5750,7 +5726,7 @@
         <w:spacing w:line="400" w:lineRule="exact"/>
         <w:ind w:firstLineChars="200" w:firstLine="480"/>
         <w:rPr>
-          <w:rFonts w:ascii="宋体" w:eastAsia="宋体" w:hAnsi="宋体" w:cstheme="majorEastAsia" w:hint="eastAsia"/>
+          <w:rFonts w:ascii="宋体" w:eastAsia="宋体" w:hAnsi="宋体" w:cstheme="majorEastAsia"/>
           <w:sz w:val="24"/>
           <w:szCs w:val="32"/>
         </w:rPr>
@@ -5862,25 +5838,7 @@
           <w:sz w:val="24"/>
           <w:szCs w:val="32"/>
         </w:rPr>
-        <w:t>例如：搜索歌曲《七月上》输入</w:t>
-      </w:r>
-      <w:proofErr w:type="spellStart"/>
-      <w:r>
-        <w:rPr>
-          <w:rFonts w:ascii="宋体" w:eastAsia="宋体" w:hAnsi="宋体" w:cstheme="majorEastAsia"/>
-          <w:sz w:val="24"/>
-          <w:szCs w:val="32"/>
-        </w:rPr>
-        <w:t>qys</w:t>
-      </w:r>
-      <w:proofErr w:type="spellEnd"/>
-      <w:r>
-        <w:rPr>
-          <w:rFonts w:ascii="宋体" w:eastAsia="宋体" w:hAnsi="宋体" w:cstheme="majorEastAsia"/>
-          <w:sz w:val="24"/>
-          <w:szCs w:val="32"/>
-        </w:rPr>
-        <w:t xml:space="preserve"> 。或是输入歌手：Jam</w:t>
+        <w:t>例如：搜索歌曲《七月上》输入qys 。或是输入歌手：Jam</w:t>
       </w:r>
     </w:p>
     <w:p>
@@ -5914,7 +5872,7 @@
         <w:spacing w:line="400" w:lineRule="exact"/>
         <w:ind w:firstLineChars="200" w:firstLine="480"/>
         <w:rPr>
-          <w:rFonts w:ascii="宋体" w:eastAsia="宋体" w:hAnsi="宋体" w:cstheme="majorEastAsia" w:hint="eastAsia"/>
+          <w:rFonts w:ascii="宋体" w:eastAsia="宋体" w:hAnsi="宋体" w:cstheme="majorEastAsia"/>
           <w:sz w:val="24"/>
           <w:szCs w:val="32"/>
         </w:rPr>
@@ -6055,7 +6013,7 @@
           <w:sz w:val="24"/>
         </w:rPr>
       </w:pPr>
-      <w:bookmarkStart w:id="13" w:name="_Toc221696594"/>
+      <w:bookmarkStart w:id="14" w:name="_Toc221696594"/>
       <w:r>
         <w:rPr>
           <w:rFonts w:ascii="宋体" w:eastAsia="宋体" w:hAnsi="宋体" w:cstheme="majorEastAsia" w:hint="eastAsia"/>
@@ -6064,7 +6022,7 @@
         </w:rPr>
         <w:t>4.1.3.查看歌曲排行榜</w:t>
       </w:r>
-      <w:bookmarkEnd w:id="13"/>
+      <w:bookmarkEnd w:id="14"/>
     </w:p>
     <w:p>
       <w:pPr>
@@ -6124,25 +6082,7 @@
           <w:sz w:val="24"/>
           <w:szCs w:val="32"/>
         </w:rPr>
-        <w:t>页面中</w:t>
-      </w:r>
-      <w:proofErr w:type="gramStart"/>
-      <w:r>
-        <w:rPr>
-          <w:rFonts w:ascii="宋体" w:eastAsia="宋体" w:hAnsi="宋体" w:cstheme="majorEastAsia"/>
-          <w:sz w:val="24"/>
-          <w:szCs w:val="32"/>
-        </w:rPr>
-        <w:t>的热榜查看</w:t>
-      </w:r>
-      <w:proofErr w:type="gramEnd"/>
-      <w:r>
-        <w:rPr>
-          <w:rFonts w:ascii="宋体" w:eastAsia="宋体" w:hAnsi="宋体" w:cstheme="majorEastAsia"/>
-          <w:sz w:val="24"/>
-          <w:szCs w:val="32"/>
-        </w:rPr>
-        <w:t>。</w:t>
+        <w:t>页面中的热榜查看。</w:t>
       </w:r>
     </w:p>
     <w:p>
@@ -6177,7 +6117,7 @@
         <w:spacing w:line="400" w:lineRule="exact"/>
         <w:ind w:firstLine="420"/>
         <w:rPr>
-          <w:rFonts w:ascii="宋体" w:eastAsia="宋体" w:hAnsi="宋体" w:cstheme="majorEastAsia" w:hint="eastAsia"/>
+          <w:rFonts w:ascii="宋体" w:eastAsia="宋体" w:hAnsi="宋体" w:cstheme="majorEastAsia"/>
           <w:sz w:val="24"/>
           <w:szCs w:val="32"/>
         </w:rPr>
@@ -6259,7 +6199,6 @@
         </w:rPr>
         <w:t>向服务器端发送榜单请求</w:t>
       </w:r>
-      <w:proofErr w:type="gramStart"/>
       <w:r>
         <w:rPr>
           <w:rFonts w:ascii="宋体" w:eastAsia="宋体" w:hAnsi="宋体" w:cstheme="majorEastAsia"/>
@@ -6268,7 +6207,6 @@
         </w:rPr>
         <w:t>请求</w:t>
       </w:r>
-      <w:proofErr w:type="gramEnd"/>
       <w:r>
         <w:rPr>
           <w:rFonts w:ascii="宋体" w:eastAsia="宋体" w:hAnsi="宋体" w:cstheme="majorEastAsia" w:hint="eastAsia"/>
@@ -6379,25 +6317,7 @@
           <w:sz w:val="24"/>
           <w:szCs w:val="32"/>
         </w:rPr>
-        <w:t>《董小姐》歌手--</w:t>
-      </w:r>
-      <w:proofErr w:type="gramStart"/>
-      <w:r>
-        <w:rPr>
-          <w:rFonts w:ascii="宋体" w:eastAsia="宋体" w:hAnsi="宋体" w:cstheme="majorEastAsia"/>
-          <w:sz w:val="24"/>
-          <w:szCs w:val="32"/>
-        </w:rPr>
-        <w:t>宋冬野</w:t>
-      </w:r>
-      <w:proofErr w:type="gramEnd"/>
-      <w:r>
-        <w:rPr>
-          <w:rFonts w:ascii="宋体" w:eastAsia="宋体" w:hAnsi="宋体" w:cstheme="majorEastAsia"/>
-          <w:sz w:val="24"/>
-          <w:szCs w:val="32"/>
-        </w:rPr>
-        <w:t xml:space="preserve"> 风格--民谣</w:t>
+        <w:t>《董小姐》歌手--宋冬野 风格--民谣</w:t>
       </w:r>
     </w:p>
     <w:p>
@@ -6437,7 +6357,7 @@
           <w:sz w:val="24"/>
         </w:rPr>
       </w:pPr>
-      <w:bookmarkStart w:id="14" w:name="_Toc872117613"/>
+      <w:bookmarkStart w:id="15" w:name="_Toc872117613"/>
       <w:r>
         <w:rPr>
           <w:rFonts w:ascii="宋体" w:eastAsia="宋体" w:hAnsi="宋体" w:cstheme="majorEastAsia" w:hint="eastAsia"/>
@@ -6446,7 +6366,7 @@
         </w:rPr>
         <w:t>4.1.4.移动歌曲列表中的歌曲顺序</w:t>
       </w:r>
-      <w:bookmarkEnd w:id="14"/>
+      <w:bookmarkEnd w:id="15"/>
     </w:p>
     <w:p>
       <w:pPr>
@@ -6478,7 +6398,7 @@
       <w:pPr>
         <w:spacing w:line="400" w:lineRule="exact"/>
         <w:rPr>
-          <w:rFonts w:ascii="宋体" w:eastAsia="宋体" w:hAnsi="宋体" w:cstheme="majorEastAsia" w:hint="eastAsia"/>
+          <w:rFonts w:ascii="宋体" w:eastAsia="宋体" w:hAnsi="宋体" w:cstheme="majorEastAsia"/>
           <w:sz w:val="24"/>
           <w:szCs w:val="32"/>
         </w:rPr>
@@ -6587,7 +6507,7 @@
         <w:spacing w:line="400" w:lineRule="exact"/>
         <w:ind w:firstLineChars="200" w:firstLine="480"/>
         <w:rPr>
-          <w:rFonts w:ascii="宋体" w:eastAsia="宋体" w:hAnsi="宋体" w:cstheme="majorEastAsia" w:hint="eastAsia"/>
+          <w:rFonts w:ascii="宋体" w:eastAsia="宋体" w:hAnsi="宋体" w:cstheme="majorEastAsia"/>
           <w:sz w:val="24"/>
           <w:szCs w:val="32"/>
         </w:rPr>
@@ -6672,7 +6592,7 @@
         <w:spacing w:line="400" w:lineRule="exact"/>
         <w:ind w:firstLineChars="200" w:firstLine="480"/>
         <w:rPr>
-          <w:rFonts w:ascii="宋体" w:eastAsia="宋体" w:hAnsi="宋体" w:cstheme="majorEastAsia" w:hint="eastAsia"/>
+          <w:rFonts w:ascii="宋体" w:eastAsia="宋体" w:hAnsi="宋体" w:cstheme="majorEastAsia"/>
           <w:sz w:val="24"/>
           <w:szCs w:val="32"/>
         </w:rPr>
@@ -6820,34 +6740,16 @@
           <w:sz w:val="24"/>
         </w:rPr>
       </w:pPr>
-      <w:bookmarkStart w:id="15" w:name="_Toc1843025810"/>
-      <w:r>
-        <w:rPr>
-          <w:rFonts w:ascii="宋体" w:eastAsia="宋体" w:hAnsi="宋体" w:cstheme="majorEastAsia" w:hint="eastAsia"/>
-          <w:bCs/>
-          <w:sz w:val="24"/>
-        </w:rPr>
-        <w:t>4.1.5.推荐</w:t>
-      </w:r>
-      <w:proofErr w:type="gramStart"/>
-      <w:r>
-        <w:rPr>
-          <w:rFonts w:ascii="宋体" w:eastAsia="宋体" w:hAnsi="宋体" w:cstheme="majorEastAsia" w:hint="eastAsia"/>
-          <w:bCs/>
-          <w:sz w:val="24"/>
-        </w:rPr>
-        <w:t>跟用户</w:t>
-      </w:r>
-      <w:proofErr w:type="gramEnd"/>
-      <w:r>
-        <w:rPr>
-          <w:rFonts w:ascii="宋体" w:eastAsia="宋体" w:hAnsi="宋体" w:cstheme="majorEastAsia" w:hint="eastAsia"/>
-          <w:bCs/>
-          <w:sz w:val="24"/>
-        </w:rPr>
-        <w:t>所唱歌曲类似的歌曲</w:t>
-      </w:r>
-      <w:bookmarkEnd w:id="15"/>
+      <w:bookmarkStart w:id="16" w:name="_Toc1843025810"/>
+      <w:r>
+        <w:rPr>
+          <w:rFonts w:ascii="宋体" w:eastAsia="宋体" w:hAnsi="宋体" w:cstheme="majorEastAsia" w:hint="eastAsia"/>
+          <w:bCs/>
+          <w:sz w:val="24"/>
+        </w:rPr>
+        <w:t>4.1.5.推荐跟用户所唱歌曲类似的歌曲</w:t>
+      </w:r>
+      <w:bookmarkEnd w:id="16"/>
     </w:p>
     <w:p>
       <w:pPr>
@@ -6880,7 +6782,7 @@
         <w:spacing w:line="400" w:lineRule="exact"/>
         <w:ind w:firstLineChars="200" w:firstLine="480"/>
         <w:rPr>
-          <w:rFonts w:ascii="宋体" w:eastAsia="宋体" w:hAnsi="宋体" w:cstheme="majorEastAsia" w:hint="eastAsia"/>
+          <w:rFonts w:ascii="宋体" w:eastAsia="宋体" w:hAnsi="宋体" w:cstheme="majorEastAsia"/>
           <w:sz w:val="24"/>
           <w:szCs w:val="32"/>
         </w:rPr>
@@ -7143,7 +7045,7 @@
           <w:sz w:val="24"/>
         </w:rPr>
       </w:pPr>
-      <w:bookmarkStart w:id="16" w:name="_Toc1331082032"/>
+      <w:bookmarkStart w:id="17" w:name="_Toc1331082032"/>
       <w:r>
         <w:rPr>
           <w:rFonts w:ascii="宋体" w:eastAsia="宋体" w:hAnsi="宋体" w:cstheme="majorEastAsia" w:hint="eastAsia"/>
@@ -7151,27 +7053,25 @@
           <w:sz w:val="24"/>
         </w:rPr>
         <w:lastRenderedPageBreak/>
-        <w:t>4.1.5.使用客户端进行</w:t>
-      </w:r>
-      <w:proofErr w:type="gramStart"/>
-      <w:r>
-        <w:rPr>
-          <w:rFonts w:ascii="宋体" w:eastAsia="宋体" w:hAnsi="宋体" w:cstheme="majorEastAsia" w:hint="eastAsia"/>
-          <w:bCs/>
-          <w:sz w:val="24"/>
-        </w:rPr>
-        <w:t>点赞或者</w:t>
-      </w:r>
-      <w:proofErr w:type="gramEnd"/>
-      <w:r>
-        <w:rPr>
-          <w:rFonts w:ascii="宋体" w:eastAsia="宋体" w:hAnsi="宋体" w:cstheme="majorEastAsia" w:hint="eastAsia"/>
-          <w:bCs/>
-          <w:sz w:val="24"/>
-        </w:rPr>
-        <w:t>评论</w:t>
-      </w:r>
-      <w:bookmarkEnd w:id="16"/>
+        <w:t>4.1.</w:t>
+      </w:r>
+      <w:r>
+        <w:rPr>
+          <w:rFonts w:ascii="宋体" w:eastAsia="宋体" w:hAnsi="宋体" w:cstheme="majorEastAsia"/>
+          <w:bCs/>
+          <w:sz w:val="24"/>
+        </w:rPr>
+        <w:t>6</w:t>
+      </w:r>
+      <w:r>
+        <w:rPr>
+          <w:rFonts w:ascii="宋体" w:eastAsia="宋体" w:hAnsi="宋体" w:cstheme="majorEastAsia" w:hint="eastAsia"/>
+          <w:bCs/>
+          <w:sz w:val="24"/>
+        </w:rPr>
+        <w:t>.使用客户端进行点赞或者评论</w:t>
+      </w:r>
+      <w:bookmarkEnd w:id="17"/>
     </w:p>
     <w:p>
       <w:pPr>
@@ -7204,7 +7104,7 @@
         <w:spacing w:line="400" w:lineRule="exact"/>
         <w:ind w:firstLine="420"/>
         <w:rPr>
-          <w:rFonts w:ascii="宋体" w:eastAsia="宋体" w:hAnsi="宋体" w:cstheme="majorEastAsia" w:hint="eastAsia"/>
+          <w:rFonts w:ascii="宋体" w:eastAsia="宋体" w:hAnsi="宋体" w:cstheme="majorEastAsia"/>
           <w:sz w:val="24"/>
           <w:szCs w:val="32"/>
         </w:rPr>
@@ -7281,12 +7181,11 @@
         <w:spacing w:line="400" w:lineRule="exact"/>
         <w:ind w:firstLine="420"/>
         <w:rPr>
-          <w:rFonts w:ascii="宋体" w:eastAsia="宋体" w:hAnsi="宋体" w:cstheme="majorEastAsia" w:hint="eastAsia"/>
-          <w:sz w:val="24"/>
-          <w:szCs w:val="32"/>
-        </w:rPr>
-      </w:pPr>
-      <w:proofErr w:type="gramStart"/>
+          <w:rFonts w:ascii="宋体" w:eastAsia="宋体" w:hAnsi="宋体" w:cstheme="majorEastAsia"/>
+          <w:sz w:val="24"/>
+          <w:szCs w:val="32"/>
+        </w:rPr>
+      </w:pPr>
       <w:r>
         <w:rPr>
           <w:rFonts w:ascii="宋体" w:eastAsia="宋体" w:hAnsi="宋体" w:cstheme="majorEastAsia"/>
@@ -7295,7 +7194,6 @@
         </w:rPr>
         <w:t>点击点赞按钮</w:t>
       </w:r>
-      <w:proofErr w:type="gramEnd"/>
       <w:r>
         <w:rPr>
           <w:rFonts w:ascii="宋体" w:eastAsia="宋体" w:hAnsi="宋体" w:cstheme="majorEastAsia" w:hint="eastAsia"/>
@@ -7352,7 +7250,7 @@
         <w:spacing w:line="400" w:lineRule="exact"/>
         <w:ind w:firstLine="420"/>
         <w:rPr>
-          <w:rFonts w:ascii="宋体" w:eastAsia="宋体" w:hAnsi="宋体" w:cstheme="majorEastAsia" w:hint="eastAsia"/>
+          <w:rFonts w:ascii="宋体" w:eastAsia="宋体" w:hAnsi="宋体" w:cstheme="majorEastAsia"/>
           <w:sz w:val="24"/>
           <w:szCs w:val="32"/>
         </w:rPr>
@@ -7437,7 +7335,7 @@
         <w:spacing w:line="400" w:lineRule="exact"/>
         <w:ind w:firstLine="420"/>
         <w:rPr>
-          <w:rFonts w:ascii="宋体" w:eastAsia="宋体" w:hAnsi="宋体" w:cstheme="majorEastAsia" w:hint="eastAsia"/>
+          <w:rFonts w:ascii="宋体" w:eastAsia="宋体" w:hAnsi="宋体" w:cstheme="majorEastAsia"/>
           <w:sz w:val="24"/>
           <w:szCs w:val="32"/>
         </w:rPr>
@@ -7501,7 +7399,7 @@
           <w:sz w:val="28"/>
         </w:rPr>
       </w:pPr>
-      <w:bookmarkStart w:id="17" w:name="_Toc1716666775"/>
+      <w:bookmarkStart w:id="18" w:name="_Toc1716666775"/>
       <w:r>
         <w:rPr>
           <w:rFonts w:ascii="宋体" w:eastAsia="宋体" w:hAnsi="宋体" w:cstheme="majorEastAsia" w:hint="eastAsia"/>
@@ -7526,7 +7424,7 @@
         </w:rPr>
         <w:t>性能需求</w:t>
       </w:r>
-      <w:bookmarkEnd w:id="17"/>
+      <w:bookmarkEnd w:id="18"/>
     </w:p>
     <w:p>
       <w:pPr>
@@ -7538,7 +7436,7 @@
           <w:sz w:val="24"/>
         </w:rPr>
       </w:pPr>
-      <w:bookmarkStart w:id="18" w:name="_Toc470910215"/>
+      <w:bookmarkStart w:id="19" w:name="_Toc470910215"/>
       <w:r>
         <w:rPr>
           <w:rFonts w:ascii="宋体" w:eastAsia="宋体" w:hAnsi="宋体" w:cstheme="majorEastAsia" w:hint="eastAsia"/>
@@ -7580,7 +7478,7 @@
         </w:rPr>
         <w:t>需求</w:t>
       </w:r>
-      <w:bookmarkEnd w:id="18"/>
+      <w:bookmarkEnd w:id="19"/>
     </w:p>
     <w:p>
       <w:pPr>
@@ -7675,23 +7573,13 @@
         </w:rPr>
         <w:t>n</w:t>
       </w:r>
-      <w:proofErr w:type="gramStart"/>
-      <w:r>
-        <w:rPr>
-          <w:rFonts w:ascii="宋体" w:eastAsia="宋体" w:hAnsi="宋体" w:cstheme="majorEastAsia" w:hint="eastAsia"/>
-          <w:sz w:val="24"/>
-          <w:szCs w:val="32"/>
-        </w:rPr>
-        <w:t>个</w:t>
-      </w:r>
-      <w:proofErr w:type="gramEnd"/>
-      <w:r>
-        <w:rPr>
-          <w:rFonts w:ascii="宋体" w:eastAsia="宋体" w:hAnsi="宋体" w:cstheme="majorEastAsia" w:hint="eastAsia"/>
-          <w:sz w:val="24"/>
-          <w:szCs w:val="32"/>
-        </w:rPr>
-        <w:t>文件及</w:t>
+      <w:r>
+        <w:rPr>
+          <w:rFonts w:ascii="宋体" w:eastAsia="宋体" w:hAnsi="宋体" w:cstheme="majorEastAsia" w:hint="eastAsia"/>
+          <w:sz w:val="24"/>
+          <w:szCs w:val="32"/>
+        </w:rPr>
+        <w:t>个文件及</w:t>
       </w:r>
       <w:r>
         <w:rPr>
@@ -7731,7 +7619,7 @@
         <w:spacing w:line="400" w:lineRule="exact"/>
         <w:ind w:firstLine="420"/>
         <w:rPr>
-          <w:rFonts w:ascii="宋体" w:eastAsia="宋体" w:hAnsi="宋体" w:cstheme="majorEastAsia" w:hint="eastAsia"/>
+          <w:rFonts w:ascii="宋体" w:eastAsia="宋体" w:hAnsi="宋体" w:cstheme="majorEastAsia"/>
           <w:sz w:val="24"/>
           <w:szCs w:val="32"/>
         </w:rPr>
@@ -7763,7 +7651,7 @@
           <w:sz w:val="24"/>
         </w:rPr>
       </w:pPr>
-      <w:bookmarkStart w:id="19" w:name="_Toc733126208"/>
+      <w:bookmarkStart w:id="20" w:name="_Toc733126208"/>
       <w:r>
         <w:rPr>
           <w:rFonts w:ascii="宋体" w:eastAsia="宋体" w:hAnsi="宋体" w:cstheme="majorEastAsia" w:hint="eastAsia"/>
@@ -7772,7 +7660,7 @@
         </w:rPr>
         <w:t>4.2.2 Dynamic quantitative requirements动态的量化需求</w:t>
       </w:r>
-      <w:bookmarkEnd w:id="19"/>
+      <w:bookmarkEnd w:id="20"/>
     </w:p>
     <w:p>
       <w:pPr>
@@ -7831,7 +7719,7 @@
         <w:spacing w:line="400" w:lineRule="exact"/>
         <w:ind w:firstLine="420"/>
         <w:rPr>
-          <w:rFonts w:ascii="宋体" w:eastAsia="宋体" w:hAnsi="宋体" w:cstheme="majorEastAsia" w:hint="eastAsia"/>
+          <w:rFonts w:ascii="宋体" w:eastAsia="宋体" w:hAnsi="宋体" w:cstheme="majorEastAsia"/>
           <w:sz w:val="24"/>
           <w:szCs w:val="32"/>
         </w:rPr>
@@ -7880,7 +7768,7 @@
           <w:sz w:val="28"/>
         </w:rPr>
       </w:pPr>
-      <w:bookmarkStart w:id="20" w:name="_Toc977032677"/>
+      <w:bookmarkStart w:id="21" w:name="_Toc977032677"/>
       <w:r>
         <w:rPr>
           <w:rFonts w:ascii="宋体" w:eastAsia="宋体" w:hAnsi="宋体" w:cstheme="majorEastAsia" w:hint="eastAsia"/>
@@ -7889,7 +7777,7 @@
         </w:rPr>
         <w:t>4.3 External Interface Requirements外部接口需求</w:t>
       </w:r>
-      <w:bookmarkEnd w:id="20"/>
+      <w:bookmarkEnd w:id="21"/>
     </w:p>
     <w:p>
       <w:pPr>
@@ -7901,7 +7789,7 @@
           <w:sz w:val="24"/>
         </w:rPr>
       </w:pPr>
-      <w:bookmarkStart w:id="21" w:name="_Toc1665491793"/>
+      <w:bookmarkStart w:id="22" w:name="_Toc1665491793"/>
       <w:r>
         <w:rPr>
           <w:rFonts w:ascii="宋体" w:eastAsia="宋体" w:hAnsi="宋体" w:cstheme="majorEastAsia" w:hint="eastAsia"/>
@@ -7910,7 +7798,7 @@
         </w:rPr>
         <w:t>4.3.1.User interface用户接口</w:t>
       </w:r>
-      <w:bookmarkEnd w:id="21"/>
+      <w:bookmarkEnd w:id="22"/>
     </w:p>
     <w:p>
       <w:pPr>
@@ -7941,7 +7829,7 @@
           <w:sz w:val="24"/>
         </w:rPr>
       </w:pPr>
-      <w:bookmarkStart w:id="22" w:name="_Toc1981786979"/>
+      <w:bookmarkStart w:id="23" w:name="_Toc1981786979"/>
       <w:r>
         <w:rPr>
           <w:rFonts w:ascii="宋体" w:eastAsia="宋体" w:hAnsi="宋体" w:cstheme="majorEastAsia" w:hint="eastAsia"/>
@@ -7950,15 +7838,9 @@
         </w:rPr>
         <w:t>4.3.2.Software interface软件接口</w:t>
       </w:r>
-      <w:bookmarkEnd w:id="22"/>
-    </w:p>
-    <w:p>
-      <w:pPr>
-        <w:rPr>
-          <w:rFonts w:hint="eastAsia"/>
-        </w:rPr>
-      </w:pPr>
-    </w:p>
+      <w:bookmarkEnd w:id="23"/>
+    </w:p>
+    <w:p/>
     <w:p>
       <w:pPr>
         <w:pStyle w:val="1"/>
@@ -7967,7 +7849,7 @@
           <w:rFonts w:ascii="宋体" w:eastAsia="宋体" w:hAnsi="宋体"/>
         </w:rPr>
       </w:pPr>
-      <w:bookmarkStart w:id="23" w:name="_Toc1665584157"/>
+      <w:bookmarkStart w:id="24" w:name="_Toc1665584157"/>
       <w:r>
         <w:rPr>
           <w:rFonts w:ascii="宋体" w:eastAsia="宋体" w:hAnsi="宋体" w:cstheme="majorEastAsia"/>
@@ -7987,7 +7869,7 @@
         </w:rPr>
         <w:t>总体设计约束</w:t>
       </w:r>
-      <w:bookmarkEnd w:id="23"/>
+      <w:bookmarkEnd w:id="24"/>
     </w:p>
     <w:p>
       <w:pPr>
@@ -7999,7 +7881,7 @@
           <w:sz w:val="28"/>
         </w:rPr>
       </w:pPr>
-      <w:bookmarkStart w:id="24" w:name="_Toc236090282"/>
+      <w:bookmarkStart w:id="25" w:name="_Toc236090282"/>
       <w:r>
         <w:rPr>
           <w:rFonts w:ascii="宋体" w:eastAsia="宋体" w:hAnsi="宋体" w:cstheme="majorEastAsia" w:hint="eastAsia"/>
@@ -8008,7 +7890,7 @@
         </w:rPr>
         <w:t>5.1.Standard constraints标准约束 </w:t>
       </w:r>
-      <w:bookmarkEnd w:id="24"/>
+      <w:bookmarkEnd w:id="25"/>
     </w:p>
     <w:p>
       <w:pPr>
@@ -8046,7 +7928,7 @@
           <w:szCs w:val="28"/>
         </w:rPr>
       </w:pPr>
-      <w:bookmarkStart w:id="25" w:name="_Toc158688550"/>
+      <w:bookmarkStart w:id="26" w:name="_Toc158688550"/>
       <w:r>
         <w:rPr>
           <w:rStyle w:val="3Char"/>
@@ -8057,7 +7939,7 @@
         </w:rPr>
         <w:t>5.2.Technical constraints技术约束</w:t>
       </w:r>
-      <w:bookmarkEnd w:id="25"/>
+      <w:bookmarkEnd w:id="26"/>
       <w:r>
         <w:rPr>
           <w:rFonts w:ascii="宋体" w:eastAsia="宋体" w:hAnsi="宋体" w:cstheme="majorEastAsia" w:hint="eastAsia"/>
@@ -8138,7 +8020,7 @@
           <w:szCs w:val="28"/>
         </w:rPr>
       </w:pPr>
-      <w:bookmarkStart w:id="26" w:name="_Toc472480900"/>
+      <w:bookmarkStart w:id="27" w:name="_Toc472480900"/>
       <w:r>
         <w:rPr>
           <w:rFonts w:ascii="宋体" w:eastAsia="宋体" w:hAnsi="宋体" w:cstheme="majorEastAsia" w:hint="eastAsia"/>
@@ -8148,7 +8030,7 @@
         </w:rPr>
         <w:t>5.3.Hardware constraints硬件约束 </w:t>
       </w:r>
-      <w:bookmarkEnd w:id="26"/>
+      <w:bookmarkEnd w:id="27"/>
     </w:p>
     <w:p>
       <w:pPr>
@@ -8240,32 +8122,14 @@
           <w:sz w:val="24"/>
           <w:szCs w:val="28"/>
         </w:rPr>
-        <w:t>：普通</w:t>
-      </w:r>
-      <w:proofErr w:type="gramStart"/>
-      <w:r>
-        <w:rPr>
-          <w:rFonts w:ascii="宋体" w:eastAsia="宋体" w:hAnsi="宋体" w:cstheme="majorEastAsia" w:hint="eastAsia"/>
-          <w:sz w:val="24"/>
-          <w:szCs w:val="28"/>
-        </w:rPr>
-        <w:t>智能安卓手机</w:t>
-      </w:r>
-      <w:proofErr w:type="gramEnd"/>
-      <w:r>
-        <w:rPr>
-          <w:rFonts w:ascii="宋体" w:eastAsia="宋体" w:hAnsi="宋体" w:cstheme="majorEastAsia" w:hint="eastAsia"/>
-          <w:sz w:val="24"/>
-          <w:szCs w:val="28"/>
-        </w:rPr>
-        <w:t>。</w:t>
+        <w:t>：普通智能安卓手机。</w:t>
       </w:r>
     </w:p>
     <w:p>
       <w:pPr>
         <w:spacing w:line="400" w:lineRule="exact"/>
         <w:rPr>
-          <w:rFonts w:ascii="宋体" w:eastAsia="宋体" w:hAnsi="宋体" w:cstheme="majorEastAsia" w:hint="eastAsia"/>
+          <w:rFonts w:ascii="宋体" w:eastAsia="宋体" w:hAnsi="宋体" w:cstheme="majorEastAsia"/>
           <w:sz w:val="24"/>
           <w:szCs w:val="28"/>
         </w:rPr>
@@ -8315,7 +8179,7 @@
           <w:szCs w:val="32"/>
         </w:rPr>
       </w:pPr>
-      <w:bookmarkStart w:id="27" w:name="_Toc909805148"/>
+      <w:bookmarkStart w:id="28" w:name="_Toc909805148"/>
       <w:r>
         <w:rPr>
           <w:rFonts w:ascii="宋体" w:eastAsia="宋体" w:hAnsi="宋体" w:cstheme="majorEastAsia" w:hint="eastAsia"/>
@@ -8343,7 +8207,7 @@
         </w:rPr>
         <w:t>软件质量属性</w:t>
       </w:r>
-      <w:bookmarkEnd w:id="27"/>
+      <w:bookmarkEnd w:id="28"/>
     </w:p>
     <w:p>
       <w:pPr>
@@ -8355,7 +8219,7 @@
           <w:sz w:val="28"/>
         </w:rPr>
       </w:pPr>
-      <w:bookmarkStart w:id="28" w:name="_Toc1395779296"/>
+      <w:bookmarkStart w:id="29" w:name="_Toc1395779296"/>
       <w:r>
         <w:rPr>
           <w:rFonts w:ascii="宋体" w:eastAsia="宋体" w:hAnsi="宋体" w:cstheme="majorEastAsia" w:hint="eastAsia"/>
@@ -8380,21 +8244,19 @@
         </w:rPr>
         <w:t>Maintainability可维护性</w:t>
       </w:r>
-      <w:bookmarkEnd w:id="28"/>
-    </w:p>
-    <w:p>
-      <w:pPr>
-        <w:rPr>
-          <w:rFonts w:hint="eastAsia"/>
-        </w:rPr>
-      </w:pPr>
-      <w:r>
-        <w:rPr>
-          <w:rFonts w:ascii="宋体" w:eastAsia="宋体" w:hAnsi="宋体" w:cstheme="majorEastAsia"/>
-          <w:sz w:val="24"/>
-          <w:szCs w:val="28"/>
-        </w:rPr>
-        <w:tab/>
+      <w:bookmarkEnd w:id="29"/>
+    </w:p>
+    <w:p>
+      <w:pPr>
+        <w:spacing w:line="400" w:lineRule="exact"/>
+        <w:ind w:firstLineChars="200" w:firstLine="480"/>
+      </w:pPr>
+      <w:r>
+        <w:rPr>
+          <w:rFonts w:ascii="宋体" w:eastAsia="宋体" w:hAnsi="宋体" w:cstheme="majorEastAsia"/>
+          <w:sz w:val="24"/>
+          <w:szCs w:val="28"/>
+        </w:rPr>
         <w:t>该系统开放源代码</w:t>
       </w:r>
       <w:r>
@@ -8448,7 +8310,7 @@
           <w:sz w:val="28"/>
         </w:rPr>
       </w:pPr>
-      <w:bookmarkStart w:id="29" w:name="_Toc1360003336"/>
+      <w:bookmarkStart w:id="30" w:name="_Toc1360003336"/>
       <w:r>
         <w:rPr>
           <w:rFonts w:ascii="宋体" w:eastAsia="宋体" w:hAnsi="宋体" w:cstheme="majorEastAsia" w:hint="eastAsia"/>
@@ -8473,12 +8335,13 @@
         </w:rPr>
         <w:t>可靠性</w:t>
       </w:r>
-      <w:bookmarkEnd w:id="29"/>
-    </w:p>
-    <w:p>
-      <w:pPr>
-        <w:rPr>
-          <w:rFonts w:ascii="宋体" w:eastAsia="宋体" w:hAnsi="宋体" w:cstheme="majorEastAsia" w:hint="eastAsia"/>
+      <w:bookmarkEnd w:id="30"/>
+    </w:p>
+    <w:p>
+      <w:pPr>
+        <w:spacing w:line="400" w:lineRule="exact"/>
+        <w:rPr>
+          <w:rFonts w:ascii="宋体" w:eastAsia="宋体" w:hAnsi="宋体" w:cstheme="majorEastAsia"/>
           <w:sz w:val="24"/>
           <w:szCs w:val="28"/>
         </w:rPr>
@@ -8543,7 +8406,7 @@
           <w:sz w:val="28"/>
         </w:rPr>
       </w:pPr>
-      <w:bookmarkStart w:id="30" w:name="_Toc1406800096"/>
+      <w:bookmarkStart w:id="31" w:name="_Toc1406800096"/>
       <w:r>
         <w:rPr>
           <w:rFonts w:ascii="宋体" w:eastAsia="宋体" w:hAnsi="宋体" w:cstheme="majorEastAsia" w:hint="eastAsia"/>
@@ -8568,12 +8431,13 @@
         </w:rPr>
         <w:t>Security安全性</w:t>
       </w:r>
-      <w:bookmarkEnd w:id="30"/>
-    </w:p>
-    <w:p>
-      <w:pPr>
-        <w:rPr>
-          <w:rFonts w:ascii="宋体" w:eastAsia="宋体" w:hAnsi="宋体" w:cstheme="majorEastAsia" w:hint="eastAsia"/>
+      <w:bookmarkEnd w:id="31"/>
+    </w:p>
+    <w:p>
+      <w:pPr>
+        <w:spacing w:line="400" w:lineRule="exact"/>
+        <w:rPr>
+          <w:rFonts w:ascii="宋体" w:eastAsia="宋体" w:hAnsi="宋体" w:cstheme="majorEastAsia"/>
           <w:sz w:val="24"/>
           <w:szCs w:val="28"/>
         </w:rPr>
@@ -8638,7 +8502,7 @@
           <w:sz w:val="28"/>
         </w:rPr>
       </w:pPr>
-      <w:bookmarkStart w:id="31" w:name="_Toc1675235644"/>
+      <w:bookmarkStart w:id="32" w:name="_Toc1675235644"/>
       <w:r>
         <w:rPr>
           <w:rFonts w:ascii="宋体" w:eastAsia="宋体" w:hAnsi="宋体" w:cstheme="majorEastAsia" w:hint="eastAsia"/>
@@ -8663,12 +8527,13 @@
         </w:rPr>
         <w:t>Portability可移植性</w:t>
       </w:r>
-      <w:bookmarkEnd w:id="31"/>
-    </w:p>
-    <w:p>
-      <w:pPr>
-        <w:rPr>
-          <w:rFonts w:ascii="宋体" w:eastAsia="宋体" w:hAnsi="宋体" w:cstheme="majorEastAsia" w:hint="eastAsia"/>
+      <w:bookmarkEnd w:id="32"/>
+    </w:p>
+    <w:p>
+      <w:pPr>
+        <w:spacing w:line="400" w:lineRule="exact"/>
+        <w:rPr>
+          <w:rFonts w:ascii="宋体" w:eastAsia="宋体" w:hAnsi="宋体" w:cstheme="majorEastAsia"/>
           <w:sz w:val="24"/>
           <w:szCs w:val="28"/>
         </w:rPr>
@@ -8738,25 +8603,7 @@
           <w:sz w:val="24"/>
           <w:szCs w:val="28"/>
         </w:rPr>
-        <w:t>/S结构。整个系统所依赖的</w:t>
-      </w:r>
-      <w:proofErr w:type="gramStart"/>
-      <w:r>
-        <w:rPr>
-          <w:rFonts w:ascii="宋体" w:eastAsia="宋体" w:hAnsi="宋体" w:cstheme="majorEastAsia" w:hint="eastAsia"/>
-          <w:sz w:val="24"/>
-          <w:szCs w:val="28"/>
-        </w:rPr>
-        <w:t>类库均采用</w:t>
-      </w:r>
-      <w:proofErr w:type="gramEnd"/>
-      <w:r>
-        <w:rPr>
-          <w:rFonts w:ascii="宋体" w:eastAsia="宋体" w:hAnsi="宋体" w:cstheme="majorEastAsia" w:hint="eastAsia"/>
-          <w:sz w:val="24"/>
-          <w:szCs w:val="28"/>
-        </w:rPr>
-        <w:t>跨平台开源类库。因此系统具有较高的可移植性。</w:t>
+        <w:t>/S结构。整个系统所依赖的类库均采用跨平台开源类库。因此系统具有较高的可移植性。</w:t>
       </w:r>
     </w:p>
     <w:p>
@@ -8769,7 +8616,7 @@
           <w:sz w:val="28"/>
         </w:rPr>
       </w:pPr>
-      <w:bookmarkStart w:id="32" w:name="_Toc796339255"/>
+      <w:bookmarkStart w:id="33" w:name="_Toc796339255"/>
       <w:r>
         <w:rPr>
           <w:rFonts w:ascii="宋体" w:eastAsia="宋体" w:hAnsi="宋体" w:cstheme="majorEastAsia" w:hint="eastAsia"/>
@@ -8794,10 +8641,11 @@
         </w:rPr>
         <w:t>易用性</w:t>
       </w:r>
-      <w:bookmarkEnd w:id="32"/>
-    </w:p>
-    <w:p>
-      <w:pPr>
+      <w:bookmarkEnd w:id="33"/>
+    </w:p>
+    <w:p>
+      <w:pPr>
+        <w:spacing w:line="400" w:lineRule="exact"/>
         <w:ind w:firstLine="420"/>
         <w:rPr>
           <w:rFonts w:ascii="宋体" w:eastAsia="宋体" w:hAnsi="宋体" w:cstheme="majorEastAsia"/>
@@ -8819,14 +8667,31 @@
           <w:sz w:val="24"/>
           <w:szCs w:val="28"/>
         </w:rPr>
-        <w:t>易懂性：用户通晓逻辑概念花费的人力和软件的适用性</w:t>
-      </w:r>
-    </w:p>
-    <w:p>
-      <w:pPr>
+        <w:t>易懂性：</w:t>
+      </w:r>
+      <w:r>
+        <w:rPr>
+          <w:rFonts w:ascii="宋体" w:eastAsia="宋体" w:hAnsi="宋体" w:cstheme="majorEastAsia" w:hint="eastAsia"/>
+          <w:sz w:val="24"/>
+          <w:szCs w:val="28"/>
+        </w:rPr>
+        <w:t>界面区域</w:t>
+      </w:r>
+      <w:r>
+        <w:rPr>
+          <w:rFonts w:ascii="宋体" w:eastAsia="宋体" w:hAnsi="宋体" w:cstheme="majorEastAsia" w:hint="eastAsia"/>
+          <w:sz w:val="24"/>
+          <w:szCs w:val="28"/>
+        </w:rPr>
+        <w:t>名称易懂并且易于区分，用词准确，能达到望文知意。</w:t>
+      </w:r>
+    </w:p>
+    <w:p>
+      <w:pPr>
+        <w:spacing w:line="400" w:lineRule="exact"/>
         <w:ind w:firstLine="420"/>
         <w:rPr>
-          <w:rFonts w:ascii="宋体" w:eastAsia="宋体" w:hAnsi="宋体" w:cstheme="majorEastAsia"/>
+          <w:rFonts w:ascii="宋体" w:eastAsia="宋体" w:hAnsi="宋体" w:cstheme="majorEastAsia" w:hint="eastAsia"/>
           <w:sz w:val="24"/>
           <w:szCs w:val="28"/>
         </w:rPr>
@@ -8845,24 +8710,58 @@
           <w:sz w:val="24"/>
           <w:szCs w:val="28"/>
         </w:rPr>
-        <w:t>易学性：用户学习应用程序花费的人力</w:t>
-      </w:r>
-    </w:p>
-    <w:p>
-      <w:pPr>
+        <w:t>易学性：</w:t>
+      </w:r>
+      <w:r>
+        <w:rPr>
+          <w:rFonts w:ascii="宋体" w:eastAsia="宋体" w:hAnsi="宋体" w:cstheme="majorEastAsia" w:hint="eastAsia"/>
+          <w:sz w:val="24"/>
+          <w:szCs w:val="32"/>
+        </w:rPr>
+        <w:t>会汉语、懂计算机的基本操作</w:t>
+      </w:r>
+      <w:r>
+        <w:rPr>
+          <w:rFonts w:ascii="宋体" w:eastAsia="宋体" w:hAnsi="宋体" w:cstheme="majorEastAsia"/>
+          <w:sz w:val="24"/>
+          <w:szCs w:val="32"/>
+        </w:rPr>
+        <w:t>便可快速学会使用</w:t>
+      </w:r>
+      <w:r>
+        <w:rPr>
+          <w:rFonts w:ascii="宋体" w:eastAsia="宋体" w:hAnsi="宋体" w:cstheme="majorEastAsia"/>
+          <w:sz w:val="24"/>
+          <w:szCs w:val="32"/>
+        </w:rPr>
+        <w:t>该系统</w:t>
+      </w:r>
+      <w:r>
+        <w:rPr>
+          <w:rFonts w:ascii="宋体" w:eastAsia="宋体" w:hAnsi="宋体" w:cstheme="majorEastAsia" w:hint="eastAsia"/>
+          <w:sz w:val="24"/>
+          <w:szCs w:val="32"/>
+        </w:rPr>
+        <w:t>。</w:t>
+      </w:r>
+    </w:p>
+    <w:p>
+      <w:pPr>
+        <w:spacing w:line="400" w:lineRule="exact"/>
         <w:ind w:firstLine="420"/>
         <w:rPr>
-          <w:rFonts w:ascii="宋体" w:eastAsia="宋体" w:hAnsi="宋体" w:cstheme="majorEastAsia"/>
-          <w:sz w:val="24"/>
-          <w:szCs w:val="28"/>
-        </w:rPr>
-      </w:pPr>
-      <w:r>
-        <w:rPr>
-          <w:rFonts w:ascii="宋体" w:eastAsia="宋体" w:hAnsi="宋体" w:cstheme="majorEastAsia" w:hint="eastAsia"/>
-          <w:sz w:val="24"/>
-          <w:szCs w:val="28"/>
-        </w:rPr>
+          <w:rFonts w:ascii="宋体" w:eastAsia="宋体" w:hAnsi="宋体" w:cstheme="majorEastAsia" w:hint="eastAsia"/>
+          <w:sz w:val="24"/>
+          <w:szCs w:val="28"/>
+        </w:rPr>
+      </w:pPr>
+      <w:r>
+        <w:rPr>
+          <w:rFonts w:ascii="宋体" w:eastAsia="宋体" w:hAnsi="宋体" w:cstheme="majorEastAsia" w:hint="eastAsia"/>
+          <w:sz w:val="24"/>
+          <w:szCs w:val="28"/>
+        </w:rPr>
+        <w:lastRenderedPageBreak/>
         <w:t>c.</w:t>
       </w:r>
       <w:r>
@@ -8871,12 +8770,16 @@
           <w:sz w:val="24"/>
           <w:szCs w:val="28"/>
         </w:rPr>
-        <w:t>易操作性：用户操作应用程序所花费的人力</w:t>
-      </w:r>
-    </w:p>
-    <w:p>
-      <w:bookmarkStart w:id="33" w:name="_GoBack"/>
-      <w:bookmarkEnd w:id="33"/>
+        <w:t>易操作性：</w:t>
+      </w:r>
+      <w:r>
+        <w:rPr>
+          <w:rFonts w:ascii="宋体" w:eastAsia="宋体" w:hAnsi="宋体" w:cstheme="majorEastAsia" w:hint="eastAsia"/>
+          <w:sz w:val="24"/>
+          <w:szCs w:val="28"/>
+        </w:rPr>
+        <w:t>以用户为中心的设计理念，友好的用户交互界面，易于操作。</w:t>
+      </w:r>
     </w:p>
     <w:p>
       <w:pPr>
@@ -8897,7 +8800,6 @@
           <w:sz w:val="32"/>
           <w:szCs w:val="32"/>
         </w:rPr>
-        <w:lastRenderedPageBreak/>
         <w:t>7.</w:t>
       </w:r>
       <w:r>
@@ -8924,7 +8826,7 @@
       <w:pPr>
         <w:ind w:firstLine="420"/>
         <w:rPr>
-          <w:rFonts w:ascii="宋体" w:eastAsia="宋体" w:hAnsi="宋体" w:cstheme="majorEastAsia" w:hint="eastAsia"/>
+          <w:rFonts w:ascii="宋体" w:eastAsia="宋体" w:hAnsi="宋体" w:cstheme="majorEastAsia"/>
           <w:sz w:val="24"/>
           <w:szCs w:val="28"/>
         </w:rPr>
@@ -9082,7 +8984,7 @@
                             <w:rPr>
                               <w:noProof/>
                             </w:rPr>
-                            <w:t>10</w:t>
+                            <w:t>3</w:t>
                           </w:r>
                           <w:r>
                             <w:rPr>
@@ -9140,7 +9042,7 @@
                       <w:rPr>
                         <w:noProof/>
                       </w:rPr>
-                      <w:t>10</w:t>
+                      <w:t>3</w:t>
                     </w:r>
                     <w:r>
                       <w:rPr>

</xml_diff>